<commit_message>
fix: update all text
</commit_message>
<xml_diff>
--- a/public/instruction_ru.docx
+++ b/public/instruction_ru.docx
@@ -9,61 +9,57 @@
           <w:rFonts w:ascii="Arial" w:eastAsia="Calibri" w:hAnsi="Arial" w:cs="Arial"/>
           <w:b/>
           <w:bCs/>
+          <w:color w:val="1F3864" w:themeColor="accent5" w:themeShade="80"/>
+          <w:sz w:val="23"/>
+          <w:szCs w:val="23"/>
+          <w:lang w:eastAsia="ru-RU"/>
+        </w:rPr>
+      </w:pPr>
+      <w:r>
+        <w:rPr>
+          <w:rFonts w:ascii="Arial" w:eastAsia="Calibri" w:hAnsi="Arial" w:cs="Arial"/>
+          <w:b/>
+          <w:bCs/>
+          <w:color w:val="1F3864" w:themeColor="accent5" w:themeShade="80"/>
+          <w:sz w:val="23"/>
+          <w:szCs w:val="23"/>
+          <w:lang w:eastAsia="ru-RU"/>
+        </w:rPr>
+        <w:t>ИНСТРУКЦИЯ ПО МЕДИЦИНСКОМУ ПРИМЕНЕНИЮ</w:t>
+      </w:r>
+    </w:p>
+    <w:p>
+      <w:pPr>
+        <w:spacing w:after="0"/>
+        <w:rPr>
+          <w:rFonts w:ascii="Arial" w:eastAsia="Calibri" w:hAnsi="Arial" w:cs="Arial"/>
+          <w:b/>
+          <w:color w:val="1F3864" w:themeColor="accent5" w:themeShade="80"/>
+          <w:sz w:val="23"/>
+          <w:szCs w:val="23"/>
+          <w:lang w:eastAsia="ru-RU"/>
+        </w:rPr>
+      </w:pPr>
+      <w:proofErr w:type="spellStart"/>
+      <w:r>
+        <w:rPr>
+          <w:rFonts w:ascii="Arial" w:eastAsia="Calibri" w:hAnsi="Arial" w:cs="Arial"/>
+          <w:b/>
+          <w:bCs/>
+          <w:color w:val="1F3864" w:themeColor="accent5" w:themeShade="80"/>
           <w:sz w:val="24"/>
           <w:szCs w:val="24"/>
           <w:lang w:eastAsia="ru-RU"/>
         </w:rPr>
-      </w:pPr>
+        <w:t>Медирен</w:t>
+      </w:r>
+      <w:proofErr w:type="spellEnd"/>
       <w:r>
         <w:rPr>
           <w:rFonts w:ascii="Arial" w:eastAsia="Calibri" w:hAnsi="Arial" w:cs="Arial"/>
           <w:b/>
-          <w:sz w:val="23"/>
-          <w:szCs w:val="23"/>
-          <w:lang w:eastAsia="ru-RU"/>
-        </w:rPr>
-        <w:t xml:space="preserve">Торговое </w:t>
-      </w:r>
-      <w:proofErr w:type="gramStart"/>
-      <w:r>
-        <w:rPr>
-          <w:rFonts w:ascii="Arial" w:eastAsia="Calibri" w:hAnsi="Arial" w:cs="Arial"/>
-          <w:b/>
-          <w:sz w:val="23"/>
-          <w:szCs w:val="23"/>
-          <w:lang w:eastAsia="ru-RU"/>
-        </w:rPr>
-        <w:t>название:</w:t>
-      </w:r>
-      <w:r>
-        <w:rPr>
-          <w:rFonts w:ascii="Arial" w:eastAsia="Calibri" w:hAnsi="Arial" w:cs="Arial"/>
-          <w:b/>
-          <w:sz w:val="20"/>
-          <w:szCs w:val="20"/>
-          <w:lang w:eastAsia="ru-RU"/>
-        </w:rPr>
-        <w:t xml:space="preserve">   </w:t>
-      </w:r>
-      <w:proofErr w:type="spellStart"/>
-      <w:proofErr w:type="gramEnd"/>
-      <w:r>
-        <w:rPr>
-          <w:rFonts w:ascii="Arial" w:eastAsia="Calibri" w:hAnsi="Arial" w:cs="Arial"/>
-          <w:b/>
           <w:bCs/>
-          <w:sz w:val="24"/>
-          <w:szCs w:val="24"/>
-          <w:lang w:eastAsia="ru-RU"/>
-        </w:rPr>
-        <w:t>Медирен</w:t>
-      </w:r>
-      <w:proofErr w:type="spellEnd"/>
-      <w:r>
-        <w:rPr>
-          <w:rFonts w:ascii="Arial" w:eastAsia="Calibri" w:hAnsi="Arial" w:cs="Arial"/>
-          <w:b/>
-          <w:bCs/>
+          <w:color w:val="1F3864" w:themeColor="accent5" w:themeShade="80"/>
           <w:sz w:val="24"/>
           <w:szCs w:val="24"/>
           <w:vertAlign w:val="superscript"/>
@@ -76,66 +72,93 @@
           <w:rFonts w:ascii="Arial" w:eastAsia="Calibri" w:hAnsi="Arial" w:cs="Arial"/>
           <w:b/>
           <w:bCs/>
+          <w:color w:val="1F3864" w:themeColor="accent5" w:themeShade="80"/>
           <w:sz w:val="24"/>
           <w:szCs w:val="24"/>
           <w:lang w:eastAsia="ru-RU"/>
         </w:rPr>
         <w:t xml:space="preserve"> </w:t>
       </w:r>
-    </w:p>
-    <w:p>
-      <w:pPr>
-        <w:spacing w:before="30" w:after="45"/>
-        <w:outlineLvl w:val="1"/>
-        <w:rPr>
-          <w:rFonts w:ascii="Arial" w:eastAsia="Times New Roman" w:hAnsi="Arial" w:cs="Arial"/>
-          <w:b/>
-          <w:bCs/>
-          <w:color w:val="2E3F51"/>
-          <w:kern w:val="0"/>
+      <w:r>
+        <w:rPr>
+          <w:rFonts w:ascii="Arial" w:eastAsia="Calibri" w:hAnsi="Arial" w:cs="Arial"/>
+          <w:b/>
+          <w:color w:val="1F3864" w:themeColor="accent5" w:themeShade="80"/>
           <w:sz w:val="23"/>
           <w:szCs w:val="23"/>
           <w:lang w:eastAsia="ru-RU"/>
-          <w14:ligatures w14:val="none"/>
-        </w:rPr>
-      </w:pPr>
-    </w:p>
-    <w:p>
-      <w:pPr>
-        <w:spacing w:before="30" w:after="45"/>
-        <w:outlineLvl w:val="1"/>
-        <w:rPr>
-          <w:rFonts w:ascii="Arial" w:eastAsia="Times New Roman" w:hAnsi="Arial" w:cs="Arial"/>
-          <w:b/>
-          <w:bCs/>
-          <w:color w:val="2E3F51"/>
-          <w:kern w:val="0"/>
+        </w:rPr>
+        <w:t>таблетки №30</w:t>
+      </w:r>
+    </w:p>
+    <w:p>
+      <w:pPr>
+        <w:spacing w:after="0"/>
+        <w:rPr>
+          <w:rFonts w:ascii="Arial" w:eastAsia="Calibri" w:hAnsi="Arial" w:cs="Arial"/>
+          <w:b/>
+          <w:color w:val="1F3864" w:themeColor="accent5" w:themeShade="80"/>
           <w:sz w:val="23"/>
           <w:szCs w:val="23"/>
           <w:lang w:eastAsia="ru-RU"/>
-          <w14:ligatures w14:val="none"/>
-        </w:rPr>
-      </w:pPr>
-      <w:r>
-        <w:rPr>
-          <w:rFonts w:ascii="Arial" w:eastAsia="Times New Roman" w:hAnsi="Arial" w:cs="Arial"/>
+        </w:rPr>
+      </w:pPr>
+    </w:p>
+    <w:p>
+      <w:pPr>
+        <w:spacing w:after="0"/>
+        <w:rPr>
+          <w:rFonts w:ascii="Arial" w:eastAsia="Calibri" w:hAnsi="Arial" w:cs="Arial"/>
           <w:b/>
           <w:bCs/>
-          <w:color w:val="2E3F51"/>
-          <w:kern w:val="0"/>
+          <w:color w:val="1F3864" w:themeColor="accent5" w:themeShade="80"/>
+          <w:sz w:val="24"/>
+          <w:szCs w:val="24"/>
+          <w:lang w:eastAsia="ru-RU"/>
+        </w:rPr>
+      </w:pPr>
+      <w:r>
+        <w:rPr>
+          <w:rFonts w:ascii="Arial" w:eastAsia="Calibri" w:hAnsi="Arial" w:cs="Arial"/>
+          <w:b/>
+          <w:color w:val="1F3864" w:themeColor="accent5" w:themeShade="80"/>
           <w:sz w:val="23"/>
           <w:szCs w:val="23"/>
           <w:lang w:eastAsia="ru-RU"/>
-          <w14:ligatures w14:val="none"/>
-        </w:rPr>
-        <w:t xml:space="preserve">Форма выпуска, упаковка и состав препарата </w:t>
+        </w:rPr>
+        <w:t xml:space="preserve">Торговое </w:t>
+      </w:r>
+      <w:proofErr w:type="gramStart"/>
+      <w:r>
+        <w:rPr>
+          <w:rFonts w:ascii="Arial" w:eastAsia="Calibri" w:hAnsi="Arial" w:cs="Arial"/>
+          <w:b/>
+          <w:color w:val="1F3864" w:themeColor="accent5" w:themeShade="80"/>
+          <w:sz w:val="23"/>
+          <w:szCs w:val="23"/>
+          <w:lang w:eastAsia="ru-RU"/>
+        </w:rPr>
+        <w:t>название:</w:t>
+      </w:r>
+      <w:r>
+        <w:rPr>
+          <w:rFonts w:ascii="Arial" w:eastAsia="Calibri" w:hAnsi="Arial" w:cs="Arial"/>
+          <w:b/>
+          <w:color w:val="1F3864" w:themeColor="accent5" w:themeShade="80"/>
+          <w:sz w:val="20"/>
+          <w:szCs w:val="20"/>
+          <w:lang w:eastAsia="ru-RU"/>
+        </w:rPr>
+        <w:t xml:space="preserve">   </w:t>
       </w:r>
       <w:proofErr w:type="spellStart"/>
+      <w:proofErr w:type="gramEnd"/>
       <w:r>
         <w:rPr>
           <w:rFonts w:ascii="Arial" w:eastAsia="Calibri" w:hAnsi="Arial" w:cs="Arial"/>
           <w:b/>
           <w:bCs/>
+          <w:color w:val="1F3864" w:themeColor="accent5" w:themeShade="80"/>
           <w:sz w:val="24"/>
           <w:szCs w:val="24"/>
           <w:lang w:eastAsia="ru-RU"/>
@@ -148,6 +171,7 @@
           <w:rFonts w:ascii="Arial" w:eastAsia="Calibri" w:hAnsi="Arial" w:cs="Arial"/>
           <w:b/>
           <w:bCs/>
+          <w:color w:val="1F3864" w:themeColor="accent5" w:themeShade="80"/>
           <w:sz w:val="24"/>
           <w:szCs w:val="24"/>
           <w:vertAlign w:val="superscript"/>
@@ -155,38 +179,109 @@
         </w:rPr>
         <w:t>®</w:t>
       </w:r>
-    </w:p>
-    <w:p>
-      <w:pPr>
-        <w:spacing w:after="0"/>
-        <w:rPr>
-          <w:rFonts w:eastAsia="Times New Roman" w:cs="Times New Roman"/>
-          <w:kern w:val="0"/>
+      <w:r>
+        <w:rPr>
+          <w:rFonts w:ascii="Arial" w:eastAsia="Calibri" w:hAnsi="Arial" w:cs="Arial"/>
+          <w:b/>
+          <w:bCs/>
+          <w:color w:val="1F3864" w:themeColor="accent5" w:themeShade="80"/>
           <w:sz w:val="24"/>
           <w:szCs w:val="24"/>
           <w:lang w:eastAsia="ru-RU"/>
-          <w14:ligatures w14:val="none"/>
-        </w:rPr>
-      </w:pPr>
-    </w:p>
-    <w:p>
-      <w:pPr>
-        <w:spacing w:before="150" w:after="150"/>
-        <w:rPr>
-          <w:rFonts w:ascii="Arial" w:eastAsia="Times New Roman" w:hAnsi="Arial" w:cs="Arial"/>
-          <w:color w:val="333333"/>
-          <w:kern w:val="0"/>
-          <w:sz w:val="20"/>
-          <w:szCs w:val="20"/>
-          <w:lang w:eastAsia="ru-RU"/>
-          <w14:ligatures w14:val="none"/>
-        </w:rPr>
-      </w:pPr>
-      <w:r>
+        </w:rPr>
+        <w:t xml:space="preserve"> </w:t>
+      </w:r>
+    </w:p>
+    <w:p>
+      <w:pPr>
+        <w:spacing w:before="30" w:after="45"/>
+        <w:outlineLvl w:val="1"/>
         <w:rPr>
           <w:rFonts w:ascii="Arial" w:eastAsia="Times New Roman" w:hAnsi="Arial" w:cs="Arial"/>
           <w:b/>
           <w:bCs/>
+          <w:color w:val="2E3F51"/>
+          <w:kern w:val="0"/>
+          <w:sz w:val="23"/>
+          <w:szCs w:val="23"/>
+          <w:lang w:eastAsia="ru-RU"/>
+          <w14:ligatures w14:val="none"/>
+        </w:rPr>
+      </w:pPr>
+    </w:p>
+    <w:p>
+      <w:pPr>
+        <w:spacing w:before="30" w:after="45"/>
+        <w:outlineLvl w:val="1"/>
+        <w:rPr>
+          <w:rFonts w:ascii="Arial" w:eastAsia="Times New Roman" w:hAnsi="Arial" w:cs="Arial"/>
+          <w:b/>
+          <w:bCs/>
+          <w:color w:val="2E3F51"/>
+          <w:kern w:val="0"/>
+          <w:sz w:val="23"/>
+          <w:szCs w:val="23"/>
+          <w:lang w:eastAsia="ru-RU"/>
+          <w14:ligatures w14:val="none"/>
+        </w:rPr>
+      </w:pPr>
+      <w:r>
+        <w:rPr>
+          <w:rFonts w:ascii="Arial" w:eastAsia="Times New Roman" w:hAnsi="Arial" w:cs="Arial"/>
+          <w:b/>
+          <w:bCs/>
+          <w:color w:val="2E3F51"/>
+          <w:kern w:val="0"/>
+          <w:sz w:val="23"/>
+          <w:szCs w:val="23"/>
+          <w:lang w:eastAsia="ru-RU"/>
+          <w14:ligatures w14:val="none"/>
+        </w:rPr>
+        <w:t>Форма выпуска, упаковка</w:t>
+      </w:r>
+      <w:r>
+        <w:rPr>
+          <w:rFonts w:ascii="Arial" w:eastAsia="Times New Roman" w:hAnsi="Arial" w:cs="Arial"/>
+          <w:b/>
+          <w:bCs/>
+          <w:color w:val="2E3F51"/>
+          <w:kern w:val="0"/>
+          <w:sz w:val="23"/>
+          <w:szCs w:val="23"/>
+          <w:lang w:eastAsia="ru-RU"/>
+          <w14:ligatures w14:val="none"/>
+        </w:rPr>
+        <w:t>:</w:t>
+      </w:r>
+      <w:r>
+        <w:rPr>
+          <w:rFonts w:ascii="Arial" w:eastAsia="Times New Roman" w:hAnsi="Arial" w:cs="Arial"/>
+          <w:b/>
+          <w:bCs/>
+          <w:color w:val="2E3F51"/>
+          <w:kern w:val="0"/>
+          <w:sz w:val="23"/>
+          <w:szCs w:val="23"/>
+          <w:lang w:eastAsia="ru-RU"/>
+          <w14:ligatures w14:val="none"/>
+        </w:rPr>
+        <w:t xml:space="preserve"> </w:t>
+      </w:r>
+      <w:r>
+        <w:rPr>
+          <w:rFonts w:ascii="Arial" w:eastAsia="Times New Roman" w:hAnsi="Arial" w:cs="Arial"/>
+          <w:color w:val="333333"/>
+          <w:kern w:val="0"/>
+          <w:sz w:val="20"/>
+          <w:szCs w:val="20"/>
+          <w:lang w:eastAsia="ru-RU"/>
+          <w14:ligatures w14:val="none"/>
+        </w:rPr>
+        <w:t>Таблетки, покрытые оболочкой</w:t>
+      </w:r>
+      <w:r>
+        <w:rPr>
+          <w:rFonts w:ascii="Arial" w:eastAsia="Times New Roman" w:hAnsi="Arial" w:cs="Arial"/>
           <w:i/>
           <w:iCs/>
           <w:color w:val="333333"/>
@@ -196,19 +291,100 @@
           <w:lang w:eastAsia="ru-RU"/>
           <w14:ligatures w14:val="none"/>
         </w:rPr>
-        <w:t>Капли для приема внутрь</w:t>
-      </w:r>
-      <w:r>
-        <w:rPr>
-          <w:rFonts w:ascii="Arial" w:eastAsia="Times New Roman" w:hAnsi="Arial" w:cs="Arial"/>
-          <w:color w:val="333333"/>
-          <w:kern w:val="0"/>
-          <w:sz w:val="20"/>
-          <w:szCs w:val="20"/>
-          <w:lang w:eastAsia="ru-RU"/>
-          <w14:ligatures w14:val="none"/>
-        </w:rPr>
-        <w:t> в виде прозрачной или слегка мутной жидкости желтовато-коричневого цвета, с характерным запахом; возможна опалесценция (помутнение) и образование небольшого осадка в процессе хранения.</w:t>
+        <w:t>,</w:t>
+      </w:r>
+      <w:r>
+        <w:rPr>
+          <w:rFonts w:ascii="Arial" w:eastAsia="Times New Roman" w:hAnsi="Arial" w:cs="Arial"/>
+          <w:color w:val="333333"/>
+          <w:kern w:val="0"/>
+          <w:sz w:val="20"/>
+          <w:szCs w:val="20"/>
+          <w:lang w:eastAsia="ru-RU"/>
+          <w14:ligatures w14:val="none"/>
+        </w:rPr>
+        <w:t> оранжевые, круглые, двояковыпуклые, с гладкой поверхностью.</w:t>
+      </w:r>
+      <w:r>
+        <w:rPr>
+          <w:rFonts w:ascii="Arial" w:eastAsia="Times New Roman" w:hAnsi="Arial" w:cs="Arial"/>
+          <w:b/>
+          <w:bCs/>
+          <w:color w:val="2E3F51"/>
+          <w:kern w:val="0"/>
+          <w:sz w:val="23"/>
+          <w:szCs w:val="23"/>
+          <w:lang w:eastAsia="ru-RU"/>
+          <w14:ligatures w14:val="none"/>
+        </w:rPr>
+        <w:t xml:space="preserve"> </w:t>
+      </w:r>
+    </w:p>
+    <w:p>
+      <w:pPr>
+        <w:spacing w:before="30" w:after="45"/>
+        <w:outlineLvl w:val="1"/>
+        <w:rPr>
+          <w:rFonts w:ascii="Arial" w:eastAsia="Times New Roman" w:hAnsi="Arial" w:cs="Arial"/>
+          <w:b/>
+          <w:bCs/>
+          <w:color w:val="2E3F51"/>
+          <w:kern w:val="0"/>
+          <w:sz w:val="23"/>
+          <w:szCs w:val="23"/>
+          <w:lang w:eastAsia="ru-RU"/>
+          <w14:ligatures w14:val="none"/>
+        </w:rPr>
+      </w:pPr>
+    </w:p>
+    <w:p>
+      <w:pPr>
+        <w:spacing w:after="0"/>
+        <w:rPr>
+          <w:i/>
+        </w:rPr>
+      </w:pPr>
+      <w:r>
+        <w:rPr>
+          <w:rFonts w:ascii="Arial" w:eastAsia="Times New Roman" w:hAnsi="Arial" w:cs="Arial"/>
+          <w:b/>
+          <w:bCs/>
+          <w:color w:val="2E3F51"/>
+          <w:kern w:val="0"/>
+          <w:sz w:val="23"/>
+          <w:szCs w:val="23"/>
+          <w:lang w:eastAsia="ru-RU"/>
+          <w14:ligatures w14:val="none"/>
+        </w:rPr>
+        <w:t>С</w:t>
+      </w:r>
+      <w:r>
+        <w:rPr>
+          <w:rFonts w:ascii="Arial" w:eastAsia="Times New Roman" w:hAnsi="Arial" w:cs="Arial"/>
+          <w:b/>
+          <w:bCs/>
+          <w:color w:val="2E3F51"/>
+          <w:kern w:val="0"/>
+          <w:sz w:val="23"/>
+          <w:szCs w:val="23"/>
+          <w:lang w:eastAsia="ru-RU"/>
+          <w14:ligatures w14:val="none"/>
+        </w:rPr>
+        <w:t>остав препарата</w:t>
+      </w:r>
+      <w:r>
+        <w:rPr>
+          <w:rFonts w:ascii="Arial" w:eastAsia="Times New Roman" w:hAnsi="Arial" w:cs="Arial"/>
+          <w:b/>
+          <w:bCs/>
+          <w:color w:val="2E3F51"/>
+          <w:kern w:val="0"/>
+          <w:sz w:val="23"/>
+          <w:szCs w:val="23"/>
+          <w:lang w:eastAsia="ru-RU"/>
+          <w14:ligatures w14:val="none"/>
+        </w:rPr>
+        <w:t xml:space="preserve">: </w:t>
       </w:r>
     </w:p>
     <w:tbl>
@@ -229,8 +405,8 @@
         <w:tblLook w:val="04A0" w:firstRow="1" w:lastRow="0" w:firstColumn="1" w:lastColumn="0" w:noHBand="0" w:noVBand="1"/>
       </w:tblPr>
       <w:tblGrid>
-        <w:gridCol w:w="7371"/>
-        <w:gridCol w:w="1967"/>
+        <w:gridCol w:w="8348"/>
+        <w:gridCol w:w="990"/>
       </w:tblGrid>
       <w:tr>
         <w:tc>
@@ -255,7 +431,7 @@
             <w:pPr>
               <w:spacing w:after="0"/>
               <w:rPr>
-                <w:rFonts w:ascii="Arial" w:eastAsia="Times New Roman" w:hAnsi="Arial" w:cs="Arial"/>
+                <w:rFonts w:eastAsia="Times New Roman" w:cs="Times New Roman"/>
                 <w:color w:val="333333"/>
                 <w:kern w:val="0"/>
                 <w:sz w:val="22"/>
@@ -263,6 +439,14 @@
                 <w14:ligatures w14:val="none"/>
               </w:rPr>
             </w:pPr>
+            <w:r>
+              <w:rPr>
+                <w:rFonts w:cs="Times New Roman"/>
+                <w:i/>
+                <w:sz w:val="22"/>
+              </w:rPr>
+              <w:t>Активные компоненты:</w:t>
+            </w:r>
           </w:p>
         </w:tc>
         <w:tc>
@@ -304,7 +488,51 @@
                 <w:lang w:eastAsia="ru-RU"/>
                 <w14:ligatures w14:val="none"/>
               </w:rPr>
-              <w:t>1 мл (соответствует 0.98 г)</w:t>
+              <w:t>1 таб.</w:t>
+            </w:r>
+          </w:p>
+        </w:tc>
+      </w:tr>
+      <w:tr>
+        <w:tc>
+          <w:tcPr>
+            <w:tcW w:w="0" w:type="auto"/>
+            <w:gridSpan w:val="2"/>
+            <w:tcBorders>
+              <w:top w:val="single" w:sz="6" w:space="0" w:color="EBEBEB"/>
+              <w:left w:val="single" w:sz="6" w:space="0" w:color="EBEBEB"/>
+              <w:bottom w:val="single" w:sz="6" w:space="0" w:color="EBEBEB"/>
+              <w:right w:val="single" w:sz="6" w:space="0" w:color="EBEBEB"/>
+            </w:tcBorders>
+            <w:tcMar>
+              <w:top w:w="45" w:type="dxa"/>
+              <w:left w:w="75" w:type="dxa"/>
+              <w:bottom w:w="45" w:type="dxa"/>
+              <w:right w:w="75" w:type="dxa"/>
+            </w:tcMar>
+            <w:vAlign w:val="center"/>
+            <w:hideMark/>
+          </w:tcPr>
+          <w:p>
+            <w:pPr>
+              <w:spacing w:before="75" w:after="75"/>
+              <w:rPr>
+                <w:rFonts w:eastAsia="Times New Roman" w:cs="Times New Roman"/>
+                <w:kern w:val="0"/>
+                <w:sz w:val="22"/>
+                <w:lang w:eastAsia="ru-RU"/>
+                <w14:ligatures w14:val="none"/>
+              </w:rPr>
+            </w:pPr>
+            <w:r>
+              <w:rPr>
+                <w:rFonts w:eastAsia="Times New Roman" w:cs="Times New Roman"/>
+                <w:kern w:val="0"/>
+                <w:sz w:val="22"/>
+                <w:lang w:eastAsia="ru-RU"/>
+                <w14:ligatures w14:val="none"/>
+              </w:rPr>
+              <w:t>измельченное лекарственное растительное сырье (порошок):</w:t>
             </w:r>
           </w:p>
         </w:tc>
@@ -347,7 +575,7 @@
                 <w:lang w:eastAsia="ru-RU"/>
                 <w14:ligatures w14:val="none"/>
               </w:rPr>
-              <w:t>жидкий экстракт (1:56) золототысячника травы (</w:t>
+              <w:t>золототысячника трава (</w:t>
             </w:r>
             <w:proofErr w:type="spellStart"/>
             <w:r>
@@ -391,7 +619,91 @@
                 <w:lang w:eastAsia="ru-RU"/>
                 <w14:ligatures w14:val="none"/>
               </w:rPr>
-              <w:t>) : любистока лекарственного корней (</w:t>
+              <w:t>)</w:t>
+            </w:r>
+          </w:p>
+        </w:tc>
+        <w:tc>
+          <w:tcPr>
+            <w:tcW w:w="0" w:type="auto"/>
+            <w:tcBorders>
+              <w:top w:val="single" w:sz="6" w:space="0" w:color="EBEBEB"/>
+              <w:left w:val="single" w:sz="6" w:space="0" w:color="EBEBEB"/>
+              <w:bottom w:val="single" w:sz="6" w:space="0" w:color="EBEBEB"/>
+              <w:right w:val="single" w:sz="6" w:space="0" w:color="EBEBEB"/>
+            </w:tcBorders>
+            <w:tcMar>
+              <w:top w:w="45" w:type="dxa"/>
+              <w:left w:w="75" w:type="dxa"/>
+              <w:bottom w:w="45" w:type="dxa"/>
+              <w:right w:w="75" w:type="dxa"/>
+            </w:tcMar>
+            <w:vAlign w:val="center"/>
+            <w:hideMark/>
+          </w:tcPr>
+          <w:p>
+            <w:pPr>
+              <w:spacing w:before="75" w:after="75"/>
+              <w:rPr>
+                <w:rFonts w:eastAsia="Times New Roman" w:cs="Times New Roman"/>
+                <w:kern w:val="0"/>
+                <w:sz w:val="22"/>
+                <w:lang w:eastAsia="ru-RU"/>
+                <w14:ligatures w14:val="none"/>
+              </w:rPr>
+            </w:pPr>
+            <w:r>
+              <w:rPr>
+                <w:rFonts w:eastAsia="Times New Roman" w:cs="Times New Roman"/>
+                <w:kern w:val="0"/>
+                <w:sz w:val="22"/>
+                <w:lang w:eastAsia="ru-RU"/>
+                <w14:ligatures w14:val="none"/>
+              </w:rPr>
+              <w:t>18 мг</w:t>
+            </w:r>
+          </w:p>
+        </w:tc>
+      </w:tr>
+      <w:tr>
+        <w:tc>
+          <w:tcPr>
+            <w:tcW w:w="0" w:type="auto"/>
+            <w:tcBorders>
+              <w:top w:val="single" w:sz="6" w:space="0" w:color="EBEBEB"/>
+              <w:left w:val="single" w:sz="6" w:space="0" w:color="EBEBEB"/>
+              <w:bottom w:val="single" w:sz="6" w:space="0" w:color="EBEBEB"/>
+              <w:right w:val="single" w:sz="6" w:space="0" w:color="EBEBEB"/>
+            </w:tcBorders>
+            <w:tcMar>
+              <w:top w:w="45" w:type="dxa"/>
+              <w:left w:w="75" w:type="dxa"/>
+              <w:bottom w:w="45" w:type="dxa"/>
+              <w:right w:w="75" w:type="dxa"/>
+            </w:tcMar>
+            <w:vAlign w:val="center"/>
+            <w:hideMark/>
+          </w:tcPr>
+          <w:p>
+            <w:pPr>
+              <w:spacing w:before="75" w:after="75"/>
+              <w:rPr>
+                <w:rFonts w:eastAsia="Times New Roman" w:cs="Times New Roman"/>
+                <w:kern w:val="0"/>
+                <w:sz w:val="22"/>
+                <w:lang w:eastAsia="ru-RU"/>
+                <w14:ligatures w14:val="none"/>
+              </w:rPr>
+            </w:pPr>
+            <w:r>
+              <w:rPr>
+                <w:rFonts w:eastAsia="Times New Roman" w:cs="Times New Roman"/>
+                <w:kern w:val="0"/>
+                <w:sz w:val="22"/>
+                <w:lang w:eastAsia="ru-RU"/>
+                <w14:ligatures w14:val="none"/>
+              </w:rPr>
+              <w:t>любистока лекарственного корни (</w:t>
             </w:r>
             <w:proofErr w:type="spellStart"/>
             <w:r>
@@ -457,7 +769,91 @@
                 <w:lang w:eastAsia="ru-RU"/>
                 <w14:ligatures w14:val="none"/>
               </w:rPr>
-              <w:t>) : розмарина обыкновенного листьев (</w:t>
+              <w:t>)</w:t>
+            </w:r>
+          </w:p>
+        </w:tc>
+        <w:tc>
+          <w:tcPr>
+            <w:tcW w:w="0" w:type="auto"/>
+            <w:tcBorders>
+              <w:top w:val="single" w:sz="6" w:space="0" w:color="EBEBEB"/>
+              <w:left w:val="single" w:sz="6" w:space="0" w:color="EBEBEB"/>
+              <w:bottom w:val="single" w:sz="6" w:space="0" w:color="EBEBEB"/>
+              <w:right w:val="single" w:sz="6" w:space="0" w:color="EBEBEB"/>
+            </w:tcBorders>
+            <w:tcMar>
+              <w:top w:w="45" w:type="dxa"/>
+              <w:left w:w="75" w:type="dxa"/>
+              <w:bottom w:w="45" w:type="dxa"/>
+              <w:right w:w="75" w:type="dxa"/>
+            </w:tcMar>
+            <w:vAlign w:val="center"/>
+            <w:hideMark/>
+          </w:tcPr>
+          <w:p>
+            <w:pPr>
+              <w:spacing w:before="75" w:after="75"/>
+              <w:rPr>
+                <w:rFonts w:eastAsia="Times New Roman" w:cs="Times New Roman"/>
+                <w:kern w:val="0"/>
+                <w:sz w:val="22"/>
+                <w:lang w:eastAsia="ru-RU"/>
+                <w14:ligatures w14:val="none"/>
+              </w:rPr>
+            </w:pPr>
+            <w:r>
+              <w:rPr>
+                <w:rFonts w:eastAsia="Times New Roman" w:cs="Times New Roman"/>
+                <w:kern w:val="0"/>
+                <w:sz w:val="22"/>
+                <w:lang w:eastAsia="ru-RU"/>
+                <w14:ligatures w14:val="none"/>
+              </w:rPr>
+              <w:t>18 мг</w:t>
+            </w:r>
+          </w:p>
+        </w:tc>
+      </w:tr>
+      <w:tr>
+        <w:tc>
+          <w:tcPr>
+            <w:tcW w:w="0" w:type="auto"/>
+            <w:tcBorders>
+              <w:top w:val="single" w:sz="6" w:space="0" w:color="EBEBEB"/>
+              <w:left w:val="single" w:sz="6" w:space="0" w:color="EBEBEB"/>
+              <w:bottom w:val="single" w:sz="6" w:space="0" w:color="EBEBEB"/>
+              <w:right w:val="single" w:sz="6" w:space="0" w:color="EBEBEB"/>
+            </w:tcBorders>
+            <w:tcMar>
+              <w:top w:w="45" w:type="dxa"/>
+              <w:left w:w="75" w:type="dxa"/>
+              <w:bottom w:w="45" w:type="dxa"/>
+              <w:right w:w="75" w:type="dxa"/>
+            </w:tcMar>
+            <w:vAlign w:val="center"/>
+            <w:hideMark/>
+          </w:tcPr>
+          <w:p>
+            <w:pPr>
+              <w:spacing w:before="75" w:after="75"/>
+              <w:rPr>
+                <w:rFonts w:eastAsia="Times New Roman" w:cs="Times New Roman"/>
+                <w:kern w:val="0"/>
+                <w:sz w:val="22"/>
+                <w:lang w:eastAsia="ru-RU"/>
+                <w14:ligatures w14:val="none"/>
+              </w:rPr>
+            </w:pPr>
+            <w:r>
+              <w:rPr>
+                <w:rFonts w:eastAsia="Times New Roman" w:cs="Times New Roman"/>
+                <w:kern w:val="0"/>
+                <w:sz w:val="22"/>
+                <w:lang w:eastAsia="ru-RU"/>
+                <w14:ligatures w14:val="none"/>
+              </w:rPr>
+              <w:t>розмарина обыкновенного листья (</w:t>
             </w:r>
             <w:proofErr w:type="spellStart"/>
             <w:r>
@@ -523,7 +919,7 @@
                 <w:lang w:eastAsia="ru-RU"/>
                 <w14:ligatures w14:val="none"/>
               </w:rPr>
-              <w:t>) (1:1:1)</w:t>
+              <w:t>)</w:t>
             </w:r>
           </w:p>
         </w:tc>
@@ -564,7 +960,7 @@
                 <w:lang w:eastAsia="ru-RU"/>
                 <w14:ligatures w14:val="none"/>
               </w:rPr>
-              <w:t>976 мг</w:t>
+              <w:t>18 мг</w:t>
             </w:r>
           </w:p>
         </w:tc>
@@ -595,19 +991,83 @@
           <w:lang w:eastAsia="ru-RU"/>
           <w14:ligatures w14:val="none"/>
         </w:rPr>
-        <w:t>Экстрагенты:</w:t>
-      </w:r>
-      <w:r>
-        <w:rPr>
-          <w:rFonts w:ascii="Arial" w:eastAsia="Times New Roman" w:hAnsi="Arial" w:cs="Arial"/>
-          <w:color w:val="333333"/>
-          <w:kern w:val="0"/>
-          <w:sz w:val="20"/>
-          <w:szCs w:val="20"/>
-          <w:lang w:eastAsia="ru-RU"/>
-          <w14:ligatures w14:val="none"/>
-        </w:rPr>
-        <w:t> этанол 59%, вода очищенная.</w:t>
+        <w:t>Вспомогательные вещества</w:t>
+      </w:r>
+      <w:r>
+        <w:rPr>
+          <w:rFonts w:ascii="Arial" w:eastAsia="Times New Roman" w:hAnsi="Arial" w:cs="Arial"/>
+          <w:color w:val="333333"/>
+          <w:kern w:val="0"/>
+          <w:sz w:val="20"/>
+          <w:szCs w:val="20"/>
+          <w:lang w:eastAsia="ru-RU"/>
+          <w14:ligatures w14:val="none"/>
+        </w:rPr>
+        <w:t xml:space="preserve">: воск горный гликолевый, глюкоза жидкая, декстрин, кальция карбонат, касторовое масло нерафинированное, крахмал кукурузный, кремния диоксид коллоидный безводный, лактозы моногидрат, магния </w:t>
+      </w:r>
+      <w:proofErr w:type="spellStart"/>
+      <w:r>
+        <w:rPr>
+          <w:rFonts w:ascii="Arial" w:eastAsia="Times New Roman" w:hAnsi="Arial" w:cs="Arial"/>
+          <w:color w:val="333333"/>
+          <w:kern w:val="0"/>
+          <w:sz w:val="20"/>
+          <w:szCs w:val="20"/>
+          <w:lang w:eastAsia="ru-RU"/>
+          <w14:ligatures w14:val="none"/>
+        </w:rPr>
+        <w:t>стеарат</w:t>
+      </w:r>
+      <w:proofErr w:type="spellEnd"/>
+      <w:r>
+        <w:rPr>
+          <w:rFonts w:ascii="Arial" w:eastAsia="Times New Roman" w:hAnsi="Arial" w:cs="Arial"/>
+          <w:color w:val="333333"/>
+          <w:kern w:val="0"/>
+          <w:sz w:val="20"/>
+          <w:szCs w:val="20"/>
+          <w:lang w:eastAsia="ru-RU"/>
+          <w14:ligatures w14:val="none"/>
+        </w:rPr>
+        <w:t xml:space="preserve">, </w:t>
+      </w:r>
+      <w:proofErr w:type="spellStart"/>
+      <w:r>
+        <w:rPr>
+          <w:rFonts w:ascii="Arial" w:eastAsia="Times New Roman" w:hAnsi="Arial" w:cs="Arial"/>
+          <w:color w:val="333333"/>
+          <w:kern w:val="0"/>
+          <w:sz w:val="20"/>
+          <w:szCs w:val="20"/>
+          <w:lang w:eastAsia="ru-RU"/>
+          <w14:ligatures w14:val="none"/>
+        </w:rPr>
+        <w:t>повидон</w:t>
+      </w:r>
+      <w:proofErr w:type="spellEnd"/>
+      <w:r>
+        <w:rPr>
+          <w:rFonts w:ascii="Arial" w:eastAsia="Times New Roman" w:hAnsi="Arial" w:cs="Arial"/>
+          <w:color w:val="333333"/>
+          <w:kern w:val="0"/>
+          <w:sz w:val="20"/>
+          <w:szCs w:val="20"/>
+          <w:lang w:eastAsia="ru-RU"/>
+          <w14:ligatures w14:val="none"/>
+        </w:rPr>
+        <w:t xml:space="preserve"> K30, рибофлавин (E101)</w:t>
+      </w:r>
+      <w:r>
+        <w:rPr>
+          <w:rFonts w:ascii="Arial" w:eastAsia="Times New Roman" w:hAnsi="Arial" w:cs="Arial"/>
+          <w:color w:val="333333"/>
+          <w:kern w:val="0"/>
+          <w:sz w:val="20"/>
+          <w:szCs w:val="20"/>
+          <w:lang w:eastAsia="ru-RU"/>
+          <w14:ligatures w14:val="none"/>
+        </w:rPr>
+        <w:t>.</w:t>
       </w:r>
     </w:p>
     <w:p>
@@ -626,85 +1086,22 @@
       <w:r>
         <w:rPr>
           <w:rFonts w:ascii="Arial" w:eastAsia="Times New Roman" w:hAnsi="Arial" w:cs="Arial"/>
-          <w:i/>
-          <w:iCs/>
-          <w:color w:val="333333"/>
-          <w:kern w:val="0"/>
-          <w:sz w:val="20"/>
-          <w:szCs w:val="20"/>
-          <w:lang w:eastAsia="ru-RU"/>
-          <w14:ligatures w14:val="none"/>
-        </w:rPr>
-        <w:t>Содержание этанола:</w:t>
-      </w:r>
-      <w:r>
-        <w:rPr>
-          <w:rFonts w:ascii="Arial" w:eastAsia="Times New Roman" w:hAnsi="Arial" w:cs="Arial"/>
-          <w:color w:val="333333"/>
-          <w:kern w:val="0"/>
-          <w:sz w:val="20"/>
-          <w:szCs w:val="20"/>
-          <w:lang w:eastAsia="ru-RU"/>
-          <w14:ligatures w14:val="none"/>
-        </w:rPr>
-        <w:t> 16.0-19.5% (об/об).</w:t>
-      </w:r>
-    </w:p>
-    <w:p>
-      <w:pPr>
-        <w:spacing w:before="150" w:after="150"/>
-        <w:rPr>
-          <w:rFonts w:ascii="Arial" w:eastAsia="Times New Roman" w:hAnsi="Arial" w:cs="Arial"/>
-          <w:color w:val="333333"/>
-          <w:kern w:val="0"/>
-          <w:sz w:val="20"/>
-          <w:szCs w:val="20"/>
-          <w:lang w:eastAsia="ru-RU"/>
-          <w14:ligatures w14:val="none"/>
-        </w:rPr>
-      </w:pPr>
-      <w:r>
-        <w:rPr>
-          <w:rFonts w:ascii="Arial" w:eastAsia="Times New Roman" w:hAnsi="Arial" w:cs="Arial"/>
-          <w:color w:val="333333"/>
-          <w:kern w:val="0"/>
-          <w:sz w:val="20"/>
-          <w:szCs w:val="20"/>
-          <w:lang w:eastAsia="ru-RU"/>
-          <w14:ligatures w14:val="none"/>
-        </w:rPr>
-        <w:t>100 мл - флаконы темного стекла (1) с дозирующим капельным устройством сверху - пачки картонные.</w:t>
-      </w:r>
-    </w:p>
-    <w:p>
-      <w:pPr>
-        <w:spacing w:before="150" w:after="150"/>
-        <w:rPr>
-          <w:rFonts w:ascii="Arial" w:eastAsia="Times New Roman" w:hAnsi="Arial" w:cs="Arial"/>
-          <w:color w:val="333333"/>
-          <w:kern w:val="0"/>
-          <w:sz w:val="20"/>
-          <w:szCs w:val="20"/>
-          <w:lang w:eastAsia="ru-RU"/>
-          <w14:ligatures w14:val="none"/>
-        </w:rPr>
-      </w:pPr>
-      <w:r>
-        <w:rPr>
-          <w:rFonts w:ascii="Arial" w:eastAsia="Times New Roman" w:hAnsi="Arial" w:cs="Arial"/>
-          <w:color w:val="333333"/>
-          <w:kern w:val="0"/>
-          <w:sz w:val="20"/>
-          <w:szCs w:val="20"/>
-          <w:lang w:eastAsia="ru-RU"/>
-          <w14:ligatures w14:val="none"/>
-        </w:rPr>
-        <w:t>На флакон наклеивают самоклеящуюся этикетку.</w:t>
+          <w:color w:val="333333"/>
+          <w:kern w:val="0"/>
+          <w:sz w:val="20"/>
+          <w:szCs w:val="20"/>
+          <w:lang w:eastAsia="ru-RU"/>
+          <w14:ligatures w14:val="none"/>
+        </w:rPr>
+        <w:t>20 шт. - блистеры (3) - пачки картонные.</w:t>
       </w:r>
     </w:p>
     <w:p>
       <w:pPr>
         <w:spacing w:after="0"/>
+        <w:rPr>
+          <w:color w:val="ED7D31" w:themeColor="accent2"/>
+        </w:rPr>
       </w:pPr>
       <w:r>
         <w:rPr>
@@ -836,19 +1233,13 @@
           <w:t>Средства, применяемые в урологии; другие средства, применяемые в урологии</w:t>
         </w:r>
       </w:hyperlink>
-      <w:r>
-        <w:rPr>
+    </w:p>
+    <w:p>
+      <w:pPr>
+        <w:spacing w:after="0"/>
+        <w:rPr>
+          <w:rFonts w:ascii="Arial" w:eastAsia="Times New Roman" w:hAnsi="Arial" w:cs="Arial"/>
           <w:color w:val="ED7D31" w:themeColor="accent2"/>
-        </w:rPr>
-        <w:t>.</w:t>
-      </w:r>
-    </w:p>
-    <w:p>
-      <w:pPr>
-        <w:spacing w:after="0"/>
-        <w:rPr>
-          <w:rFonts w:ascii="Arial" w:eastAsia="Times New Roman" w:hAnsi="Arial" w:cs="Arial"/>
-          <w:color w:val="333333"/>
           <w:kern w:val="0"/>
           <w:sz w:val="21"/>
           <w:szCs w:val="21"/>
@@ -968,19 +1359,85 @@
           <w:lang w:eastAsia="ru-RU"/>
           <w14:ligatures w14:val="none"/>
         </w:rPr>
-        <w:t>сироп</w:t>
-      </w:r>
-      <w:r>
-        <w:rPr>
-          <w:rFonts w:ascii="Arial" w:eastAsia="Times New Roman" w:hAnsi="Arial" w:cs="Arial"/>
-          <w:color w:val="2E3F51"/>
-          <w:kern w:val="0"/>
-          <w:sz w:val="20"/>
-          <w:szCs w:val="20"/>
-          <w:lang w:eastAsia="ru-RU"/>
-          <w14:ligatures w14:val="none"/>
-        </w:rPr>
-        <w:t>, соответствует аналогичным действующим веществам, указанным информацией справочника Видаль</w:t>
+        <w:t xml:space="preserve">таблеток, </w:t>
+      </w:r>
+      <w:proofErr w:type="gramStart"/>
+      <w:r>
+        <w:rPr>
+          <w:rFonts w:ascii="Arial" w:eastAsia="Times New Roman" w:hAnsi="Arial" w:cs="Arial"/>
+          <w:color w:val="2E3F51"/>
+          <w:kern w:val="0"/>
+          <w:sz w:val="20"/>
+          <w:szCs w:val="20"/>
+          <w:lang w:eastAsia="ru-RU"/>
+          <w14:ligatures w14:val="none"/>
+        </w:rPr>
+        <w:t xml:space="preserve">соответствует </w:t>
+      </w:r>
+      <w:r>
+        <w:rPr>
+          <w:rFonts w:ascii="Arial" w:eastAsia="Times New Roman" w:hAnsi="Arial" w:cs="Arial"/>
+          <w:color w:val="2E3F51"/>
+          <w:kern w:val="0"/>
+          <w:sz w:val="20"/>
+          <w:szCs w:val="20"/>
+          <w:lang w:eastAsia="ru-RU"/>
+          <w14:ligatures w14:val="none"/>
+        </w:rPr>
+        <w:t xml:space="preserve"> совокупно</w:t>
+      </w:r>
+      <w:proofErr w:type="gramEnd"/>
+      <w:r>
+        <w:rPr>
+          <w:rFonts w:ascii="Arial" w:eastAsia="Times New Roman" w:hAnsi="Arial" w:cs="Arial"/>
+          <w:color w:val="2E3F51"/>
+          <w:kern w:val="0"/>
+          <w:sz w:val="20"/>
+          <w:szCs w:val="20"/>
+          <w:lang w:eastAsia="ru-RU"/>
+          <w14:ligatures w14:val="none"/>
+        </w:rPr>
+        <w:t xml:space="preserve"> </w:t>
+      </w:r>
+      <w:proofErr w:type="spellStart"/>
+      <w:proofErr w:type="gramStart"/>
+      <w:r>
+        <w:rPr>
+          <w:rFonts w:ascii="Arial" w:eastAsia="Times New Roman" w:hAnsi="Arial" w:cs="Arial"/>
+          <w:color w:val="2E3F51"/>
+          <w:kern w:val="0"/>
+          <w:sz w:val="20"/>
+          <w:szCs w:val="20"/>
+          <w:lang w:eastAsia="ru-RU"/>
+          <w14:ligatures w14:val="none"/>
+        </w:rPr>
+        <w:t>указанным,</w:t>
+      </w:r>
+      <w:r>
+        <w:rPr>
+          <w:rFonts w:ascii="Arial" w:eastAsia="Times New Roman" w:hAnsi="Arial" w:cs="Arial"/>
+          <w:color w:val="2E3F51"/>
+          <w:kern w:val="0"/>
+          <w:sz w:val="20"/>
+          <w:szCs w:val="20"/>
+          <w:lang w:eastAsia="ru-RU"/>
+          <w14:ligatures w14:val="none"/>
+        </w:rPr>
+        <w:t>аналогичным</w:t>
+      </w:r>
+      <w:proofErr w:type="spellEnd"/>
+      <w:proofErr w:type="gramEnd"/>
+      <w:r>
+        <w:rPr>
+          <w:rFonts w:ascii="Arial" w:eastAsia="Times New Roman" w:hAnsi="Arial" w:cs="Arial"/>
+          <w:color w:val="2E3F51"/>
+          <w:kern w:val="0"/>
+          <w:sz w:val="20"/>
+          <w:szCs w:val="20"/>
+          <w:lang w:eastAsia="ru-RU"/>
+          <w14:ligatures w14:val="none"/>
+        </w:rPr>
+        <w:t xml:space="preserve"> действующим веществам, указанным информацией справочника Видаль</w:t>
       </w:r>
     </w:p>
     <w:p>
@@ -1006,7 +1463,7 @@
           <w:lang w:eastAsia="ru-RU"/>
           <w14:ligatures w14:val="none"/>
         </w:rPr>
-        <w:t xml:space="preserve">Комбинированный препарат растительного происхождения, оказывает мочегонное, спазмолитическое, противовоспалительное, противомикробное действие. </w:t>
+        <w:t>Комбинированный препарат растительного происхождения, оказывает мочегонное, спазмолитическое, противовоспалительное, противомикробное действие.</w:t>
       </w:r>
     </w:p>
     <w:p>
@@ -1022,6 +1479,18 @@
           <w14:ligatures w14:val="none"/>
         </w:rPr>
       </w:pPr>
+      <w:r>
+        <w:rPr>
+          <w:rFonts w:ascii="Arial" w:eastAsia="Times New Roman" w:hAnsi="Arial" w:cs="Arial"/>
+          <w:color w:val="333333"/>
+          <w:kern w:val="0"/>
+          <w:sz w:val="20"/>
+          <w:szCs w:val="20"/>
+          <w:lang w:eastAsia="ru-RU"/>
+          <w14:ligatures w14:val="none"/>
+        </w:rPr>
+        <w:t xml:space="preserve"> </w:t>
+      </w:r>
     </w:p>
     <w:p>
       <w:pPr>
@@ -1060,8 +1529,8 @@
           <w:bCs/>
           <w:color w:val="2E3F51"/>
           <w:kern w:val="0"/>
-          <w:sz w:val="20"/>
-          <w:szCs w:val="20"/>
+          <w:sz w:val="23"/>
+          <w:szCs w:val="23"/>
           <w:lang w:eastAsia="ru-RU"/>
           <w14:ligatures w14:val="none"/>
         </w:rPr>
@@ -1075,8 +1544,8 @@
           <w:bCs/>
           <w:color w:val="2E3F51"/>
           <w:kern w:val="0"/>
-          <w:sz w:val="20"/>
-          <w:szCs w:val="20"/>
+          <w:sz w:val="23"/>
+          <w:szCs w:val="23"/>
           <w:vertAlign w:val="superscript"/>
           <w:lang w:eastAsia="ru-RU"/>
           <w14:ligatures w14:val="none"/>
@@ -1100,12 +1569,15 @@
       </w:pPr>
       <w:r>
         <w:rPr>
-          <w:rFonts w:ascii="Arial" w:hAnsi="Arial" w:cs="Arial"/>
-          <w:color w:val="333333"/>
-          <w:sz w:val="20"/>
-          <w:szCs w:val="20"/>
-        </w:rPr>
-        <w:t>Для применения у взрослых и детей в возрасте от 1 года до 18 лет в комплексной терапии:</w:t>
+          <w:rFonts w:ascii="Arial" w:eastAsia="Times New Roman" w:hAnsi="Arial" w:cs="Arial"/>
+          <w:color w:val="333333"/>
+          <w:kern w:val="0"/>
+          <w:sz w:val="20"/>
+          <w:szCs w:val="20"/>
+          <w:lang w:eastAsia="ru-RU"/>
+          <w14:ligatures w14:val="none"/>
+        </w:rPr>
+        <w:t>Взрослым и детям в возрасте от 6 до 18 лет в комплексной терапии:</w:t>
       </w:r>
     </w:p>
     <w:p>
@@ -1252,7 +1724,45 @@
           <w:lang w:eastAsia="ru-RU"/>
           <w14:ligatures w14:val="none"/>
         </w:rPr>
-        <w:t>Рекомендуется принимать 3 раза/день (утром, днем и вечером) в соответствии с приведенной ниже таблицей.</w:t>
+        <w:t>Рекомендуемая доза: 3 раза/</w:t>
+      </w:r>
+      <w:r>
+        <w:rPr>
+          <w:rFonts w:ascii="Arial" w:eastAsia="Times New Roman" w:hAnsi="Arial" w:cs="Arial"/>
+          <w:color w:val="333333"/>
+          <w:kern w:val="0"/>
+          <w:sz w:val="20"/>
+          <w:szCs w:val="20"/>
+          <w:lang w:eastAsia="ru-RU"/>
+          <w14:ligatures w14:val="none"/>
+        </w:rPr>
+        <w:t xml:space="preserve"> </w:t>
+      </w:r>
+      <w:proofErr w:type="spellStart"/>
+      <w:r>
+        <w:rPr>
+          <w:rFonts w:ascii="Arial" w:eastAsia="Times New Roman" w:hAnsi="Arial" w:cs="Arial"/>
+          <w:color w:val="333333"/>
+          <w:kern w:val="0"/>
+          <w:sz w:val="20"/>
+          <w:szCs w:val="20"/>
+          <w:lang w:eastAsia="ru-RU"/>
+          <w14:ligatures w14:val="none"/>
+        </w:rPr>
+        <w:t>сут</w:t>
+      </w:r>
+      <w:proofErr w:type="spellEnd"/>
+      <w:r>
+        <w:rPr>
+          <w:rFonts w:ascii="Arial" w:eastAsia="Times New Roman" w:hAnsi="Arial" w:cs="Arial"/>
+          <w:color w:val="333333"/>
+          <w:kern w:val="0"/>
+          <w:sz w:val="20"/>
+          <w:szCs w:val="20"/>
+          <w:lang w:eastAsia="ru-RU"/>
+          <w14:ligatures w14:val="none"/>
+        </w:rPr>
+        <w:t xml:space="preserve"> (утром, днем и вечером) в соответствии с приведенной ниже таблицей.</w:t>
       </w:r>
     </w:p>
     <w:tbl>
@@ -1273,9 +1783,9 @@
         <w:tblLook w:val="04A0" w:firstRow="1" w:lastRow="0" w:firstColumn="1" w:lastColumn="0" w:noHBand="0" w:noVBand="1"/>
       </w:tblPr>
       <w:tblGrid>
-        <w:gridCol w:w="5688"/>
-        <w:gridCol w:w="1718"/>
-        <w:gridCol w:w="1932"/>
+        <w:gridCol w:w="5673"/>
+        <w:gridCol w:w="1726"/>
+        <w:gridCol w:w="1939"/>
       </w:tblGrid>
       <w:tr>
         <w:tc>
@@ -1302,7 +1812,8 @@
               <w:rPr>
                 <w:rFonts w:eastAsia="Times New Roman" w:cs="Times New Roman"/>
                 <w:kern w:val="0"/>
-                <w:sz w:val="22"/>
+                <w:sz w:val="20"/>
+                <w:szCs w:val="20"/>
                 <w:lang w:eastAsia="ru-RU"/>
                 <w14:ligatures w14:val="none"/>
               </w:rPr>
@@ -1313,7 +1824,8 @@
                 <w:b/>
                 <w:bCs/>
                 <w:kern w:val="0"/>
-                <w:sz w:val="22"/>
+                <w:sz w:val="20"/>
+                <w:szCs w:val="20"/>
                 <w:lang w:eastAsia="ru-RU"/>
                 <w14:ligatures w14:val="none"/>
               </w:rPr>
@@ -1345,7 +1857,8 @@
               <w:rPr>
                 <w:rFonts w:eastAsia="Times New Roman" w:cs="Times New Roman"/>
                 <w:kern w:val="0"/>
-                <w:sz w:val="22"/>
+                <w:sz w:val="20"/>
+                <w:szCs w:val="20"/>
                 <w:lang w:eastAsia="ru-RU"/>
                 <w14:ligatures w14:val="none"/>
               </w:rPr>
@@ -1356,7 +1869,8 @@
                 <w:b/>
                 <w:bCs/>
                 <w:kern w:val="0"/>
-                <w:sz w:val="22"/>
+                <w:sz w:val="20"/>
+                <w:szCs w:val="20"/>
                 <w:lang w:eastAsia="ru-RU"/>
                 <w14:ligatures w14:val="none"/>
               </w:rPr>
@@ -1388,7 +1902,8 @@
               <w:rPr>
                 <w:rFonts w:eastAsia="Times New Roman" w:cs="Times New Roman"/>
                 <w:kern w:val="0"/>
-                <w:sz w:val="22"/>
+                <w:sz w:val="20"/>
+                <w:szCs w:val="20"/>
                 <w:lang w:eastAsia="ru-RU"/>
                 <w14:ligatures w14:val="none"/>
               </w:rPr>
@@ -1399,7 +1914,8 @@
                 <w:b/>
                 <w:bCs/>
                 <w:kern w:val="0"/>
-                <w:sz w:val="22"/>
+                <w:sz w:val="20"/>
+                <w:szCs w:val="20"/>
                 <w:lang w:eastAsia="ru-RU"/>
                 <w14:ligatures w14:val="none"/>
               </w:rPr>
@@ -1433,7 +1949,8 @@
               <w:rPr>
                 <w:rFonts w:eastAsia="Times New Roman" w:cs="Times New Roman"/>
                 <w:kern w:val="0"/>
-                <w:sz w:val="22"/>
+                <w:sz w:val="20"/>
+                <w:szCs w:val="20"/>
                 <w:lang w:eastAsia="ru-RU"/>
                 <w14:ligatures w14:val="none"/>
               </w:rPr>
@@ -1442,132 +1959,8 @@
               <w:rPr>
                 <w:rFonts w:eastAsia="Times New Roman" w:cs="Times New Roman"/>
                 <w:kern w:val="0"/>
-                <w:sz w:val="22"/>
-                <w:lang w:eastAsia="ru-RU"/>
-                <w14:ligatures w14:val="none"/>
-              </w:rPr>
-              <w:t>Дети в возрасте 1-5 лет</w:t>
-            </w:r>
-          </w:p>
-        </w:tc>
-        <w:tc>
-          <w:tcPr>
-            <w:tcW w:w="0" w:type="auto"/>
-            <w:tcBorders>
-              <w:top w:val="single" w:sz="6" w:space="0" w:color="EBEBEB"/>
-              <w:left w:val="single" w:sz="6" w:space="0" w:color="EBEBEB"/>
-              <w:bottom w:val="single" w:sz="6" w:space="0" w:color="EBEBEB"/>
-              <w:right w:val="single" w:sz="6" w:space="0" w:color="EBEBEB"/>
-            </w:tcBorders>
-            <w:tcMar>
-              <w:top w:w="45" w:type="dxa"/>
-              <w:left w:w="75" w:type="dxa"/>
-              <w:bottom w:w="45" w:type="dxa"/>
-              <w:right w:w="75" w:type="dxa"/>
-            </w:tcMar>
-            <w:vAlign w:val="center"/>
-            <w:hideMark/>
-          </w:tcPr>
-          <w:p>
-            <w:pPr>
-              <w:spacing w:before="75" w:after="75"/>
-              <w:rPr>
-                <w:rFonts w:eastAsia="Times New Roman" w:cs="Times New Roman"/>
-                <w:kern w:val="0"/>
-                <w:sz w:val="22"/>
-                <w:lang w:eastAsia="ru-RU"/>
-                <w14:ligatures w14:val="none"/>
-              </w:rPr>
-            </w:pPr>
-            <w:r>
-              <w:rPr>
-                <w:rFonts w:eastAsia="Times New Roman" w:cs="Times New Roman"/>
-                <w:kern w:val="0"/>
-                <w:sz w:val="22"/>
-                <w:lang w:eastAsia="ru-RU"/>
-                <w14:ligatures w14:val="none"/>
-              </w:rPr>
-              <w:t>15 капель</w:t>
-            </w:r>
-          </w:p>
-        </w:tc>
-        <w:tc>
-          <w:tcPr>
-            <w:tcW w:w="0" w:type="auto"/>
-            <w:tcBorders>
-              <w:top w:val="single" w:sz="6" w:space="0" w:color="EBEBEB"/>
-              <w:left w:val="single" w:sz="6" w:space="0" w:color="EBEBEB"/>
-              <w:bottom w:val="single" w:sz="6" w:space="0" w:color="EBEBEB"/>
-              <w:right w:val="single" w:sz="6" w:space="0" w:color="EBEBEB"/>
-            </w:tcBorders>
-            <w:tcMar>
-              <w:top w:w="45" w:type="dxa"/>
-              <w:left w:w="75" w:type="dxa"/>
-              <w:bottom w:w="45" w:type="dxa"/>
-              <w:right w:w="75" w:type="dxa"/>
-            </w:tcMar>
-            <w:vAlign w:val="center"/>
-            <w:hideMark/>
-          </w:tcPr>
-          <w:p>
-            <w:pPr>
-              <w:spacing w:before="75" w:after="75"/>
-              <w:rPr>
-                <w:rFonts w:eastAsia="Times New Roman" w:cs="Times New Roman"/>
-                <w:kern w:val="0"/>
-                <w:sz w:val="22"/>
-                <w:lang w:eastAsia="ru-RU"/>
-                <w14:ligatures w14:val="none"/>
-              </w:rPr>
-            </w:pPr>
-            <w:r>
-              <w:rPr>
-                <w:rFonts w:eastAsia="Times New Roman" w:cs="Times New Roman"/>
-                <w:kern w:val="0"/>
-                <w:sz w:val="22"/>
-                <w:lang w:eastAsia="ru-RU"/>
-                <w14:ligatures w14:val="none"/>
-              </w:rPr>
-              <w:t>45 капель</w:t>
-            </w:r>
-          </w:p>
-        </w:tc>
-      </w:tr>
-      <w:tr>
-        <w:tc>
-          <w:tcPr>
-            <w:tcW w:w="0" w:type="auto"/>
-            <w:tcBorders>
-              <w:top w:val="single" w:sz="6" w:space="0" w:color="EBEBEB"/>
-              <w:left w:val="single" w:sz="6" w:space="0" w:color="EBEBEB"/>
-              <w:bottom w:val="single" w:sz="6" w:space="0" w:color="EBEBEB"/>
-              <w:right w:val="single" w:sz="6" w:space="0" w:color="EBEBEB"/>
-            </w:tcBorders>
-            <w:tcMar>
-              <w:top w:w="45" w:type="dxa"/>
-              <w:left w:w="75" w:type="dxa"/>
-              <w:bottom w:w="45" w:type="dxa"/>
-              <w:right w:w="75" w:type="dxa"/>
-            </w:tcMar>
-            <w:vAlign w:val="center"/>
-            <w:hideMark/>
-          </w:tcPr>
-          <w:p>
-            <w:pPr>
-              <w:spacing w:before="75" w:after="75"/>
-              <w:rPr>
-                <w:rFonts w:eastAsia="Times New Roman" w:cs="Times New Roman"/>
-                <w:kern w:val="0"/>
-                <w:sz w:val="22"/>
-                <w:lang w:eastAsia="ru-RU"/>
-                <w14:ligatures w14:val="none"/>
-              </w:rPr>
-            </w:pPr>
-            <w:r>
-              <w:rPr>
-                <w:rFonts w:eastAsia="Times New Roman" w:cs="Times New Roman"/>
-                <w:kern w:val="0"/>
-                <w:sz w:val="22"/>
+                <w:sz w:val="20"/>
+                <w:szCs w:val="20"/>
                 <w:lang w:eastAsia="ru-RU"/>
                 <w14:ligatures w14:val="none"/>
               </w:rPr>
@@ -1599,7 +1992,8 @@
               <w:rPr>
                 <w:rFonts w:eastAsia="Times New Roman" w:cs="Times New Roman"/>
                 <w:kern w:val="0"/>
-                <w:sz w:val="22"/>
+                <w:sz w:val="20"/>
+                <w:szCs w:val="20"/>
                 <w:lang w:eastAsia="ru-RU"/>
                 <w14:ligatures w14:val="none"/>
               </w:rPr>
@@ -1608,11 +2002,12 @@
               <w:rPr>
                 <w:rFonts w:eastAsia="Times New Roman" w:cs="Times New Roman"/>
                 <w:kern w:val="0"/>
-                <w:sz w:val="22"/>
+                <w:sz w:val="20"/>
+                <w:szCs w:val="20"/>
                 <w:lang w:eastAsia="ru-RU"/>
                 <w14:ligatures w14:val="none"/>
               </w:rPr>
-              <w:t>25 капель</w:t>
+              <w:t>1 таблетка</w:t>
             </w:r>
           </w:p>
         </w:tc>
@@ -1640,7 +2035,8 @@
               <w:rPr>
                 <w:rFonts w:eastAsia="Times New Roman" w:cs="Times New Roman"/>
                 <w:kern w:val="0"/>
-                <w:sz w:val="22"/>
+                <w:sz w:val="20"/>
+                <w:szCs w:val="20"/>
                 <w:lang w:eastAsia="ru-RU"/>
                 <w14:ligatures w14:val="none"/>
               </w:rPr>
@@ -1649,11 +2045,12 @@
               <w:rPr>
                 <w:rFonts w:eastAsia="Times New Roman" w:cs="Times New Roman"/>
                 <w:kern w:val="0"/>
-                <w:sz w:val="22"/>
+                <w:sz w:val="20"/>
+                <w:szCs w:val="20"/>
                 <w:lang w:eastAsia="ru-RU"/>
                 <w14:ligatures w14:val="none"/>
               </w:rPr>
-              <w:t>75 капель</w:t>
+              <w:t>3 таблетки</w:t>
             </w:r>
           </w:p>
         </w:tc>
@@ -1683,7 +2080,8 @@
               <w:rPr>
                 <w:rFonts w:eastAsia="Times New Roman" w:cs="Times New Roman"/>
                 <w:kern w:val="0"/>
-                <w:sz w:val="22"/>
+                <w:sz w:val="20"/>
+                <w:szCs w:val="20"/>
                 <w:lang w:eastAsia="ru-RU"/>
                 <w14:ligatures w14:val="none"/>
               </w:rPr>
@@ -1692,7 +2090,8 @@
               <w:rPr>
                 <w:rFonts w:eastAsia="Times New Roman" w:cs="Times New Roman"/>
                 <w:kern w:val="0"/>
-                <w:sz w:val="22"/>
+                <w:sz w:val="20"/>
+                <w:szCs w:val="20"/>
                 <w:lang w:eastAsia="ru-RU"/>
                 <w14:ligatures w14:val="none"/>
               </w:rPr>
@@ -1724,7 +2123,8 @@
               <w:rPr>
                 <w:rFonts w:eastAsia="Times New Roman" w:cs="Times New Roman"/>
                 <w:kern w:val="0"/>
-                <w:sz w:val="22"/>
+                <w:sz w:val="20"/>
+                <w:szCs w:val="20"/>
                 <w:lang w:eastAsia="ru-RU"/>
                 <w14:ligatures w14:val="none"/>
               </w:rPr>
@@ -1733,11 +2133,12 @@
               <w:rPr>
                 <w:rFonts w:eastAsia="Times New Roman" w:cs="Times New Roman"/>
                 <w:kern w:val="0"/>
-                <w:sz w:val="22"/>
+                <w:sz w:val="20"/>
+                <w:szCs w:val="20"/>
                 <w:lang w:eastAsia="ru-RU"/>
                 <w14:ligatures w14:val="none"/>
               </w:rPr>
-              <w:t>50 капель</w:t>
+              <w:t>2 таблетки</w:t>
             </w:r>
           </w:p>
         </w:tc>
@@ -1765,7 +2166,8 @@
               <w:rPr>
                 <w:rFonts w:eastAsia="Times New Roman" w:cs="Times New Roman"/>
                 <w:kern w:val="0"/>
-                <w:sz w:val="22"/>
+                <w:sz w:val="20"/>
+                <w:szCs w:val="20"/>
                 <w:lang w:eastAsia="ru-RU"/>
                 <w14:ligatures w14:val="none"/>
               </w:rPr>
@@ -1774,11 +2176,12 @@
               <w:rPr>
                 <w:rFonts w:eastAsia="Times New Roman" w:cs="Times New Roman"/>
                 <w:kern w:val="0"/>
-                <w:sz w:val="22"/>
+                <w:sz w:val="20"/>
+                <w:szCs w:val="20"/>
                 <w:lang w:eastAsia="ru-RU"/>
                 <w14:ligatures w14:val="none"/>
               </w:rPr>
-              <w:t>150 капель</w:t>
+              <w:t>6 таблеток</w:t>
             </w:r>
           </w:p>
         </w:tc>
@@ -1808,7 +2211,31 @@
           <w14:ligatures w14:val="none"/>
         </w:rPr>
         <w:lastRenderedPageBreak/>
-        <w:t>50 капель соответствуют 3.3 мл препарата.</w:t>
+        <w:t>Продолжительность лечения зависит от течения заболевания. После наступления улучшения (завершения острой фазы заболевания) следует продолжить лечение препаратом в течение 2-4 недель. Увеличение продолжительности и проведение повторных курсов лечения возмож</w:t>
+      </w:r>
+      <w:r>
+        <w:rPr>
+          <w:rFonts w:ascii="Arial" w:eastAsia="Times New Roman" w:hAnsi="Arial" w:cs="Arial"/>
+          <w:color w:val="333333"/>
+          <w:kern w:val="0"/>
+          <w:sz w:val="20"/>
+          <w:szCs w:val="20"/>
+          <w:lang w:eastAsia="ru-RU"/>
+          <w14:ligatures w14:val="none"/>
+        </w:rPr>
+        <w:t>ен</w:t>
+      </w:r>
+      <w:r>
+        <w:rPr>
+          <w:rFonts w:ascii="Arial" w:eastAsia="Times New Roman" w:hAnsi="Arial" w:cs="Arial"/>
+          <w:color w:val="333333"/>
+          <w:kern w:val="0"/>
+          <w:sz w:val="20"/>
+          <w:szCs w:val="20"/>
+          <w:lang w:eastAsia="ru-RU"/>
+          <w14:ligatures w14:val="none"/>
+        </w:rPr>
+        <w:t xml:space="preserve"> по рекомендации врача.</w:t>
       </w:r>
     </w:p>
     <w:p>
@@ -1827,14 +2254,16 @@
       <w:r>
         <w:rPr>
           <w:rFonts w:ascii="Arial" w:eastAsia="Times New Roman" w:hAnsi="Arial" w:cs="Arial"/>
-          <w:color w:val="333333"/>
-          <w:kern w:val="0"/>
-          <w:sz w:val="20"/>
-          <w:szCs w:val="20"/>
-          <w:lang w:eastAsia="ru-RU"/>
-          <w14:ligatures w14:val="none"/>
-        </w:rPr>
-        <w:t>Длительность курса лечения зависит от течения заболевания. После наступления улучшения (завершения острой фазы заболевания) следует продолжить лечение препаратом в течение 2-4 недель. Увеличение продолжительности и проведение повторных курсов лечения возможно по рекомендации врача.</w:t>
+          <w:b/>
+          <w:bCs/>
+          <w:color w:val="333333"/>
+          <w:kern w:val="0"/>
+          <w:sz w:val="20"/>
+          <w:szCs w:val="20"/>
+          <w:lang w:eastAsia="ru-RU"/>
+          <w14:ligatures w14:val="none"/>
+        </w:rPr>
+        <w:t>Дети</w:t>
       </w:r>
     </w:p>
     <w:p>
@@ -1853,6 +2282,18 @@
       <w:r>
         <w:rPr>
           <w:rFonts w:ascii="Arial" w:eastAsia="Times New Roman" w:hAnsi="Arial" w:cs="Arial"/>
+          <w:color w:val="333333"/>
+          <w:kern w:val="0"/>
+          <w:sz w:val="20"/>
+          <w:szCs w:val="20"/>
+          <w:lang w:eastAsia="ru-RU"/>
+          <w14:ligatures w14:val="none"/>
+        </w:rPr>
+        <w:t>Безопасность и эффективность у </w:t>
+      </w:r>
+      <w:r>
+        <w:rPr>
+          <w:rFonts w:ascii="Arial" w:eastAsia="Times New Roman" w:hAnsi="Arial" w:cs="Arial"/>
           <w:b/>
           <w:bCs/>
           <w:color w:val="333333"/>
@@ -1862,47 +2303,7 @@
           <w:lang w:eastAsia="ru-RU"/>
           <w14:ligatures w14:val="none"/>
         </w:rPr>
-        <w:t>Дети</w:t>
-      </w:r>
-    </w:p>
-    <w:p>
-      <w:pPr>
-        <w:spacing w:before="75" w:after="75"/>
-        <w:rPr>
-          <w:rFonts w:ascii="Arial" w:eastAsia="Times New Roman" w:hAnsi="Arial" w:cs="Arial"/>
-          <w:color w:val="333333"/>
-          <w:kern w:val="0"/>
-          <w:sz w:val="20"/>
-          <w:szCs w:val="20"/>
-          <w:lang w:eastAsia="ru-RU"/>
-          <w14:ligatures w14:val="none"/>
-        </w:rPr>
-      </w:pPr>
-      <w:r>
-        <w:rPr>
-          <w:rFonts w:ascii="Arial" w:eastAsia="Times New Roman" w:hAnsi="Arial" w:cs="Arial"/>
-          <w:color w:val="333333"/>
-          <w:kern w:val="0"/>
-          <w:sz w:val="20"/>
-          <w:szCs w:val="20"/>
-          <w:lang w:eastAsia="ru-RU"/>
-          <w14:ligatures w14:val="none"/>
-        </w:rPr>
-        <w:t>Безопасность и эффективность у </w:t>
-      </w:r>
-      <w:r>
-        <w:rPr>
-          <w:rFonts w:ascii="Arial" w:eastAsia="Times New Roman" w:hAnsi="Arial" w:cs="Arial"/>
-          <w:b/>
-          <w:bCs/>
-          <w:color w:val="333333"/>
-          <w:kern w:val="0"/>
-          <w:sz w:val="20"/>
-          <w:szCs w:val="20"/>
-          <w:lang w:eastAsia="ru-RU"/>
-          <w14:ligatures w14:val="none"/>
-        </w:rPr>
-        <w:t>детей в возрасте от 0 до 1 года</w:t>
+        <w:t>детей в возрасте от 0 до 6 лет</w:t>
       </w:r>
       <w:r>
         <w:rPr>
@@ -1968,119 +2369,7 @@
           <w:lang w:eastAsia="ru-RU"/>
           <w14:ligatures w14:val="none"/>
         </w:rPr>
-        <w:t xml:space="preserve">Препарат </w:t>
-      </w:r>
-      <w:proofErr w:type="spellStart"/>
-      <w:r>
-        <w:rPr>
-          <w:rFonts w:ascii="Arial" w:eastAsia="Calibri" w:hAnsi="Arial" w:cs="Arial"/>
-          <w:sz w:val="20"/>
-          <w:szCs w:val="20"/>
-          <w:lang w:eastAsia="ru-RU"/>
-        </w:rPr>
-        <w:t>Медирен</w:t>
-      </w:r>
-      <w:proofErr w:type="spellEnd"/>
-      <w:proofErr w:type="gramStart"/>
-      <w:r>
-        <w:rPr>
-          <w:rFonts w:ascii="Arial" w:eastAsia="Calibri" w:hAnsi="Arial" w:cs="Arial"/>
-          <w:sz w:val="20"/>
-          <w:szCs w:val="20"/>
-          <w:vertAlign w:val="superscript"/>
-          <w:lang w:eastAsia="ru-RU"/>
-        </w:rPr>
-        <w:t>®</w:t>
-      </w:r>
-      <w:r>
-        <w:rPr>
-          <w:rFonts w:ascii="Arial" w:eastAsia="Times New Roman" w:hAnsi="Arial" w:cs="Arial"/>
-          <w:color w:val="333333"/>
-          <w:kern w:val="0"/>
-          <w:sz w:val="20"/>
-          <w:szCs w:val="20"/>
-          <w:lang w:eastAsia="ru-RU"/>
-          <w14:ligatures w14:val="none"/>
-        </w:rPr>
-        <w:t>  принимают</w:t>
-      </w:r>
-      <w:proofErr w:type="gramEnd"/>
-      <w:r>
-        <w:rPr>
-          <w:rFonts w:ascii="Arial" w:eastAsia="Times New Roman" w:hAnsi="Arial" w:cs="Arial"/>
-          <w:color w:val="333333"/>
-          <w:kern w:val="0"/>
-          <w:sz w:val="20"/>
-          <w:szCs w:val="20"/>
-          <w:lang w:eastAsia="ru-RU"/>
-          <w14:ligatures w14:val="none"/>
-        </w:rPr>
-        <w:t xml:space="preserve"> внутрь, независимо от приема пищи.</w:t>
-      </w:r>
-    </w:p>
-    <w:p>
-      <w:pPr>
-        <w:spacing w:before="75" w:after="75"/>
-        <w:rPr>
-          <w:rFonts w:ascii="Arial" w:eastAsia="Times New Roman" w:hAnsi="Arial" w:cs="Arial"/>
-          <w:color w:val="333333"/>
-          <w:kern w:val="0"/>
-          <w:sz w:val="20"/>
-          <w:szCs w:val="20"/>
-          <w:lang w:eastAsia="ru-RU"/>
-          <w14:ligatures w14:val="none"/>
-        </w:rPr>
-      </w:pPr>
-      <w:r>
-        <w:rPr>
-          <w:rFonts w:ascii="Arial" w:eastAsia="Times New Roman" w:hAnsi="Arial" w:cs="Arial"/>
-          <w:color w:val="333333"/>
-          <w:kern w:val="0"/>
-          <w:sz w:val="20"/>
-          <w:szCs w:val="20"/>
-          <w:u w:val="single"/>
-          <w:lang w:eastAsia="ru-RU"/>
-          <w14:ligatures w14:val="none"/>
-        </w:rPr>
-        <w:t>Перед применением взбалтывать</w:t>
-      </w:r>
-      <w:r>
-        <w:rPr>
-          <w:rFonts w:ascii="Arial" w:eastAsia="Times New Roman" w:hAnsi="Arial" w:cs="Arial"/>
-          <w:color w:val="333333"/>
-          <w:kern w:val="0"/>
-          <w:sz w:val="20"/>
-          <w:szCs w:val="20"/>
-          <w:lang w:eastAsia="ru-RU"/>
-          <w14:ligatures w14:val="none"/>
-        </w:rPr>
-        <w:t>.</w:t>
-      </w:r>
-    </w:p>
-    <w:p>
-      <w:pPr>
-        <w:spacing w:before="75" w:after="75"/>
-        <w:rPr>
-          <w:rFonts w:ascii="Arial" w:eastAsia="Times New Roman" w:hAnsi="Arial" w:cs="Arial"/>
-          <w:color w:val="333333"/>
-          <w:kern w:val="0"/>
-          <w:sz w:val="20"/>
-          <w:szCs w:val="20"/>
-          <w:lang w:eastAsia="ru-RU"/>
-          <w14:ligatures w14:val="none"/>
-        </w:rPr>
-      </w:pPr>
-      <w:r>
-        <w:rPr>
-          <w:rFonts w:ascii="Arial" w:eastAsia="Times New Roman" w:hAnsi="Arial" w:cs="Arial"/>
-          <w:color w:val="333333"/>
-          <w:kern w:val="0"/>
-          <w:sz w:val="20"/>
-          <w:szCs w:val="20"/>
-          <w:lang w:eastAsia="ru-RU"/>
-          <w14:ligatures w14:val="none"/>
-        </w:rPr>
-        <w:t>Необходимую дозу отмеряют при помощи флакона с дозирующим капельным устройством. Флакон следует держать вертикально при дозировании препарата. При необходимости (например, чтобы смягчить горький вкус для детей) препарат можно запить небольшим количеством воды (например, 1 стакан). Во время лечения препаратом рекомендуется достаточное потребление жидкости.</w:t>
+        <w:t>Таблетку принимают внутрь, независимо от приема пищи, не разжевывая, запивая достаточным количеством воды (например, 1 стакан). Во время лечения препаратом рекомендуется потребление большого количества жидкости.</w:t>
       </w:r>
     </w:p>
     <w:p>
@@ -2605,59 +2894,33 @@
     </w:p>
     <w:p>
       <w:pPr>
-        <w:spacing w:before="75" w:after="75"/>
-        <w:rPr>
-          <w:rFonts w:ascii="Arial" w:eastAsia="Times New Roman" w:hAnsi="Arial" w:cs="Arial"/>
-          <w:color w:val="333333"/>
-          <w:kern w:val="0"/>
-          <w:sz w:val="20"/>
-          <w:szCs w:val="20"/>
-          <w:lang w:eastAsia="ru-RU"/>
-          <w14:ligatures w14:val="none"/>
-        </w:rPr>
-      </w:pPr>
-      <w:r>
-        <w:rPr>
-          <w:rFonts w:ascii="Arial" w:eastAsia="Times New Roman" w:hAnsi="Arial" w:cs="Arial"/>
-          <w:color w:val="333333"/>
-          <w:kern w:val="0"/>
-          <w:sz w:val="20"/>
-          <w:szCs w:val="20"/>
-          <w:lang w:eastAsia="ru-RU"/>
-          <w14:ligatures w14:val="none"/>
-        </w:rPr>
-        <w:t>Противопоказано применение препарата в детском возрасте до 1 года.</w:t>
-      </w:r>
-    </w:p>
-    <w:p>
-      <w:pPr>
-        <w:spacing w:before="75" w:after="75"/>
-        <w:rPr>
-          <w:rFonts w:ascii="Arial" w:eastAsia="Times New Roman" w:hAnsi="Arial" w:cs="Arial"/>
-          <w:color w:val="333333"/>
-          <w:kern w:val="0"/>
-          <w:sz w:val="20"/>
-          <w:szCs w:val="20"/>
-          <w:lang w:eastAsia="ru-RU"/>
-          <w14:ligatures w14:val="none"/>
-        </w:rPr>
-      </w:pPr>
-      <w:r>
-        <w:rPr>
-          <w:rFonts w:ascii="Arial" w:eastAsia="Times New Roman" w:hAnsi="Arial" w:cs="Arial"/>
-          <w:color w:val="333333"/>
-          <w:kern w:val="0"/>
-          <w:sz w:val="20"/>
-          <w:szCs w:val="20"/>
-          <w:lang w:eastAsia="ru-RU"/>
-          <w14:ligatures w14:val="none"/>
-        </w:rPr>
-        <w:t>С осторожностью следует назначать препарат детям старше 1 года (применение возможно только после консультации с врачом) – в связи с содержанием этанола.</w:t>
-      </w:r>
-    </w:p>
-    <w:p>
-      <w:pPr>
-        <w:spacing w:before="75" w:after="75"/>
+        <w:spacing w:after="0"/>
+        <w:rPr>
+          <w:rFonts w:ascii="Arial" w:eastAsia="Times New Roman" w:hAnsi="Arial" w:cs="Arial"/>
+          <w:color w:val="333333"/>
+          <w:kern w:val="0"/>
+          <w:sz w:val="20"/>
+          <w:szCs w:val="20"/>
+          <w:lang w:eastAsia="ru-RU"/>
+          <w14:ligatures w14:val="none"/>
+        </w:rPr>
+      </w:pPr>
+      <w:r>
+        <w:rPr>
+          <w:rFonts w:ascii="Arial" w:eastAsia="Times New Roman" w:hAnsi="Arial" w:cs="Arial"/>
+          <w:color w:val="333333"/>
+          <w:kern w:val="0"/>
+          <w:sz w:val="20"/>
+          <w:szCs w:val="20"/>
+          <w:lang w:eastAsia="ru-RU"/>
+          <w14:ligatures w14:val="none"/>
+        </w:rPr>
+        <w:t>Противопоказано применение препарата в детском возрасте до 6 лет.</w:t>
+      </w:r>
+    </w:p>
+    <w:p>
+      <w:pPr>
+        <w:spacing w:after="0"/>
         <w:rPr>
           <w:rFonts w:ascii="Arial" w:eastAsia="Times New Roman" w:hAnsi="Arial" w:cs="Arial"/>
           <w:color w:val="333333"/>
@@ -2702,269 +2965,486 @@
     </w:p>
     <w:p>
       <w:pPr>
-        <w:pStyle w:val="ac"/>
-        <w:spacing w:before="75" w:beforeAutospacing="0" w:after="75" w:afterAutospacing="0"/>
-        <w:rPr>
-          <w:rFonts w:ascii="Arial" w:hAnsi="Arial" w:cs="Arial"/>
-          <w:color w:val="333333"/>
-          <w:sz w:val="20"/>
-          <w:szCs w:val="20"/>
-        </w:rPr>
-      </w:pPr>
-      <w:r>
-        <w:rPr>
-          <w:rFonts w:ascii="Arial" w:hAnsi="Arial" w:cs="Arial"/>
-          <w:color w:val="333333"/>
-          <w:sz w:val="20"/>
-          <w:szCs w:val="20"/>
-        </w:rPr>
-        <w:t xml:space="preserve">Если симптомы заболевания сохраняются, ухудшаются, повторяются периодически или появляются новые симптомы, необходимо обратиться за консультацией к врачу. Необходимо проинформировать пациента, что в случае воспалительных заболеваний почек, появления </w:t>
-      </w:r>
-      <w:r>
-        <w:rPr>
-          <w:rFonts w:ascii="Arial" w:hAnsi="Arial" w:cs="Arial"/>
-          <w:color w:val="333333"/>
-          <w:sz w:val="20"/>
-          <w:szCs w:val="20"/>
-        </w:rPr>
-        <w:lastRenderedPageBreak/>
-        <w:t>лихорадки, спазмов, крови в моче, нарушения мочеиспускания, острой задержки мочи, болей при мочеиспускании необходимо обратиться к врачу.</w:t>
-      </w:r>
-    </w:p>
-    <w:p>
-      <w:pPr>
-        <w:pStyle w:val="ac"/>
-        <w:spacing w:before="75" w:beforeAutospacing="0" w:after="75" w:afterAutospacing="0"/>
-        <w:rPr>
-          <w:rFonts w:ascii="Arial" w:hAnsi="Arial" w:cs="Arial"/>
-          <w:color w:val="333333"/>
-          <w:sz w:val="20"/>
-          <w:szCs w:val="20"/>
-        </w:rPr>
-      </w:pPr>
-      <w:r>
-        <w:rPr>
-          <w:rFonts w:ascii="Arial" w:hAnsi="Arial" w:cs="Arial"/>
-          <w:color w:val="333333"/>
-          <w:sz w:val="20"/>
-          <w:szCs w:val="20"/>
+        <w:spacing w:before="75" w:after="75"/>
+        <w:rPr>
+          <w:rFonts w:ascii="Arial" w:eastAsia="Times New Roman" w:hAnsi="Arial" w:cs="Arial"/>
+          <w:color w:val="333333"/>
+          <w:kern w:val="0"/>
+          <w:sz w:val="20"/>
+          <w:szCs w:val="20"/>
+          <w:lang w:eastAsia="ru-RU"/>
+          <w14:ligatures w14:val="none"/>
+        </w:rPr>
+      </w:pPr>
+      <w:r>
+        <w:rPr>
+          <w:rFonts w:ascii="Arial" w:eastAsia="Times New Roman" w:hAnsi="Arial" w:cs="Arial"/>
+          <w:color w:val="333333"/>
+          <w:kern w:val="0"/>
+          <w:sz w:val="20"/>
+          <w:szCs w:val="20"/>
+          <w:lang w:eastAsia="ru-RU"/>
+          <w14:ligatures w14:val="none"/>
+        </w:rPr>
+        <w:t>Если симптомы заболевания сохраняются, ухудшаются, повторяются периодически или появляются новые симптомы, необходимо обратиться за консультацией к врачу.</w:t>
+      </w:r>
+    </w:p>
+    <w:p>
+      <w:pPr>
+        <w:spacing w:before="75" w:after="75"/>
+        <w:rPr>
+          <w:rFonts w:ascii="Arial" w:eastAsia="Times New Roman" w:hAnsi="Arial" w:cs="Arial"/>
+          <w:color w:val="333333"/>
+          <w:kern w:val="0"/>
+          <w:sz w:val="20"/>
+          <w:szCs w:val="20"/>
+          <w:lang w:eastAsia="ru-RU"/>
+          <w14:ligatures w14:val="none"/>
+        </w:rPr>
+      </w:pPr>
+      <w:r>
+        <w:rPr>
+          <w:rFonts w:ascii="Arial" w:eastAsia="Times New Roman" w:hAnsi="Arial" w:cs="Arial"/>
+          <w:color w:val="333333"/>
+          <w:kern w:val="0"/>
+          <w:sz w:val="20"/>
+          <w:szCs w:val="20"/>
+          <w:lang w:eastAsia="ru-RU"/>
+          <w14:ligatures w14:val="none"/>
+        </w:rPr>
+        <w:t>Необходимо проинформировать пациента, что в случае воспалительных заболеваний почек, появления лихорадки, спазмов, крови в моче, нарушения мочеиспускания, острой задержки мочи, болей при мочеиспускании необходимо обратиться к врачу.</w:t>
+      </w:r>
+    </w:p>
+    <w:p>
+      <w:pPr>
+        <w:spacing w:before="75" w:after="75"/>
+        <w:rPr>
+          <w:rFonts w:ascii="Arial" w:eastAsia="Times New Roman" w:hAnsi="Arial" w:cs="Arial"/>
+          <w:color w:val="333333"/>
+          <w:kern w:val="0"/>
+          <w:sz w:val="20"/>
+          <w:szCs w:val="20"/>
+          <w:lang w:eastAsia="ru-RU"/>
+          <w14:ligatures w14:val="none"/>
+        </w:rPr>
+      </w:pPr>
+      <w:r>
+        <w:rPr>
+          <w:rFonts w:ascii="Arial" w:eastAsia="Times New Roman" w:hAnsi="Arial" w:cs="Arial"/>
+          <w:color w:val="333333"/>
+          <w:kern w:val="0"/>
+          <w:sz w:val="20"/>
+          <w:szCs w:val="20"/>
+          <w:lang w:eastAsia="ru-RU"/>
+          <w14:ligatures w14:val="none"/>
         </w:rPr>
         <w:t>При отеках, вызванных нарушениями функции сердца или почек, потребление большого количества жидкости противопоказано.</w:t>
       </w:r>
     </w:p>
     <w:p>
       <w:pPr>
-        <w:pStyle w:val="ac"/>
-        <w:spacing w:before="75" w:beforeAutospacing="0" w:after="75" w:afterAutospacing="0"/>
-        <w:rPr>
-          <w:rFonts w:ascii="Arial" w:hAnsi="Arial" w:cs="Arial"/>
-          <w:color w:val="333333"/>
-          <w:sz w:val="20"/>
-          <w:szCs w:val="20"/>
-        </w:rPr>
-      </w:pPr>
-      <w:r>
-        <w:rPr>
-          <w:rFonts w:ascii="Arial" w:hAnsi="Arial" w:cs="Arial"/>
-          <w:color w:val="333333"/>
-          <w:sz w:val="20"/>
-          <w:szCs w:val="20"/>
-        </w:rPr>
-        <w:t>В процессе хранения возможна опалесценция и образование небольшого осадка, что не влияет на качество и эффективность препарата.</w:t>
-      </w:r>
-    </w:p>
-    <w:p>
-      <w:pPr>
-        <w:pStyle w:val="ac"/>
-        <w:spacing w:before="75" w:beforeAutospacing="0" w:after="75" w:afterAutospacing="0"/>
-        <w:rPr>
-          <w:rFonts w:ascii="Arial" w:hAnsi="Arial" w:cs="Arial"/>
-          <w:color w:val="333333"/>
-          <w:sz w:val="20"/>
-          <w:szCs w:val="20"/>
-        </w:rPr>
-      </w:pPr>
-      <w:r>
-        <w:rPr>
-          <w:rFonts w:ascii="Arial" w:hAnsi="Arial" w:cs="Arial"/>
+        <w:spacing w:before="75" w:after="75"/>
+        <w:rPr>
+          <w:rFonts w:ascii="Arial" w:eastAsia="Times New Roman" w:hAnsi="Arial" w:cs="Arial"/>
+          <w:color w:val="333333"/>
+          <w:kern w:val="0"/>
+          <w:sz w:val="20"/>
+          <w:szCs w:val="20"/>
+          <w:lang w:eastAsia="ru-RU"/>
+          <w14:ligatures w14:val="none"/>
+        </w:rPr>
+      </w:pPr>
+      <w:r>
+        <w:rPr>
+          <w:rFonts w:ascii="Arial" w:eastAsia="Times New Roman" w:hAnsi="Arial" w:cs="Arial"/>
           <w:i/>
           <w:iCs/>
           <w:color w:val="333333"/>
-          <w:sz w:val="20"/>
-          <w:szCs w:val="20"/>
+          <w:kern w:val="0"/>
+          <w:sz w:val="20"/>
+          <w:szCs w:val="20"/>
+          <w:lang w:eastAsia="ru-RU"/>
+          <w14:ligatures w14:val="none"/>
         </w:rPr>
         <w:t>Вспомогательные вещества</w:t>
       </w:r>
     </w:p>
     <w:p>
       <w:pPr>
-        <w:pStyle w:val="ac"/>
-        <w:spacing w:before="75" w:beforeAutospacing="0" w:after="75" w:afterAutospacing="0"/>
-        <w:rPr>
-          <w:rFonts w:ascii="Arial" w:hAnsi="Arial" w:cs="Arial"/>
-          <w:color w:val="333333"/>
-          <w:sz w:val="20"/>
-          <w:szCs w:val="20"/>
-        </w:rPr>
-      </w:pPr>
-      <w:r>
-        <w:rPr>
-          <w:rFonts w:ascii="Arial" w:hAnsi="Arial" w:cs="Arial"/>
-          <w:color w:val="333333"/>
-          <w:sz w:val="20"/>
-          <w:szCs w:val="20"/>
-        </w:rPr>
-        <w:t xml:space="preserve">Препарат </w:t>
+        <w:spacing w:before="75" w:after="75"/>
+        <w:rPr>
+          <w:rFonts w:ascii="Arial" w:eastAsia="Times New Roman" w:hAnsi="Arial" w:cs="Arial"/>
+          <w:color w:val="333333"/>
+          <w:kern w:val="0"/>
+          <w:sz w:val="20"/>
+          <w:szCs w:val="20"/>
+          <w:lang w:eastAsia="ru-RU"/>
+          <w14:ligatures w14:val="none"/>
+        </w:rPr>
+      </w:pPr>
+      <w:r>
+        <w:rPr>
+          <w:rFonts w:ascii="Arial" w:eastAsia="Times New Roman" w:hAnsi="Arial" w:cs="Arial"/>
+          <w:color w:val="333333"/>
+          <w:kern w:val="0"/>
+          <w:sz w:val="20"/>
+          <w:szCs w:val="20"/>
+          <w:lang w:eastAsia="ru-RU"/>
+          <w14:ligatures w14:val="none"/>
+        </w:rPr>
+        <w:t>Пациентам с недостаточностью лактазы, дефицитом сахаразы/</w:t>
       </w:r>
       <w:proofErr w:type="spellStart"/>
       <w:r>
         <w:rPr>
-          <w:rFonts w:ascii="Arial" w:eastAsia="Calibri" w:hAnsi="Arial" w:cs="Arial"/>
-          <w:sz w:val="20"/>
-          <w:szCs w:val="20"/>
+          <w:rFonts w:ascii="Arial" w:eastAsia="Times New Roman" w:hAnsi="Arial" w:cs="Arial"/>
+          <w:color w:val="333333"/>
+          <w:kern w:val="0"/>
+          <w:sz w:val="20"/>
+          <w:szCs w:val="20"/>
+          <w:lang w:eastAsia="ru-RU"/>
+          <w14:ligatures w14:val="none"/>
+        </w:rPr>
+        <w:t>изомальтазы</w:t>
+      </w:r>
+      <w:proofErr w:type="spellEnd"/>
+      <w:r>
+        <w:rPr>
+          <w:rFonts w:ascii="Arial" w:eastAsia="Times New Roman" w:hAnsi="Arial" w:cs="Arial"/>
+          <w:color w:val="333333"/>
+          <w:kern w:val="0"/>
+          <w:sz w:val="20"/>
+          <w:szCs w:val="20"/>
+          <w:lang w:eastAsia="ru-RU"/>
+          <w14:ligatures w14:val="none"/>
+        </w:rPr>
+        <w:t>, непереносимостью лактозы, фруктозы или глюкозо-</w:t>
+      </w:r>
+      <w:proofErr w:type="spellStart"/>
+      <w:r>
+        <w:rPr>
+          <w:rFonts w:ascii="Arial" w:eastAsia="Times New Roman" w:hAnsi="Arial" w:cs="Arial"/>
+          <w:color w:val="333333"/>
+          <w:kern w:val="0"/>
+          <w:sz w:val="20"/>
+          <w:szCs w:val="20"/>
+          <w:lang w:eastAsia="ru-RU"/>
+          <w14:ligatures w14:val="none"/>
+        </w:rPr>
+        <w:t>галактозной</w:t>
+      </w:r>
+      <w:proofErr w:type="spellEnd"/>
+      <w:r>
+        <w:rPr>
+          <w:rFonts w:ascii="Arial" w:eastAsia="Times New Roman" w:hAnsi="Arial" w:cs="Arial"/>
+          <w:color w:val="333333"/>
+          <w:kern w:val="0"/>
+          <w:sz w:val="20"/>
+          <w:szCs w:val="20"/>
+          <w:lang w:eastAsia="ru-RU"/>
+          <w14:ligatures w14:val="none"/>
+        </w:rPr>
+        <w:t xml:space="preserve"> </w:t>
+      </w:r>
+      <w:proofErr w:type="spellStart"/>
+      <w:r>
+        <w:rPr>
+          <w:rFonts w:ascii="Arial" w:eastAsia="Times New Roman" w:hAnsi="Arial" w:cs="Arial"/>
+          <w:color w:val="333333"/>
+          <w:kern w:val="0"/>
+          <w:sz w:val="20"/>
+          <w:szCs w:val="20"/>
+          <w:lang w:eastAsia="ru-RU"/>
+          <w14:ligatures w14:val="none"/>
+        </w:rPr>
+        <w:t>мальабсорбцией</w:t>
+      </w:r>
+      <w:proofErr w:type="spellEnd"/>
+      <w:r>
+        <w:rPr>
+          <w:rFonts w:ascii="Arial" w:eastAsia="Times New Roman" w:hAnsi="Arial" w:cs="Arial"/>
+          <w:color w:val="333333"/>
+          <w:kern w:val="0"/>
+          <w:sz w:val="20"/>
+          <w:szCs w:val="20"/>
+          <w:lang w:eastAsia="ru-RU"/>
+          <w14:ligatures w14:val="none"/>
+        </w:rPr>
+        <w:t xml:space="preserve"> не следует принимать препарат </w:t>
+      </w:r>
+      <w:proofErr w:type="spellStart"/>
+      <w:r>
+        <w:rPr>
+          <w:rFonts w:ascii="Arial" w:eastAsia="Times New Roman" w:hAnsi="Arial" w:cs="Arial"/>
+          <w:color w:val="2E3F51"/>
+          <w:kern w:val="0"/>
+          <w:sz w:val="20"/>
+          <w:szCs w:val="20"/>
+          <w:lang w:eastAsia="ru-RU"/>
+          <w14:ligatures w14:val="none"/>
         </w:rPr>
         <w:t>Медирен</w:t>
       </w:r>
       <w:proofErr w:type="spellEnd"/>
       <w:r>
         <w:rPr>
-          <w:rFonts w:ascii="Arial" w:eastAsia="Calibri" w:hAnsi="Arial" w:cs="Arial"/>
+          <w:rFonts w:ascii="Arial" w:eastAsia="Times New Roman" w:hAnsi="Arial" w:cs="Arial"/>
+          <w:color w:val="2E3F51"/>
+          <w:kern w:val="0"/>
           <w:sz w:val="20"/>
           <w:szCs w:val="20"/>
           <w:vertAlign w:val="superscript"/>
+          <w:lang w:eastAsia="ru-RU"/>
+          <w14:ligatures w14:val="none"/>
         </w:rPr>
         <w:t>®</w:t>
       </w:r>
       <w:r>
         <w:rPr>
-          <w:rFonts w:ascii="Arial" w:hAnsi="Arial" w:cs="Arial"/>
-          <w:color w:val="333333"/>
-          <w:sz w:val="20"/>
-          <w:szCs w:val="20"/>
-        </w:rPr>
-        <w:t> </w:t>
-      </w:r>
-      <w:r>
-        <w:rPr>
-          <w:rFonts w:ascii="Arial" w:hAnsi="Arial" w:cs="Arial"/>
-          <w:color w:val="333333"/>
-          <w:sz w:val="20"/>
-          <w:szCs w:val="20"/>
-        </w:rPr>
-        <w:t>содержит от 16.0 до 19.5% (в объемном отношении) этанола, т.е., до 500 мг на максимальную разовую дозу (50 капель), что соответствуют 13 мл пива или 5 мл вина и до 150 мг на минимальную разовую дозу (15 капель), что соответствуют 4 мл пива или 2 мл вина. Содержание этанола в максимальной суточной дозе (50 капель 3 раза в день) составляет 1.5 г.</w:t>
-      </w:r>
-    </w:p>
-    <w:p>
-      <w:pPr>
-        <w:pStyle w:val="ac"/>
-        <w:spacing w:before="75" w:beforeAutospacing="0" w:after="75" w:afterAutospacing="0"/>
-        <w:rPr>
-          <w:rFonts w:ascii="Arial" w:hAnsi="Arial" w:cs="Arial"/>
-          <w:color w:val="333333"/>
-          <w:sz w:val="20"/>
-          <w:szCs w:val="20"/>
-        </w:rPr>
-      </w:pPr>
-      <w:r>
-        <w:rPr>
-          <w:rFonts w:ascii="Arial" w:hAnsi="Arial" w:cs="Arial"/>
-          <w:color w:val="333333"/>
-          <w:sz w:val="20"/>
-          <w:szCs w:val="20"/>
-        </w:rPr>
-        <w:t>Вследствие наличия этанола не рекомендуется назначать препарат при алкоголизме, а также после лечения алкогольной зависимости. Содержание этанола в препарате следует принимать во внимание беременным или кормящим женщинам, детям и группам высокого риска, таким как пациенты с заболеваниями печени и эпилепсией, с заболеваниями и травмами головного мозга.</w:t>
-      </w:r>
-    </w:p>
-    <w:p>
-      <w:pPr>
-        <w:pStyle w:val="ac"/>
-        <w:spacing w:before="75" w:beforeAutospacing="0" w:after="75" w:afterAutospacing="0"/>
-        <w:rPr>
-          <w:rFonts w:ascii="Arial" w:hAnsi="Arial" w:cs="Arial"/>
-          <w:color w:val="333333"/>
-          <w:sz w:val="20"/>
-          <w:szCs w:val="20"/>
-        </w:rPr>
-      </w:pPr>
-      <w:r>
-        <w:rPr>
-          <w:rFonts w:ascii="Arial" w:hAnsi="Arial" w:cs="Arial"/>
+          <w:rFonts w:ascii="Arial" w:eastAsia="Times New Roman" w:hAnsi="Arial" w:cs="Arial"/>
+          <w:color w:val="333333"/>
+          <w:kern w:val="0"/>
+          <w:sz w:val="20"/>
+          <w:szCs w:val="20"/>
+          <w:lang w:eastAsia="ru-RU"/>
+          <w14:ligatures w14:val="none"/>
+        </w:rPr>
+        <w:t>.</w:t>
+      </w:r>
+      <w:r>
+        <w:rPr>
+          <w:rFonts w:ascii="Arial" w:eastAsia="Times New Roman" w:hAnsi="Arial" w:cs="Arial"/>
+          <w:color w:val="333333"/>
+          <w:kern w:val="0"/>
+          <w:sz w:val="20"/>
+          <w:szCs w:val="20"/>
+          <w:lang w:eastAsia="ru-RU"/>
+          <w14:ligatures w14:val="none"/>
+        </w:rPr>
+        <w:t xml:space="preserve"> </w:t>
+      </w:r>
+      <w:r>
+        <w:rPr>
+          <w:rFonts w:ascii="Arial" w:eastAsia="Times New Roman" w:hAnsi="Arial" w:cs="Arial"/>
+          <w:color w:val="333333"/>
+          <w:kern w:val="0"/>
+          <w:sz w:val="20"/>
+          <w:szCs w:val="20"/>
+          <w:lang w:eastAsia="ru-RU"/>
+          <w14:ligatures w14:val="none"/>
+        </w:rPr>
+        <w:t xml:space="preserve">Возможен прием препарата </w:t>
+      </w:r>
+      <w:proofErr w:type="spellStart"/>
+      <w:r>
+        <w:rPr>
+          <w:rFonts w:ascii="Arial" w:eastAsia="Times New Roman" w:hAnsi="Arial" w:cs="Arial"/>
+          <w:color w:val="2E3F51"/>
+          <w:kern w:val="0"/>
+          <w:sz w:val="20"/>
+          <w:szCs w:val="20"/>
+          <w:lang w:eastAsia="ru-RU"/>
+          <w14:ligatures w14:val="none"/>
+        </w:rPr>
+        <w:t>Медирен</w:t>
+      </w:r>
+      <w:proofErr w:type="spellEnd"/>
+      <w:r>
+        <w:rPr>
+          <w:rFonts w:ascii="Arial" w:eastAsia="Times New Roman" w:hAnsi="Arial" w:cs="Arial"/>
+          <w:color w:val="2E3F51"/>
+          <w:kern w:val="0"/>
+          <w:sz w:val="20"/>
+          <w:szCs w:val="20"/>
+          <w:vertAlign w:val="superscript"/>
+          <w:lang w:eastAsia="ru-RU"/>
+          <w14:ligatures w14:val="none"/>
+        </w:rPr>
+        <w:t>®</w:t>
+      </w:r>
+      <w:r>
+        <w:rPr>
+          <w:rFonts w:ascii="Arial" w:eastAsia="Times New Roman" w:hAnsi="Arial" w:cs="Arial"/>
+          <w:color w:val="333333"/>
+          <w:kern w:val="0"/>
+          <w:sz w:val="20"/>
+          <w:szCs w:val="20"/>
+          <w:lang w:eastAsia="ru-RU"/>
+          <w14:ligatures w14:val="none"/>
+        </w:rPr>
+        <w:t>, капли для приема внутрь, который не содержит вышеуказанные сахара.</w:t>
+      </w:r>
+    </w:p>
+    <w:p>
+      <w:pPr>
+        <w:spacing w:before="75" w:after="75"/>
+        <w:rPr>
+          <w:rFonts w:ascii="Arial" w:eastAsia="Times New Roman" w:hAnsi="Arial" w:cs="Arial"/>
+          <w:color w:val="333333"/>
+          <w:kern w:val="0"/>
+          <w:sz w:val="20"/>
+          <w:szCs w:val="20"/>
+          <w:lang w:eastAsia="ru-RU"/>
+          <w14:ligatures w14:val="none"/>
+        </w:rPr>
+      </w:pPr>
+      <w:r>
+        <w:rPr>
+          <w:rFonts w:ascii="Arial" w:eastAsia="Times New Roman" w:hAnsi="Arial" w:cs="Arial"/>
+          <w:color w:val="333333"/>
+          <w:kern w:val="0"/>
+          <w:sz w:val="20"/>
+          <w:szCs w:val="20"/>
+          <w:lang w:eastAsia="ru-RU"/>
+          <w14:ligatures w14:val="none"/>
+        </w:rPr>
+        <w:lastRenderedPageBreak/>
+        <w:t>Информация для </w:t>
+      </w:r>
+      <w:r>
+        <w:rPr>
+          <w:rFonts w:ascii="Arial" w:eastAsia="Times New Roman" w:hAnsi="Arial" w:cs="Arial"/>
           <w:i/>
           <w:iCs/>
           <w:color w:val="333333"/>
-          <w:sz w:val="20"/>
-          <w:szCs w:val="20"/>
+          <w:kern w:val="0"/>
+          <w:sz w:val="20"/>
+          <w:szCs w:val="20"/>
+          <w:lang w:eastAsia="ru-RU"/>
+          <w14:ligatures w14:val="none"/>
+        </w:rPr>
+        <w:t>пациентов с сахарным диабетом:</w:t>
+      </w:r>
+      <w:r>
+        <w:rPr>
+          <w:rFonts w:ascii="Arial" w:eastAsia="Times New Roman" w:hAnsi="Arial" w:cs="Arial"/>
+          <w:color w:val="333333"/>
+          <w:kern w:val="0"/>
+          <w:sz w:val="20"/>
+          <w:szCs w:val="20"/>
+          <w:lang w:eastAsia="ru-RU"/>
+          <w14:ligatures w14:val="none"/>
+        </w:rPr>
+        <w:t> содержание усваиваемых углеводов в разовой дозе (1 таблетка) соответствует менее чем 0.04 ХЕ, в максимальной суточной дозе (6 таблеток) - менее 0.24 ХЕ.</w:t>
+      </w:r>
+    </w:p>
+    <w:p>
+      <w:pPr>
+        <w:spacing w:before="75" w:after="75"/>
+        <w:rPr>
+          <w:rFonts w:ascii="Arial" w:eastAsia="Times New Roman" w:hAnsi="Arial" w:cs="Arial"/>
+          <w:color w:val="333333"/>
+          <w:kern w:val="0"/>
+          <w:sz w:val="20"/>
+          <w:szCs w:val="20"/>
+          <w:lang w:eastAsia="ru-RU"/>
+          <w14:ligatures w14:val="none"/>
+        </w:rPr>
+      </w:pPr>
+      <w:r>
+        <w:rPr>
+          <w:rFonts w:ascii="Arial" w:eastAsia="Times New Roman" w:hAnsi="Arial" w:cs="Arial"/>
+          <w:i/>
+          <w:iCs/>
+          <w:color w:val="333333"/>
+          <w:kern w:val="0"/>
+          <w:sz w:val="20"/>
+          <w:szCs w:val="20"/>
+          <w:lang w:eastAsia="ru-RU"/>
+          <w14:ligatures w14:val="none"/>
         </w:rPr>
         <w:t>Влияние на способность к управлению транспортными средствами и механизмами</w:t>
       </w:r>
     </w:p>
     <w:p>
       <w:pPr>
-        <w:pStyle w:val="ac"/>
-        <w:spacing w:before="75" w:beforeAutospacing="0" w:after="75" w:afterAutospacing="0"/>
-        <w:rPr>
-          <w:rFonts w:ascii="Arial" w:hAnsi="Arial" w:cs="Arial"/>
-          <w:color w:val="333333"/>
-          <w:sz w:val="20"/>
-          <w:szCs w:val="20"/>
-        </w:rPr>
-      </w:pPr>
-      <w:r>
-        <w:rPr>
-          <w:rFonts w:ascii="Arial" w:hAnsi="Arial" w:cs="Arial"/>
-          <w:color w:val="333333"/>
-          <w:sz w:val="20"/>
-          <w:szCs w:val="20"/>
-        </w:rPr>
-        <w:t xml:space="preserve">При приеме в рекомендуемых дозах препарат </w:t>
+        <w:spacing w:before="75" w:after="75"/>
+        <w:rPr>
+          <w:rFonts w:ascii="Arial" w:eastAsia="Times New Roman" w:hAnsi="Arial" w:cs="Arial"/>
+          <w:color w:val="333333"/>
+          <w:kern w:val="0"/>
+          <w:sz w:val="20"/>
+          <w:szCs w:val="20"/>
+          <w:lang w:eastAsia="ru-RU"/>
+          <w14:ligatures w14:val="none"/>
+        </w:rPr>
+      </w:pPr>
+      <w:r>
+        <w:rPr>
+          <w:rFonts w:ascii="Arial" w:eastAsia="Times New Roman" w:hAnsi="Arial" w:cs="Arial"/>
+          <w:color w:val="333333"/>
+          <w:kern w:val="0"/>
+          <w:sz w:val="20"/>
+          <w:szCs w:val="20"/>
+          <w:lang w:eastAsia="ru-RU"/>
+          <w14:ligatures w14:val="none"/>
+        </w:rPr>
+        <w:t xml:space="preserve">Применение препарата </w:t>
       </w:r>
       <w:proofErr w:type="spellStart"/>
       <w:r>
         <w:rPr>
-          <w:rFonts w:ascii="Arial" w:eastAsia="Calibri" w:hAnsi="Arial" w:cs="Arial"/>
-          <w:sz w:val="20"/>
-          <w:szCs w:val="20"/>
+          <w:rFonts w:ascii="Arial" w:eastAsia="Times New Roman" w:hAnsi="Arial" w:cs="Arial"/>
+          <w:color w:val="2E3F51"/>
+          <w:kern w:val="0"/>
+          <w:sz w:val="20"/>
+          <w:szCs w:val="20"/>
+          <w:lang w:eastAsia="ru-RU"/>
+          <w14:ligatures w14:val="none"/>
         </w:rPr>
         <w:t>Медирен</w:t>
       </w:r>
       <w:proofErr w:type="spellEnd"/>
       <w:r>
         <w:rPr>
-          <w:rFonts w:ascii="Arial" w:eastAsia="Calibri" w:hAnsi="Arial" w:cs="Arial"/>
+          <w:rFonts w:ascii="Arial" w:eastAsia="Times New Roman" w:hAnsi="Arial" w:cs="Arial"/>
+          <w:color w:val="2E3F51"/>
+          <w:kern w:val="0"/>
           <w:sz w:val="20"/>
           <w:szCs w:val="20"/>
           <w:vertAlign w:val="superscript"/>
+          <w:lang w:eastAsia="ru-RU"/>
+          <w14:ligatures w14:val="none"/>
         </w:rPr>
         <w:t>®</w:t>
       </w:r>
       <w:r>
         <w:rPr>
-          <w:rFonts w:ascii="Arial" w:hAnsi="Arial" w:cs="Arial"/>
-          <w:color w:val="333333"/>
-          <w:sz w:val="20"/>
-          <w:szCs w:val="20"/>
-        </w:rPr>
-        <w:t> </w:t>
-      </w:r>
-      <w:r>
-        <w:rPr>
-          <w:rFonts w:ascii="Arial" w:hAnsi="Arial" w:cs="Arial"/>
-          <w:color w:val="333333"/>
-          <w:sz w:val="20"/>
-          <w:szCs w:val="20"/>
-        </w:rPr>
-        <w:t>не оказывает влияния на способность к выполнению потенциально опасных видов деятельности, требующих повышенной концентрации внимания и быстроты психомоторных реакций (управление транспортными средствами, работа с движущимися механизмами, работа диспетчера, оператора).</w:t>
-      </w:r>
-    </w:p>
-    <w:p>
-      <w:pPr>
-        <w:pStyle w:val="ac"/>
-        <w:spacing w:before="75" w:beforeAutospacing="0" w:after="75" w:afterAutospacing="0"/>
-        <w:rPr>
-          <w:rFonts w:ascii="Arial" w:hAnsi="Arial" w:cs="Arial"/>
-          <w:color w:val="333333"/>
-          <w:sz w:val="20"/>
-          <w:szCs w:val="20"/>
+          <w:rFonts w:ascii="Arial" w:eastAsia="Times New Roman" w:hAnsi="Arial" w:cs="Arial"/>
+          <w:color w:val="2E3F51"/>
+          <w:kern w:val="0"/>
+          <w:sz w:val="20"/>
+          <w:szCs w:val="20"/>
+          <w:vertAlign w:val="superscript"/>
+          <w:lang w:eastAsia="ru-RU"/>
+          <w14:ligatures w14:val="none"/>
+        </w:rPr>
+        <w:t xml:space="preserve"> </w:t>
+      </w:r>
+      <w:r>
+        <w:rPr>
+          <w:rFonts w:ascii="Arial" w:eastAsia="Times New Roman" w:hAnsi="Arial" w:cs="Arial"/>
+          <w:color w:val="333333"/>
+          <w:kern w:val="0"/>
+          <w:sz w:val="20"/>
+          <w:szCs w:val="20"/>
+          <w:lang w:eastAsia="ru-RU"/>
+          <w14:ligatures w14:val="none"/>
+        </w:rPr>
+        <w:t>не оказывает влияния на способность к выполнению потенциально опасных видов деятельности, требующих повышенной концентрации внимания и быстроты психомоторных реакций (управление транспортными средствами, работа с движущимися механизмами, работа диспетчера и оператора).</w:t>
+      </w:r>
+    </w:p>
+    <w:p>
+      <w:pPr>
+        <w:spacing w:before="75" w:after="75"/>
+        <w:rPr>
+          <w:rFonts w:ascii="Arial" w:eastAsia="Times New Roman" w:hAnsi="Arial" w:cs="Arial"/>
+          <w:color w:val="333333"/>
+          <w:kern w:val="0"/>
+          <w:sz w:val="20"/>
+          <w:szCs w:val="20"/>
+          <w:lang w:eastAsia="ru-RU"/>
+          <w14:ligatures w14:val="none"/>
         </w:rPr>
       </w:pPr>
     </w:p>
@@ -3222,33 +3702,15 @@
       </w:pPr>
       <w:r>
         <w:rPr>
-          <w:rFonts w:ascii="Arial" w:hAnsi="Arial" w:cs="Arial"/>
-          <w:color w:val="333333"/>
-          <w:sz w:val="20"/>
-          <w:szCs w:val="20"/>
-        </w:rPr>
-        <w:t>Препарат следует хранить в оригинальной упаковке (флаконе) для защиты от света, в недоступном для детей месте.</w:t>
-      </w:r>
-      <w:r>
-        <w:rPr>
-          <w:rFonts w:ascii="Arial" w:hAnsi="Arial" w:cs="Arial"/>
-          <w:color w:val="333333"/>
-          <w:sz w:val="20"/>
-          <w:szCs w:val="20"/>
-        </w:rPr>
-        <w:t xml:space="preserve"> </w:t>
-      </w:r>
-      <w:r>
-        <w:rPr>
-          <w:rFonts w:ascii="Arial" w:eastAsia="Times New Roman" w:hAnsi="Arial" w:cs="Arial"/>
-          <w:color w:val="333333"/>
-          <w:kern w:val="0"/>
-          <w:sz w:val="20"/>
-          <w:szCs w:val="20"/>
-          <w:lang w:eastAsia="ru-RU"/>
-          <w14:ligatures w14:val="none"/>
-        </w:rPr>
-        <w:t xml:space="preserve">Препарат следует хранить при температуре не выше </w:t>
+          <w:rFonts w:ascii="Arial" w:eastAsia="Times New Roman" w:hAnsi="Arial" w:cs="Arial"/>
+          <w:color w:val="333333"/>
+          <w:kern w:val="0"/>
+          <w:sz w:val="20"/>
+          <w:szCs w:val="20"/>
+          <w:lang w:eastAsia="ru-RU"/>
+          <w14:ligatures w14:val="none"/>
+        </w:rPr>
+        <w:t xml:space="preserve">Препарат следует хранить в недоступном для детей месте при температуре не выше </w:t>
       </w:r>
       <w:r>
         <w:rPr>
@@ -3325,10 +3787,11 @@
       <w:pPr>
         <w:spacing w:after="0"/>
         <w:rPr>
-          <w:rFonts w:eastAsia="Times New Roman" w:cs="Times New Roman"/>
-          <w:kern w:val="0"/>
-          <w:sz w:val="24"/>
-          <w:szCs w:val="24"/>
+          <w:rFonts w:ascii="Arial" w:eastAsia="Times New Roman" w:hAnsi="Arial" w:cs="Arial"/>
+          <w:color w:val="333333"/>
+          <w:kern w:val="0"/>
+          <w:sz w:val="20"/>
+          <w:szCs w:val="20"/>
           <w:lang w:eastAsia="ru-RU"/>
           <w14:ligatures w14:val="none"/>
         </w:rPr>
@@ -3367,38 +3830,38 @@
           <w:lang w:eastAsia="ru-RU"/>
           <w14:ligatures w14:val="none"/>
         </w:rPr>
-        <w:t xml:space="preserve"> года. Не использовать по истечении срока годности, указанного на упаковке.</w:t>
-      </w:r>
-    </w:p>
-    <w:p>
-      <w:pPr>
-        <w:spacing w:before="75" w:after="75"/>
-        <w:rPr>
-          <w:rFonts w:ascii="Arial" w:eastAsia="Times New Roman" w:hAnsi="Arial" w:cs="Arial"/>
-          <w:color w:val="333333"/>
-          <w:kern w:val="0"/>
-          <w:sz w:val="20"/>
-          <w:szCs w:val="20"/>
-          <w:lang w:eastAsia="ru-RU"/>
-          <w14:ligatures w14:val="none"/>
-        </w:rPr>
-      </w:pPr>
-      <w:r>
-        <w:rPr>
-          <w:rFonts w:ascii="Arial" w:eastAsia="Times New Roman" w:hAnsi="Arial" w:cs="Arial"/>
-          <w:color w:val="333333"/>
-          <w:kern w:val="0"/>
-          <w:sz w:val="20"/>
-          <w:szCs w:val="20"/>
-          <w:lang w:eastAsia="ru-RU"/>
-          <w14:ligatures w14:val="none"/>
-        </w:rPr>
-        <w:t>Открытый флакон можно использовать в течение 6 месяцев.</w:t>
-      </w:r>
-    </w:p>
-    <w:p>
-      <w:pPr>
-        <w:spacing w:before="75" w:after="75"/>
+        <w:t xml:space="preserve"> года. </w:t>
+      </w:r>
+    </w:p>
+    <w:p>
+      <w:pPr>
+        <w:spacing w:after="0"/>
+        <w:rPr>
+          <w:rFonts w:ascii="Arial" w:eastAsia="Times New Roman" w:hAnsi="Arial" w:cs="Arial"/>
+          <w:color w:val="333333"/>
+          <w:kern w:val="0"/>
+          <w:sz w:val="20"/>
+          <w:szCs w:val="20"/>
+          <w:lang w:eastAsia="ru-RU"/>
+          <w14:ligatures w14:val="none"/>
+        </w:rPr>
+      </w:pPr>
+      <w:r>
+        <w:rPr>
+          <w:rFonts w:ascii="Arial" w:eastAsia="Times New Roman" w:hAnsi="Arial" w:cs="Arial"/>
+          <w:color w:val="333333"/>
+          <w:kern w:val="0"/>
+          <w:sz w:val="20"/>
+          <w:szCs w:val="20"/>
+          <w:lang w:eastAsia="ru-RU"/>
+          <w14:ligatures w14:val="none"/>
+        </w:rPr>
+        <w:t>Не применять по истечении срока годности.</w:t>
+      </w:r>
+    </w:p>
+    <w:p>
+      <w:pPr>
+        <w:spacing w:after="0"/>
         <w:rPr>
           <w:rFonts w:ascii="Arial" w:eastAsia="Times New Roman" w:hAnsi="Arial" w:cs="Arial"/>
           <w:color w:val="333333"/>
@@ -3658,6 +4121,31 @@
         </w:rPr>
         <w:t xml:space="preserve"> +998996942363</w:t>
       </w:r>
+    </w:p>
+    <w:p>
+      <w:pPr>
+        <w:spacing w:after="0"/>
+        <w:rPr>
+          <w:rFonts w:ascii="Arial" w:eastAsia="Calibri" w:hAnsi="Arial" w:cs="Arial"/>
+          <w:sz w:val="20"/>
+          <w:szCs w:val="20"/>
+          <w:lang w:eastAsia="ru-RU"/>
+        </w:rPr>
+      </w:pPr>
+    </w:p>
+    <w:p>
+      <w:pPr>
+        <w:spacing w:before="75" w:after="75"/>
+        <w:rPr>
+          <w:rFonts w:ascii="Arial" w:eastAsia="Times New Roman" w:hAnsi="Arial" w:cs="Arial"/>
+          <w:color w:val="333333"/>
+          <w:kern w:val="0"/>
+          <w:sz w:val="20"/>
+          <w:szCs w:val="20"/>
+          <w:lang w:eastAsia="ru-RU"/>
+          <w14:ligatures w14:val="none"/>
+        </w:rPr>
+      </w:pPr>
     </w:p>
     <w:p>
       <w:pPr>
@@ -4385,7 +4873,7 @@
   <w:style w:type="paragraph" w:default="1" w:styleId="a">
     <w:name w:val="Normal"/>
     <w:qFormat/>
-    <w:rsid w:val="00BB752E"/>
+    <w:rsid w:val="00B915B7"/>
     <w:pPr>
       <w:spacing w:line="240" w:lineRule="auto"/>
     </w:pPr>
@@ -4401,7 +4889,7 @@
     <w:link w:val="10"/>
     <w:uiPriority w:val="9"/>
     <w:qFormat/>
-    <w:rsid w:val="00AB2F35"/>
+    <w:rsid w:val="00DF53D4"/>
     <w:pPr>
       <w:keepNext/>
       <w:keepLines/>
@@ -4424,7 +4912,7 @@
     <w:semiHidden/>
     <w:unhideWhenUsed/>
     <w:qFormat/>
-    <w:rsid w:val="00AB2F35"/>
+    <w:rsid w:val="00DF53D4"/>
     <w:pPr>
       <w:keepNext/>
       <w:keepLines/>
@@ -4447,7 +4935,7 @@
     <w:semiHidden/>
     <w:unhideWhenUsed/>
     <w:qFormat/>
-    <w:rsid w:val="00AB2F35"/>
+    <w:rsid w:val="00DF53D4"/>
     <w:pPr>
       <w:keepNext/>
       <w:keepLines/>
@@ -4469,7 +4957,7 @@
     <w:semiHidden/>
     <w:unhideWhenUsed/>
     <w:qFormat/>
-    <w:rsid w:val="00AB2F35"/>
+    <w:rsid w:val="00DF53D4"/>
     <w:pPr>
       <w:keepNext/>
       <w:keepLines/>
@@ -4492,7 +4980,7 @@
     <w:semiHidden/>
     <w:unhideWhenUsed/>
     <w:qFormat/>
-    <w:rsid w:val="00AB2F35"/>
+    <w:rsid w:val="00DF53D4"/>
     <w:pPr>
       <w:keepNext/>
       <w:keepLines/>
@@ -4513,7 +5001,7 @@
     <w:semiHidden/>
     <w:unhideWhenUsed/>
     <w:qFormat/>
-    <w:rsid w:val="00AB2F35"/>
+    <w:rsid w:val="00DF53D4"/>
     <w:pPr>
       <w:keepNext/>
       <w:keepLines/>
@@ -4536,7 +5024,7 @@
     <w:semiHidden/>
     <w:unhideWhenUsed/>
     <w:qFormat/>
-    <w:rsid w:val="00AB2F35"/>
+    <w:rsid w:val="00DF53D4"/>
     <w:pPr>
       <w:keepNext/>
       <w:keepLines/>
@@ -4557,7 +5045,7 @@
     <w:semiHidden/>
     <w:unhideWhenUsed/>
     <w:qFormat/>
-    <w:rsid w:val="00AB2F35"/>
+    <w:rsid w:val="00DF53D4"/>
     <w:pPr>
       <w:keepNext/>
       <w:keepLines/>
@@ -4580,7 +5068,7 @@
     <w:semiHidden/>
     <w:unhideWhenUsed/>
     <w:qFormat/>
-    <w:rsid w:val="00AB2F35"/>
+    <w:rsid w:val="00DF53D4"/>
     <w:pPr>
       <w:keepNext/>
       <w:keepLines/>
@@ -4595,7 +5083,6 @@
   <w:style w:type="character" w:default="1" w:styleId="a0">
     <w:name w:val="Default Paragraph Font"/>
     <w:uiPriority w:val="1"/>
-    <w:semiHidden/>
     <w:unhideWhenUsed/>
   </w:style>
   <w:style w:type="table" w:default="1" w:styleId="a1">
@@ -4624,7 +5111,7 @@
     <w:basedOn w:val="a0"/>
     <w:link w:val="1"/>
     <w:uiPriority w:val="9"/>
-    <w:rsid w:val="00AB2F35"/>
+    <w:rsid w:val="00DF53D4"/>
     <w:rPr>
       <w:rFonts w:asciiTheme="majorHAnsi" w:eastAsiaTheme="majorEastAsia" w:hAnsiTheme="majorHAnsi" w:cstheme="majorBidi"/>
       <w:color w:val="2E74B5" w:themeColor="accent1" w:themeShade="BF"/>
@@ -4638,7 +5125,7 @@
     <w:link w:val="2"/>
     <w:uiPriority w:val="9"/>
     <w:semiHidden/>
-    <w:rsid w:val="00AB2F35"/>
+    <w:rsid w:val="00DF53D4"/>
     <w:rPr>
       <w:rFonts w:asciiTheme="majorHAnsi" w:eastAsiaTheme="majorEastAsia" w:hAnsiTheme="majorHAnsi" w:cstheme="majorBidi"/>
       <w:color w:val="2E74B5" w:themeColor="accent1" w:themeShade="BF"/>
@@ -4652,7 +5139,7 @@
     <w:link w:val="3"/>
     <w:uiPriority w:val="9"/>
     <w:semiHidden/>
-    <w:rsid w:val="00AB2F35"/>
+    <w:rsid w:val="00DF53D4"/>
     <w:rPr>
       <w:rFonts w:eastAsiaTheme="majorEastAsia" w:cstheme="majorBidi"/>
       <w:color w:val="2E74B5" w:themeColor="accent1" w:themeShade="BF"/>
@@ -4666,7 +5153,7 @@
     <w:link w:val="4"/>
     <w:uiPriority w:val="9"/>
     <w:semiHidden/>
-    <w:rsid w:val="00AB2F35"/>
+    <w:rsid w:val="00DF53D4"/>
     <w:rPr>
       <w:rFonts w:eastAsiaTheme="majorEastAsia" w:cstheme="majorBidi"/>
       <w:i/>
@@ -4681,7 +5168,7 @@
     <w:link w:val="5"/>
     <w:uiPriority w:val="9"/>
     <w:semiHidden/>
-    <w:rsid w:val="00AB2F35"/>
+    <w:rsid w:val="00DF53D4"/>
     <w:rPr>
       <w:rFonts w:eastAsiaTheme="majorEastAsia" w:cstheme="majorBidi"/>
       <w:color w:val="2E74B5" w:themeColor="accent1" w:themeShade="BF"/>
@@ -4694,7 +5181,7 @@
     <w:link w:val="6"/>
     <w:uiPriority w:val="9"/>
     <w:semiHidden/>
-    <w:rsid w:val="00AB2F35"/>
+    <w:rsid w:val="00DF53D4"/>
     <w:rPr>
       <w:rFonts w:eastAsiaTheme="majorEastAsia" w:cstheme="majorBidi"/>
       <w:i/>
@@ -4709,7 +5196,7 @@
     <w:link w:val="7"/>
     <w:uiPriority w:val="9"/>
     <w:semiHidden/>
-    <w:rsid w:val="00AB2F35"/>
+    <w:rsid w:val="00DF53D4"/>
     <w:rPr>
       <w:rFonts w:eastAsiaTheme="majorEastAsia" w:cstheme="majorBidi"/>
       <w:color w:val="595959" w:themeColor="text1" w:themeTint="A6"/>
@@ -4722,7 +5209,7 @@
     <w:link w:val="8"/>
     <w:uiPriority w:val="9"/>
     <w:semiHidden/>
-    <w:rsid w:val="00AB2F35"/>
+    <w:rsid w:val="00DF53D4"/>
     <w:rPr>
       <w:rFonts w:eastAsiaTheme="majorEastAsia" w:cstheme="majorBidi"/>
       <w:i/>
@@ -4737,7 +5224,7 @@
     <w:link w:val="9"/>
     <w:uiPriority w:val="9"/>
     <w:semiHidden/>
-    <w:rsid w:val="00AB2F35"/>
+    <w:rsid w:val="00DF53D4"/>
     <w:rPr>
       <w:rFonts w:eastAsiaTheme="majorEastAsia" w:cstheme="majorBidi"/>
       <w:color w:val="272727" w:themeColor="text1" w:themeTint="D8"/>
@@ -4751,7 +5238,7 @@
     <w:link w:val="a4"/>
     <w:uiPriority w:val="10"/>
     <w:qFormat/>
-    <w:rsid w:val="00AB2F35"/>
+    <w:rsid w:val="00DF53D4"/>
     <w:pPr>
       <w:spacing w:after="80"/>
       <w:contextualSpacing/>
@@ -4769,7 +5256,7 @@
     <w:basedOn w:val="a0"/>
     <w:link w:val="a3"/>
     <w:uiPriority w:val="10"/>
-    <w:rsid w:val="00AB2F35"/>
+    <w:rsid w:val="00DF53D4"/>
     <w:rPr>
       <w:rFonts w:asciiTheme="majorHAnsi" w:eastAsiaTheme="majorEastAsia" w:hAnsiTheme="majorHAnsi" w:cstheme="majorBidi"/>
       <w:spacing w:val="-10"/>
@@ -4785,7 +5272,7 @@
     <w:link w:val="a6"/>
     <w:uiPriority w:val="11"/>
     <w:qFormat/>
-    <w:rsid w:val="00AB2F35"/>
+    <w:rsid w:val="00DF53D4"/>
     <w:pPr>
       <w:numPr>
         <w:ilvl w:val="1"/>
@@ -4803,7 +5290,7 @@
     <w:basedOn w:val="a0"/>
     <w:link w:val="a5"/>
     <w:uiPriority w:val="11"/>
-    <w:rsid w:val="00AB2F35"/>
+    <w:rsid w:val="00DF53D4"/>
     <w:rPr>
       <w:rFonts w:eastAsiaTheme="majorEastAsia" w:cstheme="majorBidi"/>
       <w:color w:val="595959" w:themeColor="text1" w:themeTint="A6"/>
@@ -4819,7 +5306,7 @@
     <w:link w:val="22"/>
     <w:uiPriority w:val="29"/>
     <w:qFormat/>
-    <w:rsid w:val="00AB2F35"/>
+    <w:rsid w:val="00DF53D4"/>
     <w:pPr>
       <w:spacing w:before="160"/>
       <w:jc w:val="center"/>
@@ -4835,7 +5322,7 @@
     <w:basedOn w:val="a0"/>
     <w:link w:val="21"/>
     <w:uiPriority w:val="29"/>
-    <w:rsid w:val="00AB2F35"/>
+    <w:rsid w:val="00DF53D4"/>
     <w:rPr>
       <w:rFonts w:ascii="Times New Roman" w:hAnsi="Times New Roman"/>
       <w:i/>
@@ -4849,7 +5336,7 @@
     <w:basedOn w:val="a"/>
     <w:uiPriority w:val="34"/>
     <w:qFormat/>
-    <w:rsid w:val="00AB2F35"/>
+    <w:rsid w:val="00DF53D4"/>
     <w:pPr>
       <w:ind w:left="720"/>
       <w:contextualSpacing/>
@@ -4860,7 +5347,7 @@
     <w:basedOn w:val="a0"/>
     <w:uiPriority w:val="21"/>
     <w:qFormat/>
-    <w:rsid w:val="00AB2F35"/>
+    <w:rsid w:val="00DF53D4"/>
     <w:rPr>
       <w:i/>
       <w:iCs/>
@@ -4874,7 +5361,7 @@
     <w:link w:val="aa"/>
     <w:uiPriority w:val="30"/>
     <w:qFormat/>
-    <w:rsid w:val="00AB2F35"/>
+    <w:rsid w:val="00DF53D4"/>
     <w:pPr>
       <w:pBdr>
         <w:top w:val="single" w:sz="4" w:space="10" w:color="2E74B5" w:themeColor="accent1" w:themeShade="BF"/>
@@ -4895,7 +5382,7 @@
     <w:basedOn w:val="a0"/>
     <w:link w:val="a9"/>
     <w:uiPriority w:val="30"/>
-    <w:rsid w:val="00AB2F35"/>
+    <w:rsid w:val="00DF53D4"/>
     <w:rPr>
       <w:rFonts w:ascii="Times New Roman" w:hAnsi="Times New Roman"/>
       <w:i/>
@@ -4909,32 +5396,13 @@
     <w:basedOn w:val="a0"/>
     <w:uiPriority w:val="32"/>
     <w:qFormat/>
-    <w:rsid w:val="00AB2F35"/>
+    <w:rsid w:val="00DF53D4"/>
     <w:rPr>
       <w:b/>
       <w:bCs/>
       <w:smallCaps/>
       <w:color w:val="2E74B5" w:themeColor="accent1" w:themeShade="BF"/>
       <w:spacing w:val="5"/>
-    </w:rPr>
-  </w:style>
-  <w:style w:type="paragraph" w:styleId="ac">
-    <w:name w:val="Normal (Web)"/>
-    <w:basedOn w:val="a"/>
-    <w:uiPriority w:val="99"/>
-    <w:semiHidden/>
-    <w:unhideWhenUsed/>
-    <w:rsid w:val="007651C9"/>
-    <w:pPr>
-      <w:spacing w:before="100" w:beforeAutospacing="1" w:after="100" w:afterAutospacing="1"/>
-    </w:pPr>
-    <w:rPr>
-      <w:rFonts w:eastAsia="Times New Roman" w:cs="Times New Roman"/>
-      <w:kern w:val="0"/>
-      <w:sz w:val="24"/>
-      <w:szCs w:val="24"/>
-      <w:lang w:eastAsia="ru-RU"/>
-      <w14:ligatures w14:val="none"/>
     </w:rPr>
   </w:style>
 </w:styles>

</xml_diff>

<commit_message>
feat: add texts and pictures and implement seo
</commit_message>
<xml_diff>
--- a/public/instruction_ru.docx
+++ b/public/instruction_ru.docx
@@ -76,7 +76,6 @@
                 <w:lang w:eastAsia="ru-RU"/>
               </w:rPr>
             </w:pPr>
-            <w:proofErr w:type="spellStart"/>
             <w:r>
               <w:rPr>
                 <w:rFonts w:ascii="Arial" w:eastAsia="Calibri" w:hAnsi="Arial" w:cs="Arial"/>
@@ -89,7 +88,6 @@
               </w:rPr>
               <w:t>Проецин</w:t>
             </w:r>
-            <w:proofErr w:type="spellEnd"/>
             <w:r>
               <w:rPr>
                 <w:rFonts w:ascii="Arial" w:eastAsia="Calibri" w:hAnsi="Arial" w:cs="Arial"/>
@@ -119,17 +117,15 @@
               <w:rPr>
                 <w:rFonts w:ascii="Arial" w:eastAsia="Calibri" w:hAnsi="Arial" w:cs="Arial"/>
                 <w:b/>
+                <w:bCs/>
                 <w:color w:val="1F3864" w:themeColor="accent5" w:themeShade="80"/>
-                <w:sz w:val="23"/>
-                <w:szCs w:val="23"/>
-                <w:lang w:eastAsia="ru-RU"/>
-              </w:rPr>
-              <w:t>таблетки №30</w:t>
+                <w:sz w:val="24"/>
+                <w:szCs w:val="24"/>
+                <w:lang w:eastAsia="ru-RU"/>
+              </w:rPr>
+              <w:t>сироп</w:t>
             </w:r>
-          </w:p>
-          <w:p>
-            <w:pPr>
-              <w:spacing w:after="0"/>
+            <w:r>
               <w:rPr>
                 <w:rFonts w:ascii="Arial" w:eastAsia="Calibri" w:hAnsi="Arial" w:cs="Arial"/>
                 <w:b/>
@@ -138,7 +134,30 @@
                 <w:szCs w:val="23"/>
                 <w:lang w:eastAsia="ru-RU"/>
               </w:rPr>
-            </w:pPr>
+              <w:t xml:space="preserve"> </w:t>
+            </w:r>
+            <w:r>
+              <w:rPr>
+                <w:rFonts w:ascii="Arial" w:eastAsia="Calibri" w:hAnsi="Arial" w:cs="Arial"/>
+                <w:b/>
+                <w:color w:val="1F3864" w:themeColor="accent5" w:themeShade="80"/>
+                <w:sz w:val="23"/>
+                <w:szCs w:val="23"/>
+                <w:lang w:eastAsia="ru-RU"/>
+              </w:rPr>
+              <w:t>100 мл</w:t>
+            </w:r>
+            <w:r>
+              <w:rPr>
+                <w:rFonts w:ascii="Arial" w:eastAsia="Calibri" w:hAnsi="Arial" w:cs="Arial"/>
+                <w:b/>
+                <w:color w:val="1F3864" w:themeColor="accent5" w:themeShade="80"/>
+                <w:sz w:val="23"/>
+                <w:szCs w:val="23"/>
+                <w:lang w:eastAsia="ru-RU"/>
+              </w:rPr>
+              <w:t>.</w:t>
+            </w:r>
           </w:p>
           <w:p>
             <w:pPr>
@@ -186,22 +205,8 @@
                 <w:szCs w:val="23"/>
                 <w:lang w:eastAsia="ru-RU"/>
               </w:rPr>
-              <w:t xml:space="preserve"> </w:t>
+              <w:t xml:space="preserve"> Проецин</w:t>
             </w:r>
-            <w:proofErr w:type="spellStart"/>
-            <w:r>
-              <w:rPr>
-                <w:rFonts w:ascii="Arial" w:eastAsia="Calibri" w:hAnsi="Arial" w:cs="Arial"/>
-                <w:b/>
-                <w:color w:val="1F3864" w:themeColor="accent5" w:themeShade="80"/>
-                <w:sz w:val="23"/>
-                <w:szCs w:val="23"/>
-                <w:lang w:eastAsia="ru-RU"/>
-              </w:rPr>
-              <w:t>Проецин</w:t>
-            </w:r>
-            <w:proofErr w:type="spellEnd"/>
-            <w:proofErr w:type="gramStart"/>
             <w:r>
               <w:rPr>
                 <w:rFonts w:ascii="Arial" w:eastAsia="Calibri" w:hAnsi="Arial" w:cs="Arial"/>
@@ -225,21 +230,8 @@
                 <w:szCs w:val="24"/>
                 <w:lang w:eastAsia="ru-RU"/>
               </w:rPr>
-              <w:t xml:space="preserve"> </w:t>
-            </w:r>
-            <w:r>
-              <w:rPr>
-                <w:rFonts w:ascii="Arial" w:eastAsia="Calibri" w:hAnsi="Arial" w:cs="Arial"/>
-                <w:b/>
-                <w:bCs/>
-                <w:color w:val="1F3864" w:themeColor="accent5" w:themeShade="80"/>
-                <w:sz w:val="24"/>
-                <w:szCs w:val="24"/>
-                <w:lang w:eastAsia="ru-RU"/>
-              </w:rPr>
               <w:t>.</w:t>
             </w:r>
-            <w:proofErr w:type="gramEnd"/>
           </w:p>
           <w:p>
             <w:pPr>
@@ -348,9 +340,8 @@
           <w:lang w:eastAsia="ru-RU"/>
           <w14:ligatures w14:val="none"/>
         </w:rPr>
-        <w:t xml:space="preserve">Форма выпуска, упаковка и состав препарата </w:t>
-      </w:r>
-      <w:proofErr w:type="spellStart"/>
+        <w:t xml:space="preserve">Форма выпуска, упаковка и состав </w:t>
+      </w:r>
       <w:r>
         <w:rPr>
           <w:rFonts w:ascii="Arial" w:eastAsia="Times New Roman" w:hAnsi="Arial" w:cs="Arial"/>
@@ -363,9 +354,8 @@
           <w:lang w:eastAsia="ru-RU"/>
           <w14:ligatures w14:val="none"/>
         </w:rPr>
-        <w:t>Проецин</w:t>
-      </w:r>
-      <w:proofErr w:type="spellEnd"/>
+        <w:t>сироп</w:t>
+      </w:r>
       <w:r>
         <w:rPr>
           <w:rFonts w:ascii="Arial" w:eastAsia="Times New Roman" w:hAnsi="Arial" w:cs="Arial"/>
@@ -375,6 +365,20 @@
           <w:kern w:val="0"/>
           <w:sz w:val="23"/>
           <w:szCs w:val="23"/>
+          <w:lang w:eastAsia="ru-RU"/>
+          <w14:ligatures w14:val="none"/>
+        </w:rPr>
+        <w:t>а Проецин</w:t>
+      </w:r>
+      <w:r>
+        <w:rPr>
+          <w:rFonts w:ascii="Arial" w:eastAsia="Times New Roman" w:hAnsi="Arial" w:cs="Arial"/>
+          <w:b/>
+          <w:bCs/>
+          <w:color w:val="1F3864" w:themeColor="accent5" w:themeShade="80"/>
+          <w:kern w:val="0"/>
+          <w:sz w:val="23"/>
+          <w:szCs w:val="23"/>
           <w:vertAlign w:val="superscript"/>
           <w:lang w:eastAsia="ru-RU"/>
           <w14:ligatures w14:val="none"/>
@@ -395,6 +399,18 @@
           <w14:ligatures w14:val="none"/>
         </w:rPr>
       </w:pPr>
+      <w:r>
+        <w:rPr>
+          <w:rFonts w:ascii="Arial" w:eastAsia="Times New Roman" w:hAnsi="Arial" w:cs="Arial"/>
+          <w:color w:val="333333"/>
+          <w:kern w:val="0"/>
+          <w:sz w:val="21"/>
+          <w:szCs w:val="21"/>
+          <w:lang w:eastAsia="ru-RU"/>
+          <w14:ligatures w14:val="none"/>
+        </w:rPr>
+        <w:t>.</w:t>
+      </w:r>
     </w:p>
     <w:p>
       <w:pPr>
@@ -412,31 +428,247 @@
       <w:r>
         <w:rPr>
           <w:rFonts w:ascii="Arial" w:eastAsia="Times New Roman" w:hAnsi="Arial" w:cs="Arial"/>
-          <w:b/>
-          <w:bCs/>
-          <w:i/>
-          <w:iCs/>
-          <w:color w:val="333333"/>
-          <w:kern w:val="0"/>
-          <w:sz w:val="20"/>
-          <w:szCs w:val="20"/>
-          <w:lang w:eastAsia="ru-RU"/>
-          <w14:ligatures w14:val="none"/>
-        </w:rPr>
-        <w:t>Таблетки, покрытые оболочкой</w:t>
-      </w:r>
-      <w:r>
-        <w:rPr>
-          <w:rFonts w:ascii="Arial" w:eastAsia="Times New Roman" w:hAnsi="Arial" w:cs="Arial"/>
-          <w:color w:val="333333"/>
-          <w:kern w:val="0"/>
-          <w:sz w:val="20"/>
-          <w:szCs w:val="20"/>
-          <w:lang w:eastAsia="ru-RU"/>
-          <w14:ligatures w14:val="none"/>
-        </w:rPr>
-        <w:t> зеленого цвета, круглые, двояковыпуклые, с гладкой поверхностью; на изломе видны три слоя: внутренний - от светло-коричневого с зеленоватым оттенком до коричневого цвета, допустимы белые вкрапления; средний - белого цвета; наружный - зеленого цвета.</w:t>
-      </w:r>
+          <w:color w:val="333333"/>
+          <w:kern w:val="0"/>
+          <w:sz w:val="20"/>
+          <w:szCs w:val="20"/>
+          <w:lang w:eastAsia="ru-RU"/>
+          <w14:ligatures w14:val="none"/>
+        </w:rPr>
+        <w:t>Капли для приема внутрь. По 100 мл препарата во флакон</w:t>
+      </w:r>
+      <w:r>
+        <w:rPr>
+          <w:rFonts w:ascii="Arial" w:eastAsia="Times New Roman" w:hAnsi="Arial" w:cs="Arial"/>
+          <w:color w:val="333333"/>
+          <w:kern w:val="0"/>
+          <w:sz w:val="20"/>
+          <w:szCs w:val="20"/>
+          <w:lang w:eastAsia="ru-RU"/>
+          <w14:ligatures w14:val="none"/>
+        </w:rPr>
+        <w:t xml:space="preserve">е из </w:t>
+      </w:r>
+      <w:r>
+        <w:rPr>
+          <w:rFonts w:ascii="Arial" w:eastAsia="Times New Roman" w:hAnsi="Arial" w:cs="Arial"/>
+          <w:color w:val="333333"/>
+          <w:kern w:val="0"/>
+          <w:sz w:val="20"/>
+          <w:szCs w:val="20"/>
+          <w:lang w:eastAsia="ru-RU"/>
+          <w14:ligatures w14:val="none"/>
+        </w:rPr>
+        <w:t>т</w:t>
+      </w:r>
+      <w:r>
+        <w:rPr>
+          <w:rFonts w:ascii="Arial" w:eastAsia="Times New Roman" w:hAnsi="Arial" w:cs="Arial"/>
+          <w:color w:val="333333"/>
+          <w:kern w:val="0"/>
+          <w:sz w:val="20"/>
+          <w:szCs w:val="20"/>
+          <w:lang w:eastAsia="ru-RU"/>
+          <w14:ligatures w14:val="none"/>
+        </w:rPr>
+        <w:t>ё</w:t>
+      </w:r>
+      <w:r>
+        <w:rPr>
+          <w:rFonts w:ascii="Arial" w:eastAsia="Times New Roman" w:hAnsi="Arial" w:cs="Arial"/>
+          <w:color w:val="333333"/>
+          <w:kern w:val="0"/>
+          <w:sz w:val="20"/>
+          <w:szCs w:val="20"/>
+          <w:lang w:eastAsia="ru-RU"/>
+          <w14:ligatures w14:val="none"/>
+        </w:rPr>
+        <w:t xml:space="preserve">много стекла с дозирующим капельным устройством сверху, </w:t>
+      </w:r>
+      <w:r>
+        <w:rPr>
+          <w:rFonts w:ascii="Arial" w:eastAsia="Times New Roman" w:hAnsi="Arial" w:cs="Arial"/>
+          <w:color w:val="333333"/>
+          <w:kern w:val="0"/>
+          <w:sz w:val="20"/>
+          <w:szCs w:val="20"/>
+          <w:lang w:eastAsia="ru-RU"/>
+          <w14:ligatures w14:val="none"/>
+        </w:rPr>
+        <w:t xml:space="preserve">с навинчивающейся </w:t>
+      </w:r>
+      <w:r>
+        <w:rPr>
+          <w:rFonts w:ascii="Arial" w:eastAsia="Times New Roman" w:hAnsi="Arial" w:cs="Arial"/>
+          <w:color w:val="333333"/>
+          <w:kern w:val="0"/>
+          <w:sz w:val="20"/>
+          <w:szCs w:val="20"/>
+          <w:lang w:eastAsia="ru-RU"/>
+          <w14:ligatures w14:val="none"/>
+        </w:rPr>
+        <w:t>крышкой</w:t>
+      </w:r>
+      <w:r>
+        <w:rPr>
+          <w:rFonts w:ascii="Arial" w:eastAsia="Times New Roman" w:hAnsi="Arial" w:cs="Arial"/>
+          <w:color w:val="333333"/>
+          <w:kern w:val="0"/>
+          <w:sz w:val="20"/>
+          <w:szCs w:val="20"/>
+          <w:lang w:eastAsia="ru-RU"/>
+          <w14:ligatures w14:val="none"/>
+        </w:rPr>
+        <w:t xml:space="preserve"> и с предохранительным кольцом</w:t>
+      </w:r>
+      <w:r>
+        <w:rPr>
+          <w:rFonts w:ascii="Arial" w:eastAsia="Times New Roman" w:hAnsi="Arial" w:cs="Arial"/>
+          <w:color w:val="333333"/>
+          <w:kern w:val="0"/>
+          <w:sz w:val="20"/>
+          <w:szCs w:val="20"/>
+          <w:lang w:eastAsia="ru-RU"/>
+          <w14:ligatures w14:val="none"/>
+        </w:rPr>
+        <w:t xml:space="preserve">, </w:t>
+      </w:r>
+      <w:r>
+        <w:rPr>
+          <w:rFonts w:ascii="Arial" w:eastAsia="Times New Roman" w:hAnsi="Arial" w:cs="Arial"/>
+          <w:color w:val="333333"/>
+          <w:kern w:val="0"/>
+          <w:sz w:val="20"/>
+          <w:szCs w:val="20"/>
+          <w:lang w:eastAsia="ru-RU"/>
+          <w14:ligatures w14:val="none"/>
+        </w:rPr>
+        <w:t>а также</w:t>
+      </w:r>
+      <w:r>
+        <w:rPr>
+          <w:rFonts w:ascii="Arial" w:eastAsia="Times New Roman" w:hAnsi="Arial" w:cs="Arial"/>
+          <w:color w:val="333333"/>
+          <w:kern w:val="0"/>
+          <w:sz w:val="20"/>
+          <w:szCs w:val="20"/>
+          <w:lang w:eastAsia="ru-RU"/>
+          <w14:ligatures w14:val="none"/>
+        </w:rPr>
+        <w:t xml:space="preserve"> инструкцией</w:t>
+      </w:r>
+      <w:r>
+        <w:rPr>
+          <w:rFonts w:ascii="Arial" w:eastAsia="Times New Roman" w:hAnsi="Arial" w:cs="Arial"/>
+          <w:color w:val="333333"/>
+          <w:kern w:val="0"/>
+          <w:sz w:val="20"/>
+          <w:szCs w:val="20"/>
+          <w:lang w:eastAsia="ru-RU"/>
+          <w14:ligatures w14:val="none"/>
+        </w:rPr>
+        <w:t>,</w:t>
+      </w:r>
+      <w:r>
+        <w:rPr>
+          <w:rFonts w:ascii="Arial" w:eastAsia="Times New Roman" w:hAnsi="Arial" w:cs="Arial"/>
+          <w:color w:val="333333"/>
+          <w:kern w:val="0"/>
+          <w:sz w:val="20"/>
+          <w:szCs w:val="20"/>
+          <w:lang w:eastAsia="ru-RU"/>
+          <w14:ligatures w14:val="none"/>
+        </w:rPr>
+        <w:t xml:space="preserve"> помещ</w:t>
+      </w:r>
+      <w:r>
+        <w:rPr>
+          <w:rFonts w:ascii="Arial" w:eastAsia="Times New Roman" w:hAnsi="Arial" w:cs="Arial"/>
+          <w:color w:val="333333"/>
+          <w:kern w:val="0"/>
+          <w:sz w:val="20"/>
+          <w:szCs w:val="20"/>
+          <w:lang w:eastAsia="ru-RU"/>
+          <w14:ligatures w14:val="none"/>
+        </w:rPr>
+        <w:t>ё</w:t>
+      </w:r>
+      <w:r>
+        <w:rPr>
+          <w:rFonts w:ascii="Arial" w:eastAsia="Times New Roman" w:hAnsi="Arial" w:cs="Arial"/>
+          <w:color w:val="333333"/>
+          <w:kern w:val="0"/>
+          <w:sz w:val="20"/>
+          <w:szCs w:val="20"/>
+          <w:lang w:eastAsia="ru-RU"/>
+          <w14:ligatures w14:val="none"/>
+        </w:rPr>
+        <w:t>нн</w:t>
+      </w:r>
+      <w:r>
+        <w:rPr>
+          <w:rFonts w:ascii="Arial" w:eastAsia="Times New Roman" w:hAnsi="Arial" w:cs="Arial"/>
+          <w:color w:val="333333"/>
+          <w:kern w:val="0"/>
+          <w:sz w:val="20"/>
+          <w:szCs w:val="20"/>
+          <w:lang w:eastAsia="ru-RU"/>
+          <w14:ligatures w14:val="none"/>
+        </w:rPr>
+        <w:t>ыми</w:t>
+      </w:r>
+      <w:r>
+        <w:rPr>
+          <w:rFonts w:ascii="Arial" w:eastAsia="Times New Roman" w:hAnsi="Arial" w:cs="Arial"/>
+          <w:color w:val="333333"/>
+          <w:kern w:val="0"/>
+          <w:sz w:val="20"/>
+          <w:szCs w:val="20"/>
+          <w:lang w:eastAsia="ru-RU"/>
+          <w14:ligatures w14:val="none"/>
+        </w:rPr>
+        <w:t xml:space="preserve"> в складную картонную коробку.</w:t>
+      </w:r>
+    </w:p>
+    <w:p>
+      <w:pPr>
+        <w:spacing w:before="150" w:after="150"/>
+        <w:rPr>
+          <w:rFonts w:ascii="Arial" w:eastAsia="Times New Roman" w:hAnsi="Arial" w:cs="Arial"/>
+          <w:color w:val="333333"/>
+          <w:kern w:val="0"/>
+          <w:sz w:val="20"/>
+          <w:szCs w:val="20"/>
+          <w:lang w:eastAsia="ru-RU"/>
+          <w14:ligatures w14:val="none"/>
+        </w:rPr>
+      </w:pPr>
+      <w:r>
+        <w:rPr>
+          <w:rFonts w:ascii="Arial" w:eastAsia="Times New Roman" w:hAnsi="Arial" w:cs="Arial"/>
+          <w:color w:val="333333"/>
+          <w:kern w:val="0"/>
+          <w:sz w:val="20"/>
+          <w:szCs w:val="20"/>
+          <w:lang w:eastAsia="ru-RU"/>
+          <w14:ligatures w14:val="none"/>
+        </w:rPr>
+        <w:t>Прозрачная, желтовато-коричневая жидкость с ароматным запахом. Возможно легкое помутнение или выпадение незначительного осадка в процессе хранения.</w:t>
+      </w:r>
+    </w:p>
+    <w:p>
+      <w:pPr>
+        <w:spacing w:before="150" w:after="150"/>
+        <w:rPr>
+          <w:rFonts w:ascii="Arial" w:eastAsia="Times New Roman" w:hAnsi="Arial" w:cs="Arial"/>
+          <w:color w:val="333333"/>
+          <w:kern w:val="0"/>
+          <w:sz w:val="20"/>
+          <w:szCs w:val="20"/>
+          <w:lang w:eastAsia="ru-RU"/>
+          <w14:ligatures w14:val="none"/>
+        </w:rPr>
+      </w:pPr>
     </w:p>
     <w:tbl>
       <w:tblPr>
@@ -456,8 +688,8 @@
         <w:tblLook w:val="04A0" w:firstRow="1" w:lastRow="0" w:firstColumn="1" w:lastColumn="0" w:noHBand="0" w:noVBand="1"/>
       </w:tblPr>
       <w:tblGrid>
-        <w:gridCol w:w="8288"/>
-        <w:gridCol w:w="1050"/>
+        <w:gridCol w:w="8063"/>
+        <w:gridCol w:w="1275"/>
       </w:tblGrid>
       <w:tr>
         <w:tc>
@@ -531,7 +763,31 @@
                 <w:lang w:eastAsia="ru-RU"/>
                 <w14:ligatures w14:val="none"/>
               </w:rPr>
-              <w:t>1 таб.</w:t>
+              <w:t>1</w:t>
+            </w:r>
+            <w:r>
+              <w:rPr>
+                <w:rFonts w:eastAsia="Times New Roman" w:cs="Times New Roman"/>
+                <w:b/>
+                <w:bCs/>
+                <w:kern w:val="0"/>
+                <w:sz w:val="22"/>
+                <w:lang w:eastAsia="ru-RU"/>
+                <w14:ligatures w14:val="none"/>
+              </w:rPr>
+              <w:t>00 гр</w:t>
+            </w:r>
+            <w:r>
+              <w:rPr>
+                <w:rFonts w:eastAsia="Times New Roman" w:cs="Times New Roman"/>
+                <w:b/>
+                <w:bCs/>
+                <w:kern w:val="0"/>
+                <w:sz w:val="22"/>
+                <w:lang w:eastAsia="ru-RU"/>
+                <w14:ligatures w14:val="none"/>
+              </w:rPr>
+              <w:t>.</w:t>
             </w:r>
           </w:p>
         </w:tc>
@@ -558,24 +814,103 @@
           </w:tcPr>
           <w:p>
             <w:pPr>
-              <w:spacing w:before="75" w:after="75"/>
-              <w:rPr>
-                <w:rFonts w:eastAsia="Times New Roman" w:cs="Times New Roman"/>
-                <w:kern w:val="0"/>
-                <w:sz w:val="22"/>
+              <w:spacing w:before="150" w:after="150"/>
+              <w:rPr>
+                <w:rFonts w:ascii="Arial" w:eastAsia="Times New Roman" w:hAnsi="Arial" w:cs="Arial"/>
+                <w:i/>
+                <w:iCs/>
+                <w:color w:val="333333"/>
+                <w:kern w:val="0"/>
+                <w:sz w:val="20"/>
+                <w:szCs w:val="20"/>
                 <w:lang w:eastAsia="ru-RU"/>
                 <w14:ligatures w14:val="none"/>
               </w:rPr>
             </w:pPr>
             <w:r>
               <w:rPr>
-                <w:rFonts w:eastAsia="Times New Roman" w:cs="Times New Roman"/>
-                <w:kern w:val="0"/>
-                <w:sz w:val="22"/>
-                <w:lang w:eastAsia="ru-RU"/>
-                <w14:ligatures w14:val="none"/>
-              </w:rPr>
-              <w:t>измельченное лекарственное растительное сырье:</w:t>
+                <w:rFonts w:ascii="Arial" w:eastAsia="Times New Roman" w:hAnsi="Arial" w:cs="Arial"/>
+                <w:i/>
+                <w:iCs/>
+                <w:color w:val="333333"/>
+                <w:kern w:val="0"/>
+                <w:sz w:val="20"/>
+                <w:szCs w:val="20"/>
+                <w:lang w:eastAsia="ru-RU"/>
+                <w14:ligatures w14:val="none"/>
+              </w:rPr>
+              <w:t xml:space="preserve">100 </w:t>
+            </w:r>
+            <w:r>
+              <w:rPr>
+                <w:rFonts w:ascii="Arial" w:eastAsia="Times New Roman" w:hAnsi="Arial" w:cs="Arial"/>
+                <w:i/>
+                <w:iCs/>
+                <w:color w:val="333333"/>
+                <w:kern w:val="0"/>
+                <w:sz w:val="20"/>
+                <w:szCs w:val="20"/>
+                <w:lang w:eastAsia="ru-RU"/>
+                <w14:ligatures w14:val="none"/>
+              </w:rPr>
+              <w:t>г</w:t>
+            </w:r>
+            <w:r>
+              <w:rPr>
+                <w:rFonts w:ascii="Arial" w:eastAsia="Times New Roman" w:hAnsi="Arial" w:cs="Arial"/>
+                <w:i/>
+                <w:iCs/>
+                <w:color w:val="333333"/>
+                <w:kern w:val="0"/>
+                <w:sz w:val="20"/>
+                <w:szCs w:val="20"/>
+                <w:lang w:eastAsia="ru-RU"/>
+                <w14:ligatures w14:val="none"/>
+              </w:rPr>
+              <w:t xml:space="preserve"> капель </w:t>
+            </w:r>
+            <w:r>
+              <w:rPr>
+                <w:rFonts w:ascii="Arial" w:eastAsia="Times New Roman" w:hAnsi="Arial" w:cs="Arial"/>
+                <w:i/>
+                <w:iCs/>
+                <w:color w:val="333333"/>
+                <w:kern w:val="0"/>
+                <w:sz w:val="20"/>
+                <w:szCs w:val="20"/>
+                <w:lang w:eastAsia="ru-RU"/>
+                <w14:ligatures w14:val="none"/>
+              </w:rPr>
+              <w:t>Проецин</w:t>
+            </w:r>
+            <w:r>
+              <w:rPr>
+                <w:rFonts w:ascii="Arial" w:eastAsia="Times New Roman" w:hAnsi="Arial" w:cs="Arial"/>
+                <w:i/>
+                <w:iCs/>
+                <w:color w:val="333333"/>
+                <w:kern w:val="0"/>
+                <w:sz w:val="20"/>
+                <w:szCs w:val="20"/>
+                <w:vertAlign w:val="superscript"/>
+                <w:lang w:eastAsia="ru-RU"/>
+                <w14:ligatures w14:val="none"/>
+              </w:rPr>
+              <w:t>®</w:t>
+            </w:r>
+            <w:r>
+              <w:rPr>
+                <w:rFonts w:ascii="Arial" w:eastAsia="Times New Roman" w:hAnsi="Arial" w:cs="Arial"/>
+                <w:i/>
+                <w:iCs/>
+                <w:color w:val="333333"/>
+                <w:kern w:val="0"/>
+                <w:sz w:val="20"/>
+                <w:szCs w:val="20"/>
+                <w:lang w:eastAsia="ru-RU"/>
+                <w14:ligatures w14:val="none"/>
+              </w:rPr>
+              <w:t> содержат 29 г водно-спиртового экстракта из смеси следующих видов лекарственного растительного сырья:</w:t>
             </w:r>
           </w:p>
         </w:tc>
@@ -618,73 +953,7 @@
                 <w:lang w:eastAsia="ru-RU"/>
                 <w14:ligatures w14:val="none"/>
               </w:rPr>
-              <w:t>горечавки желтой корни (</w:t>
-            </w:r>
-            <w:proofErr w:type="spellStart"/>
-            <w:r>
-              <w:rPr>
-                <w:rFonts w:eastAsia="Times New Roman" w:cs="Times New Roman"/>
-                <w:kern w:val="0"/>
-                <w:sz w:val="22"/>
-                <w:lang w:eastAsia="ru-RU"/>
-                <w14:ligatures w14:val="none"/>
-              </w:rPr>
-              <w:t>Gentianae</w:t>
-            </w:r>
-            <w:proofErr w:type="spellEnd"/>
-            <w:r>
-              <w:rPr>
-                <w:rFonts w:eastAsia="Times New Roman" w:cs="Times New Roman"/>
-                <w:kern w:val="0"/>
-                <w:sz w:val="22"/>
-                <w:lang w:eastAsia="ru-RU"/>
-                <w14:ligatures w14:val="none"/>
-              </w:rPr>
-              <w:t xml:space="preserve"> </w:t>
-            </w:r>
-            <w:proofErr w:type="spellStart"/>
-            <w:r>
-              <w:rPr>
-                <w:rFonts w:eastAsia="Times New Roman" w:cs="Times New Roman"/>
-                <w:kern w:val="0"/>
-                <w:sz w:val="22"/>
-                <w:lang w:eastAsia="ru-RU"/>
-                <w14:ligatures w14:val="none"/>
-              </w:rPr>
-              <w:t>luteae</w:t>
-            </w:r>
-            <w:proofErr w:type="spellEnd"/>
-            <w:r>
-              <w:rPr>
-                <w:rFonts w:eastAsia="Times New Roman" w:cs="Times New Roman"/>
-                <w:kern w:val="0"/>
-                <w:sz w:val="22"/>
-                <w:lang w:eastAsia="ru-RU"/>
-                <w14:ligatures w14:val="none"/>
-              </w:rPr>
-              <w:t xml:space="preserve"> </w:t>
-            </w:r>
-            <w:proofErr w:type="spellStart"/>
-            <w:r>
-              <w:rPr>
-                <w:rFonts w:eastAsia="Times New Roman" w:cs="Times New Roman"/>
-                <w:kern w:val="0"/>
-                <w:sz w:val="22"/>
-                <w:lang w:eastAsia="ru-RU"/>
-                <w14:ligatures w14:val="none"/>
-              </w:rPr>
-              <w:t>radicibus</w:t>
-            </w:r>
-            <w:proofErr w:type="spellEnd"/>
-            <w:r>
-              <w:rPr>
-                <w:rFonts w:eastAsia="Times New Roman" w:cs="Times New Roman"/>
-                <w:kern w:val="0"/>
-                <w:sz w:val="22"/>
-                <w:lang w:eastAsia="ru-RU"/>
-                <w14:ligatures w14:val="none"/>
-              </w:rPr>
-              <w:t>)</w:t>
+              <w:t>горечавки желтой корни (Gentianae luteae radicibus)</w:t>
             </w:r>
           </w:p>
         </w:tc>
@@ -725,7 +994,17 @@
                 <w:lang w:eastAsia="ru-RU"/>
                 <w14:ligatures w14:val="none"/>
               </w:rPr>
-              <w:t>6 мг</w:t>
+              <w:t>0,2</w:t>
+            </w:r>
+            <w:r>
+              <w:rPr>
+                <w:rFonts w:eastAsia="Times New Roman" w:cs="Times New Roman"/>
+                <w:kern w:val="0"/>
+                <w:sz w:val="22"/>
+                <w:lang w:eastAsia="ru-RU"/>
+                <w14:ligatures w14:val="none"/>
+              </w:rPr>
+              <w:t xml:space="preserve"> г</w:t>
             </w:r>
           </w:p>
         </w:tc>
@@ -768,51 +1047,7 @@
                 <w:lang w:eastAsia="ru-RU"/>
                 <w14:ligatures w14:val="none"/>
               </w:rPr>
-              <w:t>первоцвета цветки (</w:t>
-            </w:r>
-            <w:proofErr w:type="spellStart"/>
-            <w:r>
-              <w:rPr>
-                <w:rFonts w:eastAsia="Times New Roman" w:cs="Times New Roman"/>
-                <w:kern w:val="0"/>
-                <w:sz w:val="22"/>
-                <w:lang w:eastAsia="ru-RU"/>
-                <w14:ligatures w14:val="none"/>
-              </w:rPr>
-              <w:t>Primulae</w:t>
-            </w:r>
-            <w:proofErr w:type="spellEnd"/>
-            <w:r>
-              <w:rPr>
-                <w:rFonts w:eastAsia="Times New Roman" w:cs="Times New Roman"/>
-                <w:kern w:val="0"/>
-                <w:sz w:val="22"/>
-                <w:lang w:eastAsia="ru-RU"/>
-                <w14:ligatures w14:val="none"/>
-              </w:rPr>
-              <w:t xml:space="preserve"> </w:t>
-            </w:r>
-            <w:proofErr w:type="spellStart"/>
-            <w:r>
-              <w:rPr>
-                <w:rFonts w:eastAsia="Times New Roman" w:cs="Times New Roman"/>
-                <w:kern w:val="0"/>
-                <w:sz w:val="22"/>
-                <w:lang w:eastAsia="ru-RU"/>
-                <w14:ligatures w14:val="none"/>
-              </w:rPr>
-              <w:t>flores</w:t>
-            </w:r>
-            <w:proofErr w:type="spellEnd"/>
-            <w:r>
-              <w:rPr>
-                <w:rFonts w:eastAsia="Times New Roman" w:cs="Times New Roman"/>
-                <w:kern w:val="0"/>
-                <w:sz w:val="22"/>
-                <w:lang w:eastAsia="ru-RU"/>
-                <w14:ligatures w14:val="none"/>
-              </w:rPr>
-              <w:t>)</w:t>
+              <w:t>первоцвета цветки (Primulae flores)</w:t>
             </w:r>
           </w:p>
         </w:tc>
@@ -853,7 +1088,17 @@
                 <w:lang w:eastAsia="ru-RU"/>
                 <w14:ligatures w14:val="none"/>
               </w:rPr>
-              <w:t>18 мг</w:t>
+              <w:t>0,6</w:t>
+            </w:r>
+            <w:r>
+              <w:rPr>
+                <w:rFonts w:eastAsia="Times New Roman" w:cs="Times New Roman"/>
+                <w:kern w:val="0"/>
+                <w:sz w:val="22"/>
+                <w:lang w:eastAsia="ru-RU"/>
+                <w14:ligatures w14:val="none"/>
+              </w:rPr>
+              <w:t xml:space="preserve"> г</w:t>
             </w:r>
           </w:p>
         </w:tc>
@@ -896,51 +1141,7 @@
                 <w:lang w:eastAsia="ru-RU"/>
                 <w14:ligatures w14:val="none"/>
               </w:rPr>
-              <w:t>щавеля трава (</w:t>
-            </w:r>
-            <w:proofErr w:type="spellStart"/>
-            <w:r>
-              <w:rPr>
-                <w:rFonts w:eastAsia="Times New Roman" w:cs="Times New Roman"/>
-                <w:kern w:val="0"/>
-                <w:sz w:val="22"/>
-                <w:lang w:eastAsia="ru-RU"/>
-                <w14:ligatures w14:val="none"/>
-              </w:rPr>
-              <w:t>Rumicis</w:t>
-            </w:r>
-            <w:proofErr w:type="spellEnd"/>
-            <w:r>
-              <w:rPr>
-                <w:rFonts w:eastAsia="Times New Roman" w:cs="Times New Roman"/>
-                <w:kern w:val="0"/>
-                <w:sz w:val="22"/>
-                <w:lang w:eastAsia="ru-RU"/>
-                <w14:ligatures w14:val="none"/>
-              </w:rPr>
-              <w:t xml:space="preserve"> </w:t>
-            </w:r>
-            <w:proofErr w:type="spellStart"/>
-            <w:r>
-              <w:rPr>
-                <w:rFonts w:eastAsia="Times New Roman" w:cs="Times New Roman"/>
-                <w:kern w:val="0"/>
-                <w:sz w:val="22"/>
-                <w:lang w:eastAsia="ru-RU"/>
-                <w14:ligatures w14:val="none"/>
-              </w:rPr>
-              <w:t>herbae</w:t>
-            </w:r>
-            <w:proofErr w:type="spellEnd"/>
-            <w:r>
-              <w:rPr>
-                <w:rFonts w:eastAsia="Times New Roman" w:cs="Times New Roman"/>
-                <w:kern w:val="0"/>
-                <w:sz w:val="22"/>
-                <w:lang w:eastAsia="ru-RU"/>
-                <w14:ligatures w14:val="none"/>
-              </w:rPr>
-              <w:t>)</w:t>
+              <w:t>щавеля трава (Rumicis herbae)</w:t>
             </w:r>
           </w:p>
         </w:tc>
@@ -981,7 +1182,17 @@
                 <w:lang w:eastAsia="ru-RU"/>
                 <w14:ligatures w14:val="none"/>
               </w:rPr>
-              <w:t>18 мг</w:t>
+              <w:t>0,6</w:t>
+            </w:r>
+            <w:r>
+              <w:rPr>
+                <w:rFonts w:eastAsia="Times New Roman" w:cs="Times New Roman"/>
+                <w:kern w:val="0"/>
+                <w:sz w:val="22"/>
+                <w:lang w:eastAsia="ru-RU"/>
+                <w14:ligatures w14:val="none"/>
+              </w:rPr>
+              <w:t xml:space="preserve"> г</w:t>
             </w:r>
           </w:p>
         </w:tc>
@@ -1024,73 +1235,7 @@
                 <w:lang w:eastAsia="ru-RU"/>
                 <w14:ligatures w14:val="none"/>
               </w:rPr>
-              <w:t>бузины черной цветки (</w:t>
-            </w:r>
-            <w:proofErr w:type="spellStart"/>
-            <w:r>
-              <w:rPr>
-                <w:rFonts w:eastAsia="Times New Roman" w:cs="Times New Roman"/>
-                <w:kern w:val="0"/>
-                <w:sz w:val="22"/>
-                <w:lang w:eastAsia="ru-RU"/>
-                <w14:ligatures w14:val="none"/>
-              </w:rPr>
-              <w:t>Sambuci</w:t>
-            </w:r>
-            <w:proofErr w:type="spellEnd"/>
-            <w:r>
-              <w:rPr>
-                <w:rFonts w:eastAsia="Times New Roman" w:cs="Times New Roman"/>
-                <w:kern w:val="0"/>
-                <w:sz w:val="22"/>
-                <w:lang w:eastAsia="ru-RU"/>
-                <w14:ligatures w14:val="none"/>
-              </w:rPr>
-              <w:t xml:space="preserve"> </w:t>
-            </w:r>
-            <w:proofErr w:type="spellStart"/>
-            <w:r>
-              <w:rPr>
-                <w:rFonts w:eastAsia="Times New Roman" w:cs="Times New Roman"/>
-                <w:kern w:val="0"/>
-                <w:sz w:val="22"/>
-                <w:lang w:eastAsia="ru-RU"/>
-                <w14:ligatures w14:val="none"/>
-              </w:rPr>
-              <w:t>nigrae</w:t>
-            </w:r>
-            <w:proofErr w:type="spellEnd"/>
-            <w:r>
-              <w:rPr>
-                <w:rFonts w:eastAsia="Times New Roman" w:cs="Times New Roman"/>
-                <w:kern w:val="0"/>
-                <w:sz w:val="22"/>
-                <w:lang w:eastAsia="ru-RU"/>
-                <w14:ligatures w14:val="none"/>
-              </w:rPr>
-              <w:t xml:space="preserve"> </w:t>
-            </w:r>
-            <w:proofErr w:type="spellStart"/>
-            <w:r>
-              <w:rPr>
-                <w:rFonts w:eastAsia="Times New Roman" w:cs="Times New Roman"/>
-                <w:kern w:val="0"/>
-                <w:sz w:val="22"/>
-                <w:lang w:eastAsia="ru-RU"/>
-                <w14:ligatures w14:val="none"/>
-              </w:rPr>
-              <w:t>flores</w:t>
-            </w:r>
-            <w:proofErr w:type="spellEnd"/>
-            <w:r>
-              <w:rPr>
-                <w:rFonts w:eastAsia="Times New Roman" w:cs="Times New Roman"/>
-                <w:kern w:val="0"/>
-                <w:sz w:val="22"/>
-                <w:lang w:eastAsia="ru-RU"/>
-                <w14:ligatures w14:val="none"/>
-              </w:rPr>
-              <w:t>)</w:t>
+              <w:t>бузины черной цветки (Sambuci nigrae flores)</w:t>
             </w:r>
           </w:p>
         </w:tc>
@@ -1131,7 +1276,17 @@
                 <w:lang w:eastAsia="ru-RU"/>
                 <w14:ligatures w14:val="none"/>
               </w:rPr>
-              <w:t>18 мг</w:t>
+              <w:t>0,6</w:t>
+            </w:r>
+            <w:r>
+              <w:rPr>
+                <w:rFonts w:eastAsia="Times New Roman" w:cs="Times New Roman"/>
+                <w:kern w:val="0"/>
+                <w:sz w:val="22"/>
+                <w:lang w:eastAsia="ru-RU"/>
+                <w14:ligatures w14:val="none"/>
+              </w:rPr>
+              <w:t xml:space="preserve"> г</w:t>
             </w:r>
           </w:p>
         </w:tc>
@@ -1174,73 +1329,7 @@
                 <w:lang w:eastAsia="ru-RU"/>
                 <w14:ligatures w14:val="none"/>
               </w:rPr>
-              <w:t>вербены лекарственной трава (</w:t>
-            </w:r>
-            <w:proofErr w:type="spellStart"/>
-            <w:r>
-              <w:rPr>
-                <w:rFonts w:eastAsia="Times New Roman" w:cs="Times New Roman"/>
-                <w:kern w:val="0"/>
-                <w:sz w:val="22"/>
-                <w:lang w:eastAsia="ru-RU"/>
-                <w14:ligatures w14:val="none"/>
-              </w:rPr>
-              <w:t>Verbenae</w:t>
-            </w:r>
-            <w:proofErr w:type="spellEnd"/>
-            <w:r>
-              <w:rPr>
-                <w:rFonts w:eastAsia="Times New Roman" w:cs="Times New Roman"/>
-                <w:kern w:val="0"/>
-                <w:sz w:val="22"/>
-                <w:lang w:eastAsia="ru-RU"/>
-                <w14:ligatures w14:val="none"/>
-              </w:rPr>
-              <w:t xml:space="preserve"> </w:t>
-            </w:r>
-            <w:proofErr w:type="spellStart"/>
-            <w:r>
-              <w:rPr>
-                <w:rFonts w:eastAsia="Times New Roman" w:cs="Times New Roman"/>
-                <w:kern w:val="0"/>
-                <w:sz w:val="22"/>
-                <w:lang w:eastAsia="ru-RU"/>
-                <w14:ligatures w14:val="none"/>
-              </w:rPr>
-              <w:t>officinale</w:t>
-            </w:r>
-            <w:proofErr w:type="spellEnd"/>
-            <w:r>
-              <w:rPr>
-                <w:rFonts w:eastAsia="Times New Roman" w:cs="Times New Roman"/>
-                <w:kern w:val="0"/>
-                <w:sz w:val="22"/>
-                <w:lang w:eastAsia="ru-RU"/>
-                <w14:ligatures w14:val="none"/>
-              </w:rPr>
-              <w:t xml:space="preserve"> </w:t>
-            </w:r>
-            <w:proofErr w:type="spellStart"/>
-            <w:r>
-              <w:rPr>
-                <w:rFonts w:eastAsia="Times New Roman" w:cs="Times New Roman"/>
-                <w:kern w:val="0"/>
-                <w:sz w:val="22"/>
-                <w:lang w:eastAsia="ru-RU"/>
-                <w14:ligatures w14:val="none"/>
-              </w:rPr>
-              <w:t>herbae</w:t>
-            </w:r>
-            <w:proofErr w:type="spellEnd"/>
-            <w:r>
-              <w:rPr>
-                <w:rFonts w:eastAsia="Times New Roman" w:cs="Times New Roman"/>
-                <w:kern w:val="0"/>
-                <w:sz w:val="22"/>
-                <w:lang w:eastAsia="ru-RU"/>
-                <w14:ligatures w14:val="none"/>
-              </w:rPr>
-              <w:t>)</w:t>
+              <w:t>вербены лекарственной трава (Verbenae officinale herbae)</w:t>
             </w:r>
           </w:p>
         </w:tc>
@@ -1281,7 +1370,17 @@
                 <w:lang w:eastAsia="ru-RU"/>
                 <w14:ligatures w14:val="none"/>
               </w:rPr>
-              <w:t>18 мг</w:t>
+              <w:t>0,6</w:t>
+            </w:r>
+            <w:r>
+              <w:rPr>
+                <w:rFonts w:eastAsia="Times New Roman" w:cs="Times New Roman"/>
+                <w:kern w:val="0"/>
+                <w:sz w:val="22"/>
+                <w:lang w:eastAsia="ru-RU"/>
+                <w14:ligatures w14:val="none"/>
+              </w:rPr>
+              <w:t xml:space="preserve"> г</w:t>
             </w:r>
           </w:p>
         </w:tc>
@@ -1303,6 +1402,34 @@
       <w:r>
         <w:rPr>
           <w:rFonts w:ascii="Arial" w:eastAsia="Times New Roman" w:hAnsi="Arial" w:cs="Arial"/>
+          <w:color w:val="333333"/>
+          <w:kern w:val="0"/>
+          <w:sz w:val="20"/>
+          <w:szCs w:val="20"/>
+          <w:lang w:eastAsia="ru-RU"/>
+          <w14:ligatures w14:val="none"/>
+        </w:rPr>
+        <w:t>Содержание этанола: 16,0 – 19,0 % (о/о)</w:t>
+      </w:r>
+    </w:p>
+    <w:p>
+      <w:pPr>
+        <w:spacing w:before="150" w:after="150"/>
+        <w:rPr>
+          <w:rFonts w:ascii="Arial" w:eastAsia="Times New Roman" w:hAnsi="Arial" w:cs="Arial"/>
+          <w:color w:val="333333"/>
+          <w:kern w:val="0"/>
+          <w:sz w:val="20"/>
+          <w:szCs w:val="20"/>
+          <w:lang w:eastAsia="ru-RU"/>
+          <w14:ligatures w14:val="none"/>
+        </w:rPr>
+      </w:pPr>
+      <w:r>
+        <w:rPr>
+          <w:rFonts w:ascii="Arial" w:eastAsia="Times New Roman" w:hAnsi="Arial" w:cs="Arial"/>
+          <w:b/>
+          <w:bCs/>
           <w:i/>
           <w:iCs/>
           <w:color w:val="333333"/>
@@ -1317,169 +1444,57 @@
       <w:r>
         <w:rPr>
           <w:rFonts w:ascii="Arial" w:eastAsia="Times New Roman" w:hAnsi="Arial" w:cs="Arial"/>
-          <w:color w:val="333333"/>
-          <w:kern w:val="0"/>
-          <w:sz w:val="20"/>
-          <w:szCs w:val="20"/>
-          <w:lang w:eastAsia="ru-RU"/>
-          <w14:ligatures w14:val="none"/>
-        </w:rPr>
-        <w:t xml:space="preserve">: желатин, лактозы моногидрат, крахмал картофельный, кремния диоксид коллоидный безводный, сорбитол, стеариновая кислота, сополимер </w:t>
-      </w:r>
-      <w:proofErr w:type="spellStart"/>
-      <w:r>
-        <w:rPr>
-          <w:rFonts w:ascii="Arial" w:eastAsia="Times New Roman" w:hAnsi="Arial" w:cs="Arial"/>
-          <w:color w:val="333333"/>
-          <w:kern w:val="0"/>
-          <w:sz w:val="20"/>
-          <w:szCs w:val="20"/>
-          <w:lang w:eastAsia="ru-RU"/>
-          <w14:ligatures w14:val="none"/>
-        </w:rPr>
-        <w:t>бутилметакрилата</w:t>
-      </w:r>
-      <w:proofErr w:type="spellEnd"/>
-      <w:r>
-        <w:rPr>
-          <w:rFonts w:ascii="Arial" w:eastAsia="Times New Roman" w:hAnsi="Arial" w:cs="Arial"/>
-          <w:color w:val="333333"/>
-          <w:kern w:val="0"/>
-          <w:sz w:val="20"/>
-          <w:szCs w:val="20"/>
-          <w:lang w:eastAsia="ru-RU"/>
-          <w14:ligatures w14:val="none"/>
-        </w:rPr>
-        <w:t xml:space="preserve"> основной, кальция карбонат (Е170), клещевины обыкновенной семян масло (касторовое масло), </w:t>
-      </w:r>
-      <w:proofErr w:type="spellStart"/>
-      <w:r>
-        <w:rPr>
-          <w:rFonts w:ascii="Arial" w:eastAsia="Times New Roman" w:hAnsi="Arial" w:cs="Arial"/>
-          <w:color w:val="333333"/>
-          <w:kern w:val="0"/>
-          <w:sz w:val="20"/>
-          <w:szCs w:val="20"/>
-          <w:lang w:eastAsia="ru-RU"/>
-          <w14:ligatures w14:val="none"/>
-        </w:rPr>
-        <w:t>хлорофиллина</w:t>
-      </w:r>
-      <w:proofErr w:type="spellEnd"/>
-      <w:r>
-        <w:rPr>
-          <w:rFonts w:ascii="Arial" w:eastAsia="Times New Roman" w:hAnsi="Arial" w:cs="Arial"/>
-          <w:color w:val="333333"/>
-          <w:kern w:val="0"/>
-          <w:sz w:val="20"/>
-          <w:szCs w:val="20"/>
-          <w:lang w:eastAsia="ru-RU"/>
-          <w14:ligatures w14:val="none"/>
-        </w:rPr>
-        <w:t xml:space="preserve"> медный комплекс (Е141) (</w:t>
-      </w:r>
-      <w:proofErr w:type="spellStart"/>
-      <w:r>
-        <w:rPr>
-          <w:rFonts w:ascii="Arial" w:eastAsia="Times New Roman" w:hAnsi="Arial" w:cs="Arial"/>
-          <w:color w:val="333333"/>
-          <w:kern w:val="0"/>
-          <w:sz w:val="20"/>
-          <w:szCs w:val="20"/>
-          <w:lang w:eastAsia="ru-RU"/>
-          <w14:ligatures w14:val="none"/>
-        </w:rPr>
-        <w:t>хлорофиллина</w:t>
-      </w:r>
-      <w:proofErr w:type="spellEnd"/>
-      <w:r>
-        <w:rPr>
-          <w:rFonts w:ascii="Arial" w:eastAsia="Times New Roman" w:hAnsi="Arial" w:cs="Arial"/>
-          <w:color w:val="333333"/>
-          <w:kern w:val="0"/>
-          <w:sz w:val="20"/>
-          <w:szCs w:val="20"/>
-          <w:lang w:eastAsia="ru-RU"/>
-          <w14:ligatures w14:val="none"/>
-        </w:rPr>
-        <w:t xml:space="preserve"> медный комплекс, глюкозы сироп), декстрин, глюкоза жидкая, индигокармина лак алюминиевый (Е132) (индигокармин, алюминия гидроксид), магния оксид, крахмал кукурузный, воск горный гликолевый, рибофлавин (Е101), шеллак, сахароза, тальк, титана диоксид (Е171).</w:t>
-      </w:r>
-    </w:p>
-    <w:p>
-      <w:pPr>
-        <w:spacing w:before="150" w:after="150"/>
-        <w:rPr>
-          <w:rFonts w:ascii="Arial" w:eastAsia="Times New Roman" w:hAnsi="Arial" w:cs="Arial"/>
           <w:b/>
           <w:bCs/>
-          <w:color w:val="2E3F51"/>
-          <w:kern w:val="0"/>
-          <w:sz w:val="23"/>
-          <w:szCs w:val="23"/>
-          <w:lang w:eastAsia="ru-RU"/>
-          <w14:ligatures w14:val="none"/>
-        </w:rPr>
-      </w:pPr>
-      <w:r>
-        <w:rPr>
-          <w:rFonts w:ascii="Arial" w:eastAsia="Times New Roman" w:hAnsi="Arial" w:cs="Arial"/>
-          <w:color w:val="333333"/>
-          <w:kern w:val="0"/>
-          <w:sz w:val="20"/>
-          <w:szCs w:val="20"/>
-          <w:lang w:eastAsia="ru-RU"/>
-          <w14:ligatures w14:val="none"/>
-        </w:rPr>
-        <w:t>20</w:t>
-      </w:r>
-      <w:r>
-        <w:rPr>
-          <w:rFonts w:ascii="Arial" w:eastAsia="Times New Roman" w:hAnsi="Arial" w:cs="Arial"/>
-          <w:color w:val="333333"/>
-          <w:kern w:val="0"/>
-          <w:sz w:val="20"/>
-          <w:szCs w:val="20"/>
-          <w:lang w:eastAsia="ru-RU"/>
-          <w14:ligatures w14:val="none"/>
-        </w:rPr>
-        <w:t xml:space="preserve"> шт. - блистеры (</w:t>
-      </w:r>
-      <w:r>
-        <w:rPr>
-          <w:rFonts w:ascii="Arial" w:eastAsia="Times New Roman" w:hAnsi="Arial" w:cs="Arial"/>
-          <w:color w:val="333333"/>
-          <w:kern w:val="0"/>
-          <w:sz w:val="20"/>
-          <w:szCs w:val="20"/>
-          <w:lang w:eastAsia="ru-RU"/>
-          <w14:ligatures w14:val="none"/>
-        </w:rPr>
-        <w:t>3</w:t>
-      </w:r>
-      <w:r>
-        <w:rPr>
-          <w:rFonts w:ascii="Arial" w:eastAsia="Times New Roman" w:hAnsi="Arial" w:cs="Arial"/>
-          <w:color w:val="333333"/>
-          <w:kern w:val="0"/>
-          <w:sz w:val="20"/>
-          <w:szCs w:val="20"/>
-          <w:lang w:eastAsia="ru-RU"/>
-          <w14:ligatures w14:val="none"/>
-        </w:rPr>
-        <w:t>) - пачки картонные.</w:t>
-      </w:r>
-      <w:r>
-        <w:rPr>
-          <w:rFonts w:ascii="Arial" w:eastAsia="Times New Roman" w:hAnsi="Arial" w:cs="Arial"/>
-          <w:color w:val="333333"/>
-          <w:kern w:val="0"/>
-          <w:sz w:val="20"/>
-          <w:szCs w:val="20"/>
-          <w:lang w:eastAsia="ru-RU"/>
-          <w14:ligatures w14:val="none"/>
-        </w:rPr>
-        <w:br/>
-      </w:r>
+          <w:i/>
+          <w:iCs/>
+          <w:color w:val="333333"/>
+          <w:kern w:val="0"/>
+          <w:sz w:val="20"/>
+          <w:szCs w:val="20"/>
+          <w:lang w:eastAsia="ru-RU"/>
+          <w14:ligatures w14:val="none"/>
+        </w:rPr>
+        <w:t xml:space="preserve">: </w:t>
+      </w:r>
+      <w:r>
+        <w:rPr>
+          <w:rFonts w:ascii="Arial" w:eastAsia="Times New Roman" w:hAnsi="Arial" w:cs="Arial"/>
+          <w:color w:val="333333"/>
+          <w:kern w:val="0"/>
+          <w:sz w:val="20"/>
+          <w:szCs w:val="20"/>
+          <w:lang w:eastAsia="ru-RU"/>
+          <w14:ligatures w14:val="none"/>
+        </w:rPr>
+        <w:t>Очищенная вода 71,0 г</w:t>
+      </w:r>
+      <w:r>
+        <w:rPr>
+          <w:rFonts w:ascii="Arial" w:eastAsia="Times New Roman" w:hAnsi="Arial" w:cs="Arial"/>
+          <w:color w:val="333333"/>
+          <w:kern w:val="0"/>
+          <w:sz w:val="20"/>
+          <w:szCs w:val="20"/>
+          <w:lang w:eastAsia="ru-RU"/>
+          <w14:ligatures w14:val="none"/>
+        </w:rPr>
+        <w:t>.</w:t>
+      </w:r>
+    </w:p>
+    <w:p>
+      <w:pPr>
+        <w:spacing w:before="150" w:after="150"/>
+        <w:rPr>
+          <w:rFonts w:ascii="Arial" w:eastAsia="Times New Roman" w:hAnsi="Arial" w:cs="Arial"/>
+          <w:color w:val="333333"/>
+          <w:kern w:val="0"/>
+          <w:sz w:val="20"/>
+          <w:szCs w:val="20"/>
+          <w:lang w:eastAsia="ru-RU"/>
+          <w14:ligatures w14:val="none"/>
+        </w:rPr>
+      </w:pPr>
     </w:p>
     <w:p>
       <w:pPr>
@@ -1529,57 +1544,12 @@
             <w:lang w:eastAsia="ru-RU"/>
             <w14:ligatures w14:val="none"/>
           </w:rPr>
-          <w:t xml:space="preserve">Комбинированный препарат растительного происхождения с </w:t>
-        </w:r>
-        <w:proofErr w:type="spellStart"/>
-        <w:r>
-          <w:rPr>
-            <w:rFonts w:ascii="Arial" w:eastAsia="Times New Roman" w:hAnsi="Arial" w:cs="Arial"/>
-            <w:kern w:val="0"/>
-            <w:sz w:val="21"/>
-            <w:szCs w:val="21"/>
-            <w:lang w:eastAsia="ru-RU"/>
-            <w14:ligatures w14:val="none"/>
-          </w:rPr>
-          <w:t>секретолитическим</w:t>
-        </w:r>
-        <w:proofErr w:type="spellEnd"/>
-        <w:r>
-          <w:rPr>
-            <w:rFonts w:ascii="Arial" w:eastAsia="Times New Roman" w:hAnsi="Arial" w:cs="Arial"/>
-            <w:kern w:val="0"/>
-            <w:sz w:val="21"/>
-            <w:szCs w:val="21"/>
-            <w:lang w:eastAsia="ru-RU"/>
-            <w14:ligatures w14:val="none"/>
-          </w:rPr>
-          <w:t xml:space="preserve">, </w:t>
-        </w:r>
-        <w:proofErr w:type="spellStart"/>
-        <w:r>
-          <w:rPr>
-            <w:rFonts w:ascii="Arial" w:eastAsia="Times New Roman" w:hAnsi="Arial" w:cs="Arial"/>
-            <w:kern w:val="0"/>
-            <w:sz w:val="21"/>
-            <w:szCs w:val="21"/>
-            <w:lang w:eastAsia="ru-RU"/>
-            <w14:ligatures w14:val="none"/>
-          </w:rPr>
-          <w:t>секретомоторным</w:t>
-        </w:r>
-        <w:proofErr w:type="spellEnd"/>
-        <w:r>
-          <w:rPr>
-            <w:rFonts w:ascii="Arial" w:eastAsia="Times New Roman" w:hAnsi="Arial" w:cs="Arial"/>
-            <w:kern w:val="0"/>
-            <w:sz w:val="21"/>
-            <w:szCs w:val="21"/>
-            <w:lang w:eastAsia="ru-RU"/>
-            <w14:ligatures w14:val="none"/>
-          </w:rPr>
-          <w:t>, противовоспалительным и противовирусным действием</w:t>
+          <w:t>Комбинированный препарат растительного происхождения с секретолитическим, секретомоторным, противовоспалительным и противовирусным действием</w:t>
         </w:r>
       </w:hyperlink>
+      <w:r>
+        <w:t>.</w:t>
+      </w:r>
     </w:p>
     <w:p>
       <w:pPr>
@@ -1593,7 +1563,6 @@
           <w14:ligatures w14:val="none"/>
         </w:rPr>
       </w:pPr>
-      <w:proofErr w:type="gramStart"/>
       <w:r>
         <w:rPr>
           <w:rFonts w:ascii="Arial" w:eastAsia="Times New Roman" w:hAnsi="Arial" w:cs="Arial"/>
@@ -1606,22 +1575,7 @@
           <w:lang w:eastAsia="ru-RU"/>
           <w14:ligatures w14:val="none"/>
         </w:rPr>
-        <w:t>Фармако-терапевтическая</w:t>
-      </w:r>
-      <w:proofErr w:type="gramEnd"/>
-      <w:r>
-        <w:rPr>
-          <w:rFonts w:ascii="Arial" w:eastAsia="Times New Roman" w:hAnsi="Arial" w:cs="Arial"/>
-          <w:b/>
-          <w:bCs/>
-          <w:color w:val="1F3864" w:themeColor="accent5" w:themeShade="80"/>
-          <w:kern w:val="0"/>
-          <w:sz w:val="23"/>
-          <w:szCs w:val="23"/>
-          <w:lang w:eastAsia="ru-RU"/>
-          <w14:ligatures w14:val="none"/>
-        </w:rPr>
-        <w:t xml:space="preserve"> группа:</w:t>
+        <w:t>Фармако-терапевтическая группа:</w:t>
       </w:r>
       <w:r>
         <w:rPr>
@@ -1648,6 +1602,9 @@
           <w:t>Другие препараты для лечения простудных заболеваний</w:t>
         </w:r>
       </w:hyperlink>
+      <w:r>
+        <w:t>.</w:t>
+      </w:r>
     </w:p>
     <w:p>
       <w:pPr>
@@ -1705,39 +1662,36 @@
           <w:lang w:eastAsia="ru-RU"/>
           <w14:ligatures w14:val="none"/>
         </w:rPr>
-        <w:t xml:space="preserve">  </w:t>
-      </w:r>
-    </w:p>
-    <w:p>
-      <w:pPr>
-        <w:spacing w:before="30" w:after="45"/>
-        <w:outlineLvl w:val="1"/>
+        <w:t>.</w:t>
+      </w:r>
+    </w:p>
+    <w:p>
+      <w:pPr>
+        <w:spacing w:before="75" w:after="75"/>
+        <w:rPr>
+          <w:rFonts w:ascii="Arial" w:eastAsia="Times New Roman" w:hAnsi="Arial" w:cs="Arial"/>
+          <w:color w:val="1F3864" w:themeColor="accent5" w:themeShade="80"/>
+          <w:kern w:val="0"/>
+          <w:sz w:val="20"/>
+          <w:szCs w:val="20"/>
+          <w:lang w:eastAsia="ru-RU"/>
+          <w14:ligatures w14:val="none"/>
+        </w:rPr>
+      </w:pPr>
+      <w:r>
         <w:rPr>
           <w:rFonts w:ascii="Arial" w:eastAsia="Times New Roman" w:hAnsi="Arial" w:cs="Arial"/>
           <w:b/>
           <w:bCs/>
           <w:color w:val="1F3864" w:themeColor="accent5" w:themeShade="80"/>
           <w:kern w:val="0"/>
-          <w:sz w:val="23"/>
-          <w:szCs w:val="23"/>
-          <w:lang w:eastAsia="ru-RU"/>
-          <w14:ligatures w14:val="none"/>
-        </w:rPr>
-      </w:pPr>
-    </w:p>
-    <w:p>
-      <w:pPr>
-        <w:spacing w:before="75" w:after="75"/>
-        <w:rPr>
-          <w:rFonts w:ascii="Arial" w:eastAsia="Times New Roman" w:hAnsi="Arial" w:cs="Arial"/>
-          <w:color w:val="1F3864" w:themeColor="accent5" w:themeShade="80"/>
-          <w:kern w:val="0"/>
-          <w:sz w:val="20"/>
-          <w:szCs w:val="20"/>
-          <w:lang w:eastAsia="ru-RU"/>
-          <w14:ligatures w14:val="none"/>
-        </w:rPr>
-      </w:pPr>
+          <w:sz w:val="20"/>
+          <w:szCs w:val="20"/>
+          <w:lang w:eastAsia="ru-RU"/>
+          <w14:ligatures w14:val="none"/>
+        </w:rPr>
+        <w:t>Механизм действия и фармакодинамические свойства</w:t>
+      </w:r>
       <w:r>
         <w:rPr>
           <w:rFonts w:ascii="Arial" w:eastAsia="Times New Roman" w:hAnsi="Arial" w:cs="Arial"/>
@@ -1750,7 +1704,7 @@
           <w:lang w:eastAsia="ru-RU"/>
           <w14:ligatures w14:val="none"/>
         </w:rPr>
-        <w:t>Механизм действия и фармакодинамические свойства</w:t>
+        <w:t>.</w:t>
       </w:r>
     </w:p>
     <w:p>
@@ -1776,8 +1730,107 @@
           <w:lang w:eastAsia="ru-RU"/>
           <w14:ligatures w14:val="none"/>
         </w:rPr>
+        <w:t>Комбинированный препарат растительного происхождения.</w:t>
+      </w:r>
+    </w:p>
+    <w:p>
+      <w:pPr>
+        <w:spacing w:before="75" w:after="75"/>
+        <w:rPr>
+          <w:rFonts w:ascii="Arial" w:eastAsia="Times New Roman" w:hAnsi="Arial" w:cs="Arial"/>
+          <w:color w:val="333333"/>
+          <w:kern w:val="0"/>
+          <w:sz w:val="20"/>
+          <w:szCs w:val="20"/>
+          <w:lang w:eastAsia="ru-RU"/>
+          <w14:ligatures w14:val="none"/>
+        </w:rPr>
+      </w:pPr>
+      <w:r>
+        <w:rPr>
+          <w:rFonts w:ascii="Arial" w:eastAsia="Times New Roman" w:hAnsi="Arial" w:cs="Arial"/>
+          <w:color w:val="333333"/>
+          <w:kern w:val="0"/>
+          <w:sz w:val="20"/>
+          <w:szCs w:val="20"/>
+          <w:lang w:eastAsia="ru-RU"/>
+          <w14:ligatures w14:val="none"/>
+        </w:rPr>
         <w:t>Фармакологические свойства обусловлены биологически активными веществами, входящими в состав препарата.</w:t>
       </w:r>
+      <w:r>
+        <w:rPr>
+          <w:rFonts w:ascii="Arial" w:eastAsia="Times New Roman" w:hAnsi="Arial" w:cs="Arial"/>
+          <w:color w:val="333333"/>
+          <w:kern w:val="0"/>
+          <w:sz w:val="20"/>
+          <w:szCs w:val="20"/>
+          <w:lang w:eastAsia="ru-RU"/>
+          <w14:ligatures w14:val="none"/>
+        </w:rPr>
+        <w:t xml:space="preserve"> </w:t>
+      </w:r>
+      <w:r>
+        <w:rPr>
+          <w:rFonts w:ascii="Arial" w:eastAsia="Times New Roman" w:hAnsi="Arial" w:cs="Arial"/>
+          <w:color w:val="333333"/>
+          <w:kern w:val="0"/>
+          <w:sz w:val="20"/>
+          <w:szCs w:val="20"/>
+          <w:lang w:eastAsia="ru-RU"/>
+          <w14:ligatures w14:val="none"/>
+        </w:rPr>
+        <w:t>Проецин</w:t>
+      </w:r>
+      <w:r>
+        <w:rPr>
+          <w:rFonts w:ascii="Arial" w:eastAsia="Times New Roman" w:hAnsi="Arial" w:cs="Arial"/>
+          <w:color w:val="333333"/>
+          <w:kern w:val="0"/>
+          <w:sz w:val="20"/>
+          <w:szCs w:val="20"/>
+          <w:vertAlign w:val="superscript"/>
+          <w:lang w:eastAsia="ru-RU"/>
+          <w14:ligatures w14:val="none"/>
+        </w:rPr>
+        <w:t>®</w:t>
+      </w:r>
+      <w:r>
+        <w:rPr>
+          <w:rFonts w:ascii="Arial" w:eastAsia="Times New Roman" w:hAnsi="Arial" w:cs="Arial"/>
+          <w:color w:val="333333"/>
+          <w:kern w:val="0"/>
+          <w:sz w:val="20"/>
+          <w:szCs w:val="20"/>
+          <w:lang w:eastAsia="ru-RU"/>
+          <w14:ligatures w14:val="none"/>
+        </w:rPr>
+        <w:t> </w:t>
+      </w:r>
+      <w:r>
+        <w:rPr>
+          <w:rFonts w:ascii="Arial" w:eastAsia="Times New Roman" w:hAnsi="Arial" w:cs="Arial"/>
+          <w:color w:val="333333"/>
+          <w:kern w:val="0"/>
+          <w:sz w:val="20"/>
+          <w:szCs w:val="20"/>
+          <w:lang w:eastAsia="ru-RU"/>
+          <w14:ligatures w14:val="none"/>
+        </w:rPr>
+        <w:t>оказывает секретолитическое, секретомоторное, противовоспалительное, противоотечное, умеренное антибактериальное, противовирусное действие. Способствует оттоку экссудата из придаточных пазух носа и верхних дыхательных путей, предупреждая развитие осложнений</w:t>
+      </w:r>
+      <w:r>
+        <w:rPr>
+          <w:rFonts w:ascii="Arial" w:eastAsia="Times New Roman" w:hAnsi="Arial" w:cs="Arial"/>
+          <w:color w:val="333333"/>
+          <w:kern w:val="0"/>
+          <w:sz w:val="20"/>
+          <w:szCs w:val="20"/>
+          <w:lang w:eastAsia="ru-RU"/>
+          <w14:ligatures w14:val="none"/>
+        </w:rPr>
+        <w:t>.</w:t>
+      </w:r>
     </w:p>
     <w:p>
       <w:pPr>
@@ -1792,130 +1845,7 @@
           <w14:ligatures w14:val="none"/>
         </w:rPr>
       </w:pPr>
-      <w:proofErr w:type="spellStart"/>
-      <w:r>
-        <w:rPr>
-          <w:rFonts w:ascii="Arial" w:eastAsia="Times New Roman" w:hAnsi="Arial" w:cs="Arial"/>
-          <w:color w:val="333333"/>
-          <w:kern w:val="0"/>
-          <w:sz w:val="20"/>
-          <w:szCs w:val="20"/>
-          <w:lang w:eastAsia="ru-RU"/>
-          <w14:ligatures w14:val="none"/>
-        </w:rPr>
-        <w:t>Проецин</w:t>
-      </w:r>
-      <w:proofErr w:type="spellEnd"/>
-      <w:r>
-        <w:rPr>
-          <w:rFonts w:ascii="Arial" w:eastAsia="Times New Roman" w:hAnsi="Arial" w:cs="Arial"/>
-          <w:color w:val="333333"/>
-          <w:kern w:val="0"/>
-          <w:sz w:val="20"/>
-          <w:szCs w:val="20"/>
-          <w:vertAlign w:val="superscript"/>
-          <w:lang w:eastAsia="ru-RU"/>
-          <w14:ligatures w14:val="none"/>
-        </w:rPr>
-        <w:t>®</w:t>
-      </w:r>
-      <w:r>
-        <w:rPr>
-          <w:rFonts w:ascii="Arial" w:eastAsia="Times New Roman" w:hAnsi="Arial" w:cs="Arial"/>
-          <w:color w:val="333333"/>
-          <w:kern w:val="0"/>
-          <w:sz w:val="20"/>
-          <w:szCs w:val="20"/>
-          <w:lang w:eastAsia="ru-RU"/>
-          <w14:ligatures w14:val="none"/>
-        </w:rPr>
-        <w:t xml:space="preserve"> оказывает </w:t>
-      </w:r>
-      <w:proofErr w:type="spellStart"/>
-      <w:r>
-        <w:rPr>
-          <w:rFonts w:ascii="Arial" w:eastAsia="Times New Roman" w:hAnsi="Arial" w:cs="Arial"/>
-          <w:color w:val="333333"/>
-          <w:kern w:val="0"/>
-          <w:sz w:val="20"/>
-          <w:szCs w:val="20"/>
-          <w:lang w:eastAsia="ru-RU"/>
-          <w14:ligatures w14:val="none"/>
-        </w:rPr>
-        <w:t>секретолитическое</w:t>
-      </w:r>
-      <w:proofErr w:type="spellEnd"/>
-      <w:r>
-        <w:rPr>
-          <w:rFonts w:ascii="Arial" w:eastAsia="Times New Roman" w:hAnsi="Arial" w:cs="Arial"/>
-          <w:color w:val="333333"/>
-          <w:kern w:val="0"/>
-          <w:sz w:val="20"/>
-          <w:szCs w:val="20"/>
-          <w:lang w:eastAsia="ru-RU"/>
-          <w14:ligatures w14:val="none"/>
-        </w:rPr>
-        <w:t xml:space="preserve">, </w:t>
-      </w:r>
-      <w:proofErr w:type="spellStart"/>
-      <w:r>
-        <w:rPr>
-          <w:rFonts w:ascii="Arial" w:eastAsia="Times New Roman" w:hAnsi="Arial" w:cs="Arial"/>
-          <w:color w:val="333333"/>
-          <w:kern w:val="0"/>
-          <w:sz w:val="20"/>
-          <w:szCs w:val="20"/>
-          <w:lang w:eastAsia="ru-RU"/>
-          <w14:ligatures w14:val="none"/>
-        </w:rPr>
-        <w:t>секретомоторное</w:t>
-      </w:r>
-      <w:proofErr w:type="spellEnd"/>
-      <w:r>
-        <w:rPr>
-          <w:rFonts w:ascii="Arial" w:eastAsia="Times New Roman" w:hAnsi="Arial" w:cs="Arial"/>
-          <w:color w:val="333333"/>
-          <w:kern w:val="0"/>
-          <w:sz w:val="20"/>
-          <w:szCs w:val="20"/>
-          <w:lang w:eastAsia="ru-RU"/>
-          <w14:ligatures w14:val="none"/>
-        </w:rPr>
-        <w:t>, противовоспалительное, противоотечное, умеренное антибактериальное и противовирусное действие. Способствует оттоку экссудата из придаточных пазух носа и верхних дыхательных путей, предупреждая развитие осложнений.</w:t>
-      </w:r>
-    </w:p>
-    <w:p>
-      <w:pPr>
-        <w:spacing w:before="75" w:after="75"/>
-        <w:rPr>
-          <w:rFonts w:ascii="Arial" w:eastAsia="Times New Roman" w:hAnsi="Arial" w:cs="Arial"/>
-          <w:color w:val="1F3864" w:themeColor="accent5" w:themeShade="80"/>
-          <w:kern w:val="0"/>
-          <w:sz w:val="20"/>
-          <w:szCs w:val="20"/>
-          <w:lang w:eastAsia="ru-RU"/>
-          <w14:ligatures w14:val="none"/>
-        </w:rPr>
-      </w:pPr>
-    </w:p>
-    <w:p>
-      <w:pPr>
-        <w:spacing w:before="75" w:after="75"/>
-        <w:rPr>
-          <w:rFonts w:ascii="Arial" w:eastAsia="Times New Roman" w:hAnsi="Arial" w:cs="Arial"/>
-          <w:color w:val="333333"/>
-          <w:kern w:val="0"/>
-          <w:sz w:val="20"/>
-          <w:szCs w:val="20"/>
-          <w:lang w:eastAsia="ru-RU"/>
-          <w14:ligatures w14:val="none"/>
-        </w:rPr>
-      </w:pPr>
-    </w:p>
-    <w:p>
-      <w:pPr>
-        <w:spacing w:before="30" w:after="45"/>
-        <w:outlineLvl w:val="1"/>
+      <w:r>
         <w:rPr>
           <w:rFonts w:ascii="Arial" w:eastAsia="Times New Roman" w:hAnsi="Arial" w:cs="Arial"/>
           <w:b/>
@@ -1927,7 +1857,8 @@
           <w:lang w:eastAsia="ru-RU"/>
           <w14:ligatures w14:val="none"/>
         </w:rPr>
-      </w:pPr>
+        <w:t>Показания препарата Проецин</w:t>
+      </w:r>
       <w:r>
         <w:rPr>
           <w:rFonts w:ascii="Arial" w:eastAsia="Times New Roman" w:hAnsi="Arial" w:cs="Arial"/>
@@ -1937,82 +1868,11 @@
           <w:kern w:val="0"/>
           <w:sz w:val="23"/>
           <w:szCs w:val="23"/>
-          <w:lang w:eastAsia="ru-RU"/>
-          <w14:ligatures w14:val="none"/>
-        </w:rPr>
-        <w:lastRenderedPageBreak/>
-        <w:t xml:space="preserve"> </w:t>
-      </w:r>
-      <w:r>
-        <w:rPr>
-          <w:rFonts w:ascii="Arial" w:eastAsia="Times New Roman" w:hAnsi="Arial" w:cs="Arial"/>
-          <w:b/>
-          <w:bCs/>
-          <w:color w:val="1F3864" w:themeColor="accent5" w:themeShade="80"/>
-          <w:kern w:val="0"/>
-          <w:sz w:val="23"/>
-          <w:szCs w:val="23"/>
-          <w:lang w:eastAsia="ru-RU"/>
-          <w14:ligatures w14:val="none"/>
-        </w:rPr>
-        <w:t xml:space="preserve">Показания препарата </w:t>
-      </w:r>
-      <w:proofErr w:type="spellStart"/>
-      <w:r>
-        <w:rPr>
-          <w:rFonts w:ascii="Arial" w:eastAsia="Times New Roman" w:hAnsi="Arial" w:cs="Arial"/>
-          <w:b/>
-          <w:bCs/>
-          <w:color w:val="1F3864" w:themeColor="accent5" w:themeShade="80"/>
-          <w:kern w:val="0"/>
-          <w:sz w:val="23"/>
-          <w:szCs w:val="23"/>
-          <w:lang w:eastAsia="ru-RU"/>
-          <w14:ligatures w14:val="none"/>
-        </w:rPr>
-        <w:t>Проецин</w:t>
-      </w:r>
-      <w:proofErr w:type="spellEnd"/>
-      <w:r>
-        <w:rPr>
-          <w:rFonts w:ascii="Arial" w:eastAsia="Times New Roman" w:hAnsi="Arial" w:cs="Arial"/>
-          <w:b/>
-          <w:bCs/>
-          <w:color w:val="1F3864" w:themeColor="accent5" w:themeShade="80"/>
-          <w:kern w:val="0"/>
-          <w:sz w:val="23"/>
-          <w:szCs w:val="23"/>
           <w:vertAlign w:val="superscript"/>
           <w:lang w:eastAsia="ru-RU"/>
           <w14:ligatures w14:val="none"/>
         </w:rPr>
         <w:t>®</w:t>
-      </w:r>
-    </w:p>
-    <w:p>
-      <w:pPr>
-        <w:spacing w:before="75" w:after="75"/>
-        <w:rPr>
-          <w:rFonts w:ascii="Arial" w:eastAsia="Times New Roman" w:hAnsi="Arial" w:cs="Arial"/>
-          <w:color w:val="333333"/>
-          <w:kern w:val="0"/>
-          <w:sz w:val="20"/>
-          <w:szCs w:val="20"/>
-          <w:lang w:eastAsia="ru-RU"/>
-          <w14:ligatures w14:val="none"/>
-        </w:rPr>
-      </w:pPr>
-      <w:r>
-        <w:rPr>
-          <w:rFonts w:ascii="Arial" w:eastAsia="Times New Roman" w:hAnsi="Arial" w:cs="Arial"/>
-          <w:color w:val="333333"/>
-          <w:kern w:val="0"/>
-          <w:sz w:val="20"/>
-          <w:szCs w:val="20"/>
-          <w:lang w:eastAsia="ru-RU"/>
-          <w14:ligatures w14:val="none"/>
-        </w:rPr>
-        <w:t>Взрослым и детям от 6 лет и старше при:</w:t>
       </w:r>
     </w:p>
     <w:p>
@@ -2042,7 +1902,43 @@
           <w:lang w:eastAsia="ru-RU"/>
           <w14:ligatures w14:val="none"/>
         </w:rPr>
-        <w:t>остром и хроническом синусите (риносинусите), сопровождающемся образованием вязкого секрета.</w:t>
+        <w:t>В комплексной терапии острого и хронического воспаления придаточных пазух</w:t>
+      </w:r>
+      <w:r>
+        <w:rPr>
+          <w:rFonts w:ascii="Arial" w:eastAsia="Times New Roman" w:hAnsi="Arial" w:cs="Arial"/>
+          <w:color w:val="333333"/>
+          <w:kern w:val="0"/>
+          <w:sz w:val="20"/>
+          <w:szCs w:val="20"/>
+          <w:lang w:eastAsia="ru-RU"/>
+          <w14:ligatures w14:val="none"/>
+        </w:rPr>
+        <w:t xml:space="preserve">                    </w:t>
+      </w:r>
+      <w:r>
+        <w:rPr>
+          <w:rFonts w:ascii="Arial" w:eastAsia="Times New Roman" w:hAnsi="Arial" w:cs="Arial"/>
+          <w:color w:val="333333"/>
+          <w:kern w:val="0"/>
+          <w:sz w:val="20"/>
+          <w:szCs w:val="20"/>
+          <w:lang w:eastAsia="ru-RU"/>
+          <w14:ligatures w14:val="none"/>
+        </w:rPr>
+        <w:t xml:space="preserve"> носа </w:t>
+      </w:r>
+      <w:r>
+        <w:rPr>
+          <w:rFonts w:ascii="Arial" w:eastAsia="Times New Roman" w:hAnsi="Arial" w:cs="Arial"/>
+          <w:color w:val="333333"/>
+          <w:kern w:val="0"/>
+          <w:sz w:val="20"/>
+          <w:szCs w:val="20"/>
+          <w:lang w:eastAsia="ru-RU"/>
+          <w14:ligatures w14:val="none"/>
+        </w:rPr>
+        <w:t xml:space="preserve"> (риносинусите), сопровождающемся образованием вязкого секрета.</w:t>
       </w:r>
     </w:p>
     <w:p>
@@ -2073,6 +1969,7 @@
           <w:lang w:eastAsia="ru-RU"/>
           <w14:ligatures w14:val="none"/>
         </w:rPr>
+        <w:lastRenderedPageBreak/>
         <w:t>Режим дозирования</w:t>
       </w:r>
       <w:r>
@@ -2113,7 +2010,19 @@
           <w:lang w:eastAsia="ru-RU"/>
           <w14:ligatures w14:val="none"/>
         </w:rPr>
-        <w:t>Принимают внутрь, не разжевывая, запивая небольшим количеством воды, независимо от приема пищи.</w:t>
+        <w:t xml:space="preserve">Принимают внутрь, </w:t>
+      </w:r>
+      <w:r>
+        <w:rPr>
+          <w:rFonts w:ascii="Arial" w:eastAsia="Times New Roman" w:hAnsi="Arial" w:cs="Arial"/>
+          <w:color w:val="333333"/>
+          <w:kern w:val="0"/>
+          <w:sz w:val="20"/>
+          <w:szCs w:val="20"/>
+          <w:lang w:eastAsia="ru-RU"/>
+          <w14:ligatures w14:val="none"/>
+        </w:rPr>
+        <w:t>предварительно разведя в небольшом количестве воды.</w:t>
       </w:r>
     </w:p>
     <w:p>
@@ -2141,31 +2050,29 @@
         </w:rPr>
         <w:t>Рекомендуемая доза: 3 раза/</w:t>
       </w:r>
-      <w:proofErr w:type="spellStart"/>
-      <w:r>
-        <w:rPr>
-          <w:rFonts w:ascii="Arial" w:eastAsia="Times New Roman" w:hAnsi="Arial" w:cs="Arial"/>
-          <w:color w:val="333333"/>
-          <w:kern w:val="0"/>
-          <w:sz w:val="20"/>
-          <w:szCs w:val="20"/>
-          <w:lang w:eastAsia="ru-RU"/>
-          <w14:ligatures w14:val="none"/>
-        </w:rPr>
-        <w:t>сут</w:t>
-      </w:r>
-      <w:proofErr w:type="spellEnd"/>
-      <w:r>
-        <w:rPr>
-          <w:rFonts w:ascii="Arial" w:eastAsia="Times New Roman" w:hAnsi="Arial" w:cs="Arial"/>
-          <w:color w:val="333333"/>
-          <w:kern w:val="0"/>
-          <w:sz w:val="20"/>
-          <w:szCs w:val="20"/>
-          <w:lang w:eastAsia="ru-RU"/>
-          <w14:ligatures w14:val="none"/>
-        </w:rPr>
-        <w:t xml:space="preserve"> (утром, днем и вечером) в соответствии с приведенной ниже таблицей.</w:t>
+      <w:r>
+        <w:rPr>
+          <w:rFonts w:ascii="Arial" w:eastAsia="Times New Roman" w:hAnsi="Arial" w:cs="Arial"/>
+          <w:color w:val="333333"/>
+          <w:kern w:val="0"/>
+          <w:sz w:val="20"/>
+          <w:szCs w:val="20"/>
+          <w:lang w:eastAsia="ru-RU"/>
+          <w14:ligatures w14:val="none"/>
+        </w:rPr>
+        <w:t xml:space="preserve"> </w:t>
+      </w:r>
+      <w:r>
+        <w:rPr>
+          <w:rFonts w:ascii="Arial" w:eastAsia="Times New Roman" w:hAnsi="Arial" w:cs="Arial"/>
+          <w:color w:val="333333"/>
+          <w:kern w:val="0"/>
+          <w:sz w:val="20"/>
+          <w:szCs w:val="20"/>
+          <w:lang w:eastAsia="ru-RU"/>
+          <w14:ligatures w14:val="none"/>
+        </w:rPr>
+        <w:t>сут (утром, днем и вечером) в соответствии с приведенной ниже таблицей.</w:t>
       </w:r>
     </w:p>
     <w:tbl>
@@ -2344,13 +2251,14 @@
               <w:right w:w="75" w:type="dxa"/>
             </w:tcMar>
             <w:vAlign w:val="center"/>
-            <w:hideMark/>
           </w:tcPr>
           <w:p>
             <w:pPr>
               <w:spacing w:before="75" w:after="75"/>
               <w:rPr>
                 <w:rFonts w:eastAsia="Times New Roman" w:cs="Times New Roman"/>
+                <w:b/>
+                <w:bCs/>
                 <w:kern w:val="0"/>
                 <w:sz w:val="20"/>
                 <w:szCs w:val="20"/>
@@ -2367,7 +2275,51 @@
                 <w:lang w:eastAsia="ru-RU"/>
                 <w14:ligatures w14:val="none"/>
               </w:rPr>
-              <w:t>Дети в возрасте от 6 до 11 лет</w:t>
+              <w:t xml:space="preserve">Дети в возрасте от </w:t>
+            </w:r>
+            <w:r>
+              <w:rPr>
+                <w:rFonts w:eastAsia="Times New Roman" w:cs="Times New Roman"/>
+                <w:kern w:val="0"/>
+                <w:sz w:val="20"/>
+                <w:szCs w:val="20"/>
+                <w:lang w:eastAsia="ru-RU"/>
+                <w14:ligatures w14:val="none"/>
+              </w:rPr>
+              <w:t>2</w:t>
+            </w:r>
+            <w:r>
+              <w:rPr>
+                <w:rFonts w:eastAsia="Times New Roman" w:cs="Times New Roman"/>
+                <w:kern w:val="0"/>
+                <w:sz w:val="20"/>
+                <w:szCs w:val="20"/>
+                <w:lang w:eastAsia="ru-RU"/>
+                <w14:ligatures w14:val="none"/>
+              </w:rPr>
+              <w:t xml:space="preserve"> до </w:t>
+            </w:r>
+            <w:r>
+              <w:rPr>
+                <w:rFonts w:eastAsia="Times New Roman" w:cs="Times New Roman"/>
+                <w:kern w:val="0"/>
+                <w:sz w:val="20"/>
+                <w:szCs w:val="20"/>
+                <w:lang w:eastAsia="ru-RU"/>
+                <w14:ligatures w14:val="none"/>
+              </w:rPr>
+              <w:t>6</w:t>
+            </w:r>
+            <w:r>
+              <w:rPr>
+                <w:rFonts w:eastAsia="Times New Roman" w:cs="Times New Roman"/>
+                <w:kern w:val="0"/>
+                <w:sz w:val="20"/>
+                <w:szCs w:val="20"/>
+                <w:lang w:eastAsia="ru-RU"/>
+                <w14:ligatures w14:val="none"/>
+              </w:rPr>
+              <w:t xml:space="preserve"> лет</w:t>
             </w:r>
           </w:p>
         </w:tc>
@@ -2387,7 +2339,6 @@
               <w:right w:w="75" w:type="dxa"/>
             </w:tcMar>
             <w:vAlign w:val="center"/>
-            <w:hideMark/>
           </w:tcPr>
           <w:p>
             <w:pPr>
@@ -2410,7 +2361,18 @@
                 <w:lang w:eastAsia="ru-RU"/>
                 <w14:ligatures w14:val="none"/>
               </w:rPr>
-              <w:t>1 таблетка</w:t>
+              <w:t>15</w:t>
+            </w:r>
+            <w:r>
+              <w:rPr>
+                <w:rFonts w:eastAsia="Times New Roman" w:cs="Times New Roman"/>
+                <w:kern w:val="0"/>
+                <w:sz w:val="20"/>
+                <w:szCs w:val="20"/>
+                <w:lang w:eastAsia="ru-RU"/>
+                <w14:ligatures w14:val="none"/>
+              </w:rPr>
+              <w:t xml:space="preserve"> капель</w:t>
             </w:r>
           </w:p>
         </w:tc>
@@ -2430,13 +2392,14 @@
               <w:right w:w="75" w:type="dxa"/>
             </w:tcMar>
             <w:vAlign w:val="center"/>
-            <w:hideMark/>
           </w:tcPr>
           <w:p>
             <w:pPr>
               <w:spacing w:before="75" w:after="75"/>
               <w:rPr>
                 <w:rFonts w:eastAsia="Times New Roman" w:cs="Times New Roman"/>
+                <w:b/>
+                <w:bCs/>
                 <w:kern w:val="0"/>
                 <w:sz w:val="20"/>
                 <w:szCs w:val="20"/>
@@ -2453,7 +2416,29 @@
                 <w:lang w:eastAsia="ru-RU"/>
                 <w14:ligatures w14:val="none"/>
               </w:rPr>
-              <w:t>3 таблетки</w:t>
+              <w:t>4</w:t>
+            </w:r>
+            <w:r>
+              <w:rPr>
+                <w:rFonts w:eastAsia="Times New Roman" w:cs="Times New Roman"/>
+                <w:kern w:val="0"/>
+                <w:sz w:val="20"/>
+                <w:szCs w:val="20"/>
+                <w:lang w:eastAsia="ru-RU"/>
+                <w14:ligatures w14:val="none"/>
+              </w:rPr>
+              <w:t>5</w:t>
+            </w:r>
+            <w:r>
+              <w:rPr>
+                <w:rFonts w:eastAsia="Times New Roman" w:cs="Times New Roman"/>
+                <w:kern w:val="0"/>
+                <w:sz w:val="20"/>
+                <w:szCs w:val="20"/>
+                <w:lang w:eastAsia="ru-RU"/>
+                <w14:ligatures w14:val="none"/>
+              </w:rPr>
+              <w:t xml:space="preserve"> капель</w:t>
             </w:r>
           </w:p>
         </w:tc>
@@ -2498,6 +2483,181 @@
                 <w:lang w:eastAsia="ru-RU"/>
                 <w14:ligatures w14:val="none"/>
               </w:rPr>
+              <w:t>Дети в возрасте от 6 до 11 лет</w:t>
+            </w:r>
+          </w:p>
+        </w:tc>
+        <w:tc>
+          <w:tcPr>
+            <w:tcW w:w="0" w:type="auto"/>
+            <w:tcBorders>
+              <w:top w:val="single" w:sz="6" w:space="0" w:color="EBEBEB"/>
+              <w:left w:val="single" w:sz="6" w:space="0" w:color="EBEBEB"/>
+              <w:bottom w:val="single" w:sz="6" w:space="0" w:color="EBEBEB"/>
+              <w:right w:val="single" w:sz="6" w:space="0" w:color="EBEBEB"/>
+            </w:tcBorders>
+            <w:tcMar>
+              <w:top w:w="45" w:type="dxa"/>
+              <w:left w:w="75" w:type="dxa"/>
+              <w:bottom w:w="45" w:type="dxa"/>
+              <w:right w:w="75" w:type="dxa"/>
+            </w:tcMar>
+            <w:vAlign w:val="center"/>
+            <w:hideMark/>
+          </w:tcPr>
+          <w:p>
+            <w:pPr>
+              <w:spacing w:before="75" w:after="75"/>
+              <w:rPr>
+                <w:rFonts w:eastAsia="Times New Roman" w:cs="Times New Roman"/>
+                <w:kern w:val="0"/>
+                <w:sz w:val="20"/>
+                <w:szCs w:val="20"/>
+                <w:lang w:eastAsia="ru-RU"/>
+                <w14:ligatures w14:val="none"/>
+              </w:rPr>
+            </w:pPr>
+            <w:r>
+              <w:rPr>
+                <w:rFonts w:eastAsia="Times New Roman" w:cs="Times New Roman"/>
+                <w:kern w:val="0"/>
+                <w:sz w:val="20"/>
+                <w:szCs w:val="20"/>
+                <w:lang w:eastAsia="ru-RU"/>
+                <w14:ligatures w14:val="none"/>
+              </w:rPr>
+              <w:t>2</w:t>
+            </w:r>
+            <w:r>
+              <w:rPr>
+                <w:rFonts w:eastAsia="Times New Roman" w:cs="Times New Roman"/>
+                <w:kern w:val="0"/>
+                <w:sz w:val="20"/>
+                <w:szCs w:val="20"/>
+                <w:lang w:eastAsia="ru-RU"/>
+                <w14:ligatures w14:val="none"/>
+              </w:rPr>
+              <w:t>5</w:t>
+            </w:r>
+            <w:r>
+              <w:rPr>
+                <w:rFonts w:eastAsia="Times New Roman" w:cs="Times New Roman"/>
+                <w:kern w:val="0"/>
+                <w:sz w:val="20"/>
+                <w:szCs w:val="20"/>
+                <w:lang w:eastAsia="ru-RU"/>
+                <w14:ligatures w14:val="none"/>
+              </w:rPr>
+              <w:t xml:space="preserve"> капель</w:t>
+            </w:r>
+          </w:p>
+        </w:tc>
+        <w:tc>
+          <w:tcPr>
+            <w:tcW w:w="0" w:type="auto"/>
+            <w:tcBorders>
+              <w:top w:val="single" w:sz="6" w:space="0" w:color="EBEBEB"/>
+              <w:left w:val="single" w:sz="6" w:space="0" w:color="EBEBEB"/>
+              <w:bottom w:val="single" w:sz="6" w:space="0" w:color="EBEBEB"/>
+              <w:right w:val="single" w:sz="6" w:space="0" w:color="EBEBEB"/>
+            </w:tcBorders>
+            <w:tcMar>
+              <w:top w:w="45" w:type="dxa"/>
+              <w:left w:w="75" w:type="dxa"/>
+              <w:bottom w:w="45" w:type="dxa"/>
+              <w:right w:w="75" w:type="dxa"/>
+            </w:tcMar>
+            <w:vAlign w:val="center"/>
+            <w:hideMark/>
+          </w:tcPr>
+          <w:p>
+            <w:pPr>
+              <w:spacing w:before="75" w:after="75"/>
+              <w:rPr>
+                <w:rFonts w:eastAsia="Times New Roman" w:cs="Times New Roman"/>
+                <w:kern w:val="0"/>
+                <w:sz w:val="20"/>
+                <w:szCs w:val="20"/>
+                <w:lang w:eastAsia="ru-RU"/>
+                <w14:ligatures w14:val="none"/>
+              </w:rPr>
+            </w:pPr>
+            <w:r>
+              <w:rPr>
+                <w:rFonts w:eastAsia="Times New Roman" w:cs="Times New Roman"/>
+                <w:kern w:val="0"/>
+                <w:sz w:val="20"/>
+                <w:szCs w:val="20"/>
+                <w:lang w:eastAsia="ru-RU"/>
+                <w14:ligatures w14:val="none"/>
+              </w:rPr>
+              <w:t>7</w:t>
+            </w:r>
+            <w:r>
+              <w:rPr>
+                <w:rFonts w:eastAsia="Times New Roman" w:cs="Times New Roman"/>
+                <w:kern w:val="0"/>
+                <w:sz w:val="20"/>
+                <w:szCs w:val="20"/>
+                <w:lang w:eastAsia="ru-RU"/>
+                <w14:ligatures w14:val="none"/>
+              </w:rPr>
+              <w:t>5</w:t>
+            </w:r>
+            <w:r>
+              <w:rPr>
+                <w:rFonts w:eastAsia="Times New Roman" w:cs="Times New Roman"/>
+                <w:kern w:val="0"/>
+                <w:sz w:val="20"/>
+                <w:szCs w:val="20"/>
+                <w:lang w:eastAsia="ru-RU"/>
+                <w14:ligatures w14:val="none"/>
+              </w:rPr>
+              <w:t xml:space="preserve"> капель</w:t>
+            </w:r>
+          </w:p>
+        </w:tc>
+      </w:tr>
+      <w:tr>
+        <w:tc>
+          <w:tcPr>
+            <w:tcW w:w="0" w:type="auto"/>
+            <w:tcBorders>
+              <w:top w:val="single" w:sz="6" w:space="0" w:color="EBEBEB"/>
+              <w:left w:val="single" w:sz="6" w:space="0" w:color="EBEBEB"/>
+              <w:bottom w:val="single" w:sz="6" w:space="0" w:color="EBEBEB"/>
+              <w:right w:val="single" w:sz="6" w:space="0" w:color="EBEBEB"/>
+            </w:tcBorders>
+            <w:tcMar>
+              <w:top w:w="45" w:type="dxa"/>
+              <w:left w:w="75" w:type="dxa"/>
+              <w:bottom w:w="45" w:type="dxa"/>
+              <w:right w:w="75" w:type="dxa"/>
+            </w:tcMar>
+            <w:vAlign w:val="center"/>
+            <w:hideMark/>
+          </w:tcPr>
+          <w:p>
+            <w:pPr>
+              <w:spacing w:before="75" w:after="75"/>
+              <w:rPr>
+                <w:rFonts w:eastAsia="Times New Roman" w:cs="Times New Roman"/>
+                <w:kern w:val="0"/>
+                <w:sz w:val="20"/>
+                <w:szCs w:val="20"/>
+                <w:lang w:eastAsia="ru-RU"/>
+                <w14:ligatures w14:val="none"/>
+              </w:rPr>
+            </w:pPr>
+            <w:r>
+              <w:rPr>
+                <w:rFonts w:eastAsia="Times New Roman" w:cs="Times New Roman"/>
+                <w:kern w:val="0"/>
+                <w:sz w:val="20"/>
+                <w:szCs w:val="20"/>
+                <w:lang w:eastAsia="ru-RU"/>
+                <w14:ligatures w14:val="none"/>
+              </w:rPr>
               <w:t>Дети в возрасте старше 12 лет и взрослые</w:t>
             </w:r>
           </w:p>
@@ -2541,7 +2701,18 @@
                 <w:lang w:eastAsia="ru-RU"/>
                 <w14:ligatures w14:val="none"/>
               </w:rPr>
-              <w:t>2 таблетки</w:t>
+              <w:t>5</w:t>
+            </w:r>
+            <w:r>
+              <w:rPr>
+                <w:rFonts w:eastAsia="Times New Roman" w:cs="Times New Roman"/>
+                <w:kern w:val="0"/>
+                <w:sz w:val="20"/>
+                <w:szCs w:val="20"/>
+                <w:lang w:eastAsia="ru-RU"/>
+                <w14:ligatures w14:val="none"/>
+              </w:rPr>
+              <w:t>0 капель</w:t>
             </w:r>
           </w:p>
         </w:tc>
@@ -2584,7 +2755,18 @@
                 <w:lang w:eastAsia="ru-RU"/>
                 <w14:ligatures w14:val="none"/>
               </w:rPr>
-              <w:t>6 таблеток</w:t>
+              <w:t>15</w:t>
+            </w:r>
+            <w:r>
+              <w:rPr>
+                <w:rFonts w:eastAsia="Times New Roman" w:cs="Times New Roman"/>
+                <w:kern w:val="0"/>
+                <w:sz w:val="20"/>
+                <w:szCs w:val="20"/>
+                <w:lang w:eastAsia="ru-RU"/>
+                <w14:ligatures w14:val="none"/>
+              </w:rPr>
+              <w:t>0 капель</w:t>
             </w:r>
           </w:p>
         </w:tc>
@@ -2658,100 +2840,6 @@
     </w:p>
     <w:p>
       <w:pPr>
-        <w:spacing w:before="75" w:after="75"/>
-        <w:rPr>
-          <w:rFonts w:ascii="Arial" w:eastAsia="Times New Roman" w:hAnsi="Arial" w:cs="Arial"/>
-          <w:color w:val="1F3864" w:themeColor="accent5" w:themeShade="80"/>
-          <w:kern w:val="0"/>
-          <w:sz w:val="20"/>
-          <w:szCs w:val="20"/>
-          <w:lang w:eastAsia="ru-RU"/>
-          <w14:ligatures w14:val="none"/>
-        </w:rPr>
-      </w:pPr>
-      <w:r>
-        <w:rPr>
-          <w:rFonts w:ascii="Arial" w:eastAsia="Times New Roman" w:hAnsi="Arial" w:cs="Arial"/>
-          <w:b/>
-          <w:bCs/>
-          <w:color w:val="1F3864" w:themeColor="accent5" w:themeShade="80"/>
-          <w:kern w:val="0"/>
-          <w:sz w:val="20"/>
-          <w:szCs w:val="20"/>
-          <w:lang w:eastAsia="ru-RU"/>
-          <w14:ligatures w14:val="none"/>
-        </w:rPr>
-        <w:t>Дети</w:t>
-      </w:r>
-    </w:p>
-    <w:p>
-      <w:pPr>
-        <w:spacing w:before="75" w:after="75"/>
-        <w:rPr>
-          <w:rFonts w:ascii="Arial" w:eastAsia="Times New Roman" w:hAnsi="Arial" w:cs="Arial"/>
-          <w:color w:val="333333"/>
-          <w:kern w:val="0"/>
-          <w:sz w:val="20"/>
-          <w:szCs w:val="20"/>
-          <w:lang w:eastAsia="ru-RU"/>
-          <w14:ligatures w14:val="none"/>
-        </w:rPr>
-      </w:pPr>
-      <w:r>
-        <w:rPr>
-          <w:rFonts w:ascii="Arial" w:eastAsia="Times New Roman" w:hAnsi="Arial" w:cs="Arial"/>
-          <w:color w:val="333333"/>
-          <w:kern w:val="0"/>
-          <w:sz w:val="20"/>
-          <w:szCs w:val="20"/>
-          <w:lang w:eastAsia="ru-RU"/>
-          <w14:ligatures w14:val="none"/>
-        </w:rPr>
-        <w:t>Безопасность и эффективность у </w:t>
-      </w:r>
-      <w:r>
-        <w:rPr>
-          <w:rFonts w:ascii="Arial" w:eastAsia="Times New Roman" w:hAnsi="Arial" w:cs="Arial"/>
-          <w:b/>
-          <w:bCs/>
-          <w:color w:val="333333"/>
-          <w:kern w:val="0"/>
-          <w:sz w:val="20"/>
-          <w:szCs w:val="20"/>
-          <w:lang w:eastAsia="ru-RU"/>
-          <w14:ligatures w14:val="none"/>
-        </w:rPr>
-        <w:t>детей в возрасте от 0 до 6 лет</w:t>
-      </w:r>
-      <w:r>
-        <w:rPr>
-          <w:rFonts w:ascii="Arial" w:eastAsia="Times New Roman" w:hAnsi="Arial" w:cs="Arial"/>
-          <w:color w:val="333333"/>
-          <w:kern w:val="0"/>
-          <w:sz w:val="20"/>
-          <w:szCs w:val="20"/>
-          <w:lang w:eastAsia="ru-RU"/>
-          <w14:ligatures w14:val="none"/>
-        </w:rPr>
-        <w:t> на настоящий момент не установлены. Данные отсутствуют.</w:t>
-      </w:r>
-    </w:p>
-    <w:p>
-      <w:pPr>
-        <w:spacing w:before="75" w:after="75"/>
-        <w:rPr>
-          <w:rFonts w:ascii="Arial" w:eastAsia="Times New Roman" w:hAnsi="Arial" w:cs="Arial"/>
-          <w:color w:val="333333"/>
-          <w:kern w:val="0"/>
-          <w:sz w:val="20"/>
-          <w:szCs w:val="20"/>
-          <w:lang w:eastAsia="ru-RU"/>
-          <w14:ligatures w14:val="none"/>
-        </w:rPr>
-      </w:pPr>
-    </w:p>
-    <w:p>
-      <w:pPr>
         <w:spacing w:before="30" w:after="45"/>
         <w:outlineLvl w:val="1"/>
         <w:rPr>
@@ -3044,6 +3132,87 @@
     </w:p>
     <w:p>
       <w:pPr>
+        <w:numPr>
+          <w:ilvl w:val="0"/>
+          <w:numId w:val="2"/>
+        </w:numPr>
+        <w:spacing w:before="100" w:beforeAutospacing="1" w:after="100" w:afterAutospacing="1"/>
+        <w:rPr>
+          <w:rFonts w:ascii="Arial" w:eastAsia="Times New Roman" w:hAnsi="Arial" w:cs="Arial"/>
+          <w:color w:val="333333"/>
+          <w:kern w:val="0"/>
+          <w:sz w:val="20"/>
+          <w:szCs w:val="20"/>
+          <w:lang w:eastAsia="ru-RU"/>
+          <w14:ligatures w14:val="none"/>
+        </w:rPr>
+      </w:pPr>
+      <w:r>
+        <w:rPr>
+          <w:rFonts w:ascii="Nunito Sans" w:eastAsia="Times New Roman" w:hAnsi="Nunito Sans" w:cs="Times New Roman"/>
+          <w:color w:val="000000"/>
+          <w:kern w:val="0"/>
+          <w:sz w:val="24"/>
+          <w:szCs w:val="24"/>
+          <w:lang w:eastAsia="ru-RU"/>
+          <w14:ligatures w14:val="none"/>
+        </w:rPr>
+        <w:t xml:space="preserve"> А</w:t>
+      </w:r>
+      <w:r>
+        <w:rPr>
+          <w:rFonts w:ascii="Arial" w:eastAsia="Times New Roman" w:hAnsi="Arial" w:cs="Arial"/>
+          <w:color w:val="333333"/>
+          <w:kern w:val="0"/>
+          <w:sz w:val="20"/>
+          <w:szCs w:val="20"/>
+          <w:lang w:eastAsia="ru-RU"/>
+          <w14:ligatures w14:val="none"/>
+        </w:rPr>
+        <w:t>лкоголизм, детский возраст</w:t>
+      </w:r>
+      <w:r>
+        <w:rPr>
+          <w:rFonts w:ascii="Arial" w:eastAsia="Times New Roman" w:hAnsi="Arial" w:cs="Arial"/>
+          <w:color w:val="333333"/>
+          <w:kern w:val="0"/>
+          <w:sz w:val="20"/>
+          <w:szCs w:val="20"/>
+          <w:lang w:eastAsia="ru-RU"/>
+          <w14:ligatures w14:val="none"/>
+        </w:rPr>
+        <w:t xml:space="preserve"> </w:t>
+      </w:r>
+      <w:r>
+        <w:rPr>
+          <w:rFonts w:ascii="Arial" w:eastAsia="Times New Roman" w:hAnsi="Arial" w:cs="Arial"/>
+          <w:color w:val="333333"/>
+          <w:kern w:val="0"/>
+          <w:sz w:val="20"/>
+          <w:szCs w:val="20"/>
+          <w:lang w:eastAsia="ru-RU"/>
+          <w14:ligatures w14:val="none"/>
+        </w:rPr>
+        <w:t>(до 2 лет). Не следует принимать препарат пациентам после успешного антиалкогольного лечения.</w:t>
+      </w:r>
+    </w:p>
+    <w:p>
+      <w:pPr>
+        <w:spacing w:before="100" w:beforeAutospacing="1" w:after="100" w:afterAutospacing="1"/>
+        <w:ind w:left="720"/>
+        <w:rPr>
+          <w:rFonts w:ascii="Arial" w:eastAsia="Times New Roman" w:hAnsi="Arial" w:cs="Arial"/>
+          <w:color w:val="333333"/>
+          <w:kern w:val="0"/>
+          <w:sz w:val="20"/>
+          <w:szCs w:val="20"/>
+          <w:lang w:eastAsia="ru-RU"/>
+          <w14:ligatures w14:val="none"/>
+        </w:rPr>
+      </w:pPr>
+    </w:p>
+    <w:p>
+      <w:pPr>
         <w:spacing w:before="30" w:after="45"/>
         <w:outlineLvl w:val="1"/>
         <w:rPr>
@@ -3089,16 +3258,137 @@
       <w:r>
         <w:rPr>
           <w:rFonts w:ascii="Arial" w:eastAsia="Times New Roman" w:hAnsi="Arial" w:cs="Arial"/>
-          <w:i/>
-          <w:iCs/>
-          <w:color w:val="333333"/>
-          <w:kern w:val="0"/>
-          <w:sz w:val="20"/>
-          <w:szCs w:val="20"/>
-          <w:lang w:eastAsia="ru-RU"/>
-          <w14:ligatures w14:val="none"/>
-        </w:rPr>
-        <w:t>Беременность</w:t>
+          <w:color w:val="333333"/>
+          <w:kern w:val="0"/>
+          <w:sz w:val="20"/>
+          <w:szCs w:val="20"/>
+          <w:lang w:eastAsia="ru-RU"/>
+          <w14:ligatures w14:val="none"/>
+        </w:rPr>
+        <w:t xml:space="preserve">Применение </w:t>
+      </w:r>
+      <w:r>
+        <w:rPr>
+          <w:rFonts w:ascii="Arial" w:eastAsia="Times New Roman" w:hAnsi="Arial" w:cs="Arial"/>
+          <w:color w:val="333333"/>
+          <w:kern w:val="0"/>
+          <w:sz w:val="20"/>
+          <w:szCs w:val="20"/>
+          <w:lang w:eastAsia="ru-RU"/>
+          <w14:ligatures w14:val="none"/>
+        </w:rPr>
+        <w:t xml:space="preserve"> препарата  </w:t>
+      </w:r>
+      <w:r>
+        <w:rPr>
+          <w:rFonts w:ascii="Arial" w:eastAsia="Times New Roman" w:hAnsi="Arial" w:cs="Arial"/>
+          <w:color w:val="333333"/>
+          <w:kern w:val="0"/>
+          <w:sz w:val="20"/>
+          <w:szCs w:val="20"/>
+          <w:lang w:eastAsia="ru-RU"/>
+          <w14:ligatures w14:val="none"/>
+        </w:rPr>
+        <w:t>Проецин</w:t>
+      </w:r>
+      <w:r>
+        <w:rPr>
+          <w:rFonts w:ascii="Arial" w:eastAsia="Times New Roman" w:hAnsi="Arial" w:cs="Arial"/>
+          <w:color w:val="333333"/>
+          <w:kern w:val="0"/>
+          <w:sz w:val="20"/>
+          <w:szCs w:val="20"/>
+          <w:vertAlign w:val="superscript"/>
+          <w:lang w:eastAsia="ru-RU"/>
+          <w14:ligatures w14:val="none"/>
+        </w:rPr>
+        <w:t>®</w:t>
+      </w:r>
+      <w:r>
+        <w:rPr>
+          <w:rFonts w:ascii="Arial" w:eastAsia="Times New Roman" w:hAnsi="Arial" w:cs="Arial"/>
+          <w:color w:val="333333"/>
+          <w:kern w:val="0"/>
+          <w:sz w:val="20"/>
+          <w:szCs w:val="20"/>
+          <w:lang w:eastAsia="ru-RU"/>
+          <w14:ligatures w14:val="none"/>
+        </w:rPr>
+        <w:t xml:space="preserve"> в период беременности возможно только по назначению врача; принимать капли </w:t>
+      </w:r>
+      <w:r>
+        <w:rPr>
+          <w:rFonts w:ascii="Arial" w:eastAsia="Times New Roman" w:hAnsi="Arial" w:cs="Arial"/>
+          <w:color w:val="333333"/>
+          <w:kern w:val="0"/>
+          <w:sz w:val="20"/>
+          <w:szCs w:val="20"/>
+          <w:lang w:eastAsia="ru-RU"/>
+          <w14:ligatures w14:val="none"/>
+        </w:rPr>
+        <w:t>Проецин</w:t>
+      </w:r>
+      <w:r>
+        <w:rPr>
+          <w:rFonts w:ascii="Arial" w:eastAsia="Times New Roman" w:hAnsi="Arial" w:cs="Arial"/>
+          <w:color w:val="333333"/>
+          <w:kern w:val="0"/>
+          <w:sz w:val="20"/>
+          <w:szCs w:val="20"/>
+          <w:vertAlign w:val="superscript"/>
+          <w:lang w:eastAsia="ru-RU"/>
+          <w14:ligatures w14:val="none"/>
+        </w:rPr>
+        <w:t>®</w:t>
+      </w:r>
+      <w:r>
+        <w:rPr>
+          <w:rFonts w:ascii="Arial" w:eastAsia="Times New Roman" w:hAnsi="Arial" w:cs="Arial"/>
+          <w:color w:val="333333"/>
+          <w:kern w:val="0"/>
+          <w:sz w:val="20"/>
+          <w:szCs w:val="20"/>
+          <w:lang w:eastAsia="ru-RU"/>
+          <w14:ligatures w14:val="none"/>
+        </w:rPr>
+        <w:t xml:space="preserve">, вследствие содержания алкоголя, следует только в том случае, если невозможен прием </w:t>
+      </w:r>
+      <w:r>
+        <w:rPr>
+          <w:rFonts w:ascii="Arial" w:eastAsia="Times New Roman" w:hAnsi="Arial" w:cs="Arial"/>
+          <w:color w:val="333333"/>
+          <w:kern w:val="0"/>
+          <w:sz w:val="20"/>
+          <w:szCs w:val="20"/>
+          <w:lang w:eastAsia="ru-RU"/>
+          <w14:ligatures w14:val="none"/>
+        </w:rPr>
+        <w:t>таблетки Проецин</w:t>
+      </w:r>
+      <w:r>
+        <w:rPr>
+          <w:rFonts w:ascii="Arial" w:eastAsia="Times New Roman" w:hAnsi="Arial" w:cs="Arial"/>
+          <w:color w:val="333333"/>
+          <w:kern w:val="0"/>
+          <w:sz w:val="20"/>
+          <w:szCs w:val="20"/>
+          <w:vertAlign w:val="superscript"/>
+          <w:lang w:eastAsia="ru-RU"/>
+          <w14:ligatures w14:val="none"/>
+        </w:rPr>
+        <w:t>®</w:t>
+      </w:r>
+      <w:r>
+        <w:rPr>
+          <w:rFonts w:ascii="Arial" w:eastAsia="Times New Roman" w:hAnsi="Arial" w:cs="Arial"/>
+          <w:color w:val="333333"/>
+          <w:kern w:val="0"/>
+          <w:sz w:val="20"/>
+          <w:szCs w:val="20"/>
+          <w:lang w:eastAsia="ru-RU"/>
+          <w14:ligatures w14:val="none"/>
+        </w:rPr>
+        <w:t>.</w:t>
       </w:r>
     </w:p>
     <w:p>
@@ -3124,115 +3414,7 @@
           <w:lang w:eastAsia="ru-RU"/>
           <w14:ligatures w14:val="none"/>
         </w:rPr>
-        <w:t>Применение препарата при беременности возможно только по назначению врача.</w:t>
-      </w:r>
-    </w:p>
-    <w:p>
-      <w:pPr>
-        <w:spacing w:before="75" w:after="75"/>
-        <w:rPr>
-          <w:rFonts w:ascii="Arial" w:eastAsia="Times New Roman" w:hAnsi="Arial" w:cs="Arial"/>
-          <w:color w:val="333333"/>
-          <w:kern w:val="0"/>
-          <w:sz w:val="20"/>
-          <w:szCs w:val="20"/>
-          <w:lang w:eastAsia="ru-RU"/>
-          <w14:ligatures w14:val="none"/>
-        </w:rPr>
-      </w:pPr>
-      <w:r>
-        <w:rPr>
-          <w:rFonts w:ascii="Arial" w:eastAsia="Times New Roman" w:hAnsi="Arial" w:cs="Arial"/>
-          <w:i/>
-          <w:iCs/>
-          <w:color w:val="333333"/>
-          <w:kern w:val="0"/>
-          <w:sz w:val="20"/>
-          <w:szCs w:val="20"/>
-          <w:lang w:eastAsia="ru-RU"/>
-          <w14:ligatures w14:val="none"/>
-        </w:rPr>
-        <w:t>Период грудного вскармливания</w:t>
-      </w:r>
-    </w:p>
-    <w:p>
-      <w:pPr>
-        <w:spacing w:before="75" w:after="75"/>
-        <w:rPr>
-          <w:rFonts w:ascii="Arial" w:eastAsia="Times New Roman" w:hAnsi="Arial" w:cs="Arial"/>
-          <w:color w:val="333333"/>
-          <w:kern w:val="0"/>
-          <w:sz w:val="20"/>
-          <w:szCs w:val="20"/>
-          <w:lang w:eastAsia="ru-RU"/>
-          <w14:ligatures w14:val="none"/>
-        </w:rPr>
-      </w:pPr>
-      <w:r>
-        <w:rPr>
-          <w:rFonts w:ascii="Arial" w:eastAsia="Times New Roman" w:hAnsi="Arial" w:cs="Arial"/>
-          <w:color w:val="333333"/>
-          <w:kern w:val="0"/>
-          <w:sz w:val="20"/>
-          <w:szCs w:val="20"/>
-          <w:lang w:eastAsia="ru-RU"/>
-          <w14:ligatures w14:val="none"/>
-        </w:rPr>
-        <w:t>Препарат не рекомендуется принимать в период грудного вскармливания (в связи с отсутствием опыта его клинического применения).</w:t>
-      </w:r>
-    </w:p>
-    <w:p>
-      <w:pPr>
-        <w:spacing w:before="75" w:after="75"/>
-        <w:rPr>
-          <w:rFonts w:ascii="Arial" w:eastAsia="Times New Roman" w:hAnsi="Arial" w:cs="Arial"/>
-          <w:color w:val="333333"/>
-          <w:kern w:val="0"/>
-          <w:sz w:val="20"/>
-          <w:szCs w:val="20"/>
-          <w:lang w:eastAsia="ru-RU"/>
-          <w14:ligatures w14:val="none"/>
-        </w:rPr>
-      </w:pPr>
-      <w:r>
-        <w:rPr>
-          <w:rFonts w:ascii="Arial" w:eastAsia="Times New Roman" w:hAnsi="Arial" w:cs="Arial"/>
-          <w:i/>
-          <w:iCs/>
-          <w:color w:val="333333"/>
-          <w:kern w:val="0"/>
-          <w:sz w:val="20"/>
-          <w:szCs w:val="20"/>
-          <w:lang w:eastAsia="ru-RU"/>
-          <w14:ligatures w14:val="none"/>
-        </w:rPr>
-        <w:t>Фертильность</w:t>
-      </w:r>
-    </w:p>
-    <w:p>
-      <w:pPr>
-        <w:spacing w:before="75" w:after="75"/>
-        <w:rPr>
-          <w:rFonts w:ascii="Arial" w:eastAsia="Times New Roman" w:hAnsi="Arial" w:cs="Arial"/>
-          <w:color w:val="333333"/>
-          <w:kern w:val="0"/>
-          <w:sz w:val="20"/>
-          <w:szCs w:val="20"/>
-          <w:lang w:eastAsia="ru-RU"/>
-          <w14:ligatures w14:val="none"/>
-        </w:rPr>
-      </w:pPr>
-      <w:r>
-        <w:rPr>
-          <w:rFonts w:ascii="Arial" w:eastAsia="Times New Roman" w:hAnsi="Arial" w:cs="Arial"/>
-          <w:color w:val="333333"/>
-          <w:kern w:val="0"/>
-          <w:sz w:val="20"/>
-          <w:szCs w:val="20"/>
-          <w:lang w:eastAsia="ru-RU"/>
-          <w14:ligatures w14:val="none"/>
-        </w:rPr>
-        <w:t>Данные о влиянии препарата на фертильность отсутствуют.</w:t>
+        <w:t>Препарат не рекомендуется принимать в период кормления грудью (в связи с отсутствием опыта его клинического применения).</w:t>
       </w:r>
     </w:p>
     <w:p>
@@ -3277,8 +3459,164 @@
           <w:lang w:eastAsia="ru-RU"/>
           <w14:ligatures w14:val="none"/>
         </w:rPr>
+        <w:t>Применение у детей</w:t>
+      </w:r>
+    </w:p>
+    <w:p>
+      <w:pPr>
+        <w:spacing w:before="75" w:after="75"/>
+        <w:rPr>
+          <w:rFonts w:ascii="Arial" w:eastAsia="Times New Roman" w:hAnsi="Arial" w:cs="Arial"/>
+          <w:color w:val="333333"/>
+          <w:kern w:val="0"/>
+          <w:sz w:val="20"/>
+          <w:szCs w:val="20"/>
+          <w:lang w:eastAsia="ru-RU"/>
+          <w14:ligatures w14:val="none"/>
+        </w:rPr>
+      </w:pPr>
+      <w:r>
+        <w:rPr>
+          <w:rFonts w:ascii="Arial" w:eastAsia="Times New Roman" w:hAnsi="Arial" w:cs="Arial"/>
+          <w:color w:val="333333"/>
+          <w:kern w:val="0"/>
+          <w:sz w:val="20"/>
+          <w:szCs w:val="20"/>
+          <w:lang w:eastAsia="ru-RU"/>
+          <w14:ligatures w14:val="none"/>
+        </w:rPr>
+        <w:t xml:space="preserve">Противопоказан детям в возрасте до </w:t>
+      </w:r>
+      <w:r>
+        <w:rPr>
+          <w:rFonts w:ascii="Arial" w:eastAsia="Times New Roman" w:hAnsi="Arial" w:cs="Arial"/>
+          <w:color w:val="333333"/>
+          <w:kern w:val="0"/>
+          <w:sz w:val="20"/>
+          <w:szCs w:val="20"/>
+          <w:lang w:eastAsia="ru-RU"/>
+          <w14:ligatures w14:val="none"/>
+        </w:rPr>
+        <w:t>2</w:t>
+      </w:r>
+      <w:r>
+        <w:rPr>
+          <w:rFonts w:ascii="Arial" w:eastAsia="Times New Roman" w:hAnsi="Arial" w:cs="Arial"/>
+          <w:color w:val="333333"/>
+          <w:kern w:val="0"/>
+          <w:sz w:val="20"/>
+          <w:szCs w:val="20"/>
+          <w:lang w:eastAsia="ru-RU"/>
+          <w14:ligatures w14:val="none"/>
+        </w:rPr>
+        <w:t xml:space="preserve"> </w:t>
+      </w:r>
+      <w:r>
+        <w:rPr>
+          <w:rFonts w:ascii="Arial" w:eastAsia="Times New Roman" w:hAnsi="Arial" w:cs="Arial"/>
+          <w:color w:val="333333"/>
+          <w:kern w:val="0"/>
+          <w:sz w:val="20"/>
+          <w:szCs w:val="20"/>
+          <w:lang w:eastAsia="ru-RU"/>
+          <w14:ligatures w14:val="none"/>
+        </w:rPr>
+        <w:t>года</w:t>
+      </w:r>
+      <w:r>
+        <w:rPr>
+          <w:rFonts w:ascii="Arial" w:eastAsia="Times New Roman" w:hAnsi="Arial" w:cs="Arial"/>
+          <w:color w:val="333333"/>
+          <w:kern w:val="0"/>
+          <w:sz w:val="20"/>
+          <w:szCs w:val="20"/>
+          <w:lang w:eastAsia="ru-RU"/>
+          <w14:ligatures w14:val="none"/>
+        </w:rPr>
+        <w:t xml:space="preserve"> (из-за недостаточности клинических данных).</w:t>
+      </w:r>
+    </w:p>
+    <w:p>
+      <w:pPr>
+        <w:spacing w:before="75" w:after="75"/>
+        <w:rPr>
+          <w:rFonts w:ascii="Arial" w:eastAsia="Times New Roman" w:hAnsi="Arial" w:cs="Arial"/>
+          <w:color w:val="333333"/>
+          <w:kern w:val="0"/>
+          <w:sz w:val="20"/>
+          <w:szCs w:val="20"/>
+          <w:lang w:eastAsia="ru-RU"/>
+          <w14:ligatures w14:val="none"/>
+        </w:rPr>
+      </w:pPr>
+    </w:p>
+    <w:p>
+      <w:pPr>
+        <w:spacing w:before="75" w:after="75"/>
+        <w:rPr>
+          <w:rFonts w:ascii="Arial" w:eastAsia="Times New Roman" w:hAnsi="Arial" w:cs="Arial"/>
+          <w:color w:val="333333"/>
+          <w:kern w:val="0"/>
+          <w:sz w:val="20"/>
+          <w:szCs w:val="20"/>
+          <w:lang w:eastAsia="ru-RU"/>
+          <w14:ligatures w14:val="none"/>
+        </w:rPr>
+      </w:pPr>
+      <w:r>
+        <w:rPr>
+          <w:rFonts w:ascii="Arial" w:eastAsia="Times New Roman" w:hAnsi="Arial" w:cs="Arial"/>
+          <w:b/>
+          <w:bCs/>
+          <w:i/>
+          <w:iCs/>
+          <w:color w:val="333333"/>
+          <w:kern w:val="0"/>
+          <w:sz w:val="20"/>
+          <w:szCs w:val="20"/>
+          <w:lang w:eastAsia="ru-RU"/>
+          <w14:ligatures w14:val="none"/>
+        </w:rPr>
+        <w:t>Специальные предупреждения</w:t>
+      </w:r>
+    </w:p>
+    <w:p>
+      <w:pPr>
+        <w:spacing w:before="75" w:after="75"/>
+        <w:rPr>
+          <w:rFonts w:ascii="Arial" w:eastAsia="Times New Roman" w:hAnsi="Arial" w:cs="Arial"/>
+          <w:color w:val="333333"/>
+          <w:kern w:val="0"/>
+          <w:sz w:val="20"/>
+          <w:szCs w:val="20"/>
+          <w:lang w:eastAsia="ru-RU"/>
+          <w14:ligatures w14:val="none"/>
+        </w:rPr>
+      </w:pPr>
+      <w:r>
+        <w:rPr>
+          <w:rFonts w:ascii="Arial" w:eastAsia="Times New Roman" w:hAnsi="Arial" w:cs="Arial"/>
+          <w:color w:val="333333"/>
+          <w:kern w:val="0"/>
+          <w:sz w:val="20"/>
+          <w:szCs w:val="20"/>
+          <w:lang w:eastAsia="ru-RU"/>
+          <w14:ligatures w14:val="none"/>
+        </w:rPr>
+        <w:t xml:space="preserve">Проконсультируйтесь с врачом, если у вас кровотечение из носа, лихорадка, сильная боль, гнойные выделения из носа, нарушение зрения, асимметрия средней части лица или глаз, или онемение лица, т.к. эти симптомы обычно рассматриваются как серьезные предупреждения для </w:t>
+      </w:r>
+      <w:r>
+        <w:rPr>
+          <w:rFonts w:ascii="Arial" w:eastAsia="Times New Roman" w:hAnsi="Arial" w:cs="Arial"/>
+          <w:color w:val="333333"/>
+          <w:kern w:val="0"/>
+          <w:sz w:val="20"/>
+          <w:szCs w:val="20"/>
+          <w:lang w:eastAsia="ru-RU"/>
+          <w14:ligatures w14:val="none"/>
+        </w:rPr>
         <w:lastRenderedPageBreak/>
-        <w:t>Применение у детей</w:t>
+        <w:t>всех форм риносинусита и требуют осмотра врача-специалиста и срочное лечение. Если симптомы сохраняются более 7-14 дней, ухудшаются или повторяются периодически необходимо проконсультироваться с врачом.</w:t>
       </w:r>
     </w:p>
     <w:p>
@@ -3304,7 +3642,174 @@
           <w:lang w:eastAsia="ru-RU"/>
           <w14:ligatures w14:val="none"/>
         </w:rPr>
-        <w:t>Противопоказан детям в возрасте до 6 лет (из-за недостаточности клинических данных).</w:t>
+        <w:t>В случае известного гастрита и пациентов с чувствительным желудком при приеме данного лекарственного средства следует соблюдать особую осторожность.</w:t>
+      </w:r>
+      <w:r>
+        <w:rPr>
+          <w:rFonts w:ascii="Arial" w:eastAsia="Times New Roman" w:hAnsi="Arial" w:cs="Arial"/>
+          <w:color w:val="333333"/>
+          <w:kern w:val="0"/>
+          <w:sz w:val="20"/>
+          <w:szCs w:val="20"/>
+          <w:lang w:eastAsia="ru-RU"/>
+          <w14:ligatures w14:val="none"/>
+        </w:rPr>
+        <w:t xml:space="preserve"> </w:t>
+      </w:r>
+      <w:r>
+        <w:rPr>
+          <w:rFonts w:ascii="Arial" w:eastAsia="Times New Roman" w:hAnsi="Arial" w:cs="Arial"/>
+          <w:color w:val="333333"/>
+          <w:kern w:val="0"/>
+          <w:sz w:val="20"/>
+          <w:szCs w:val="20"/>
+          <w:lang w:eastAsia="ru-RU"/>
+          <w14:ligatures w14:val="none"/>
+        </w:rPr>
+        <w:t>Проецин</w:t>
+      </w:r>
+      <w:r>
+        <w:rPr>
+          <w:rFonts w:ascii="Arial" w:eastAsia="Times New Roman" w:hAnsi="Arial" w:cs="Arial"/>
+          <w:color w:val="333333"/>
+          <w:kern w:val="0"/>
+          <w:sz w:val="20"/>
+          <w:szCs w:val="20"/>
+          <w:vertAlign w:val="superscript"/>
+          <w:lang w:eastAsia="ru-RU"/>
+          <w14:ligatures w14:val="none"/>
+        </w:rPr>
+        <w:t>®</w:t>
+      </w:r>
+      <w:r>
+        <w:rPr>
+          <w:rFonts w:ascii="Arial" w:eastAsia="Times New Roman" w:hAnsi="Arial" w:cs="Arial"/>
+          <w:color w:val="333333"/>
+          <w:kern w:val="0"/>
+          <w:sz w:val="20"/>
+          <w:szCs w:val="20"/>
+          <w:lang w:eastAsia="ru-RU"/>
+          <w14:ligatures w14:val="none"/>
+        </w:rPr>
+        <w:t> </w:t>
+      </w:r>
+      <w:r>
+        <w:rPr>
+          <w:rFonts w:ascii="Arial" w:eastAsia="Times New Roman" w:hAnsi="Arial" w:cs="Arial"/>
+          <w:color w:val="333333"/>
+          <w:kern w:val="0"/>
+          <w:sz w:val="20"/>
+          <w:szCs w:val="20"/>
+          <w:lang w:eastAsia="ru-RU"/>
+          <w14:ligatures w14:val="none"/>
+        </w:rPr>
+        <w:t>сироп следует принимать предпочтительно после еды и со стаканом воды.</w:t>
+      </w:r>
+    </w:p>
+    <w:p>
+      <w:pPr>
+        <w:spacing w:before="75" w:after="75"/>
+        <w:rPr>
+          <w:rFonts w:ascii="Arial" w:eastAsia="Times New Roman" w:hAnsi="Arial" w:cs="Arial"/>
+          <w:color w:val="333333"/>
+          <w:kern w:val="0"/>
+          <w:sz w:val="20"/>
+          <w:szCs w:val="20"/>
+          <w:lang w:eastAsia="ru-RU"/>
+          <w14:ligatures w14:val="none"/>
+        </w:rPr>
+      </w:pPr>
+      <w:r>
+        <w:rPr>
+          <w:rFonts w:ascii="Arial" w:eastAsia="Times New Roman" w:hAnsi="Arial" w:cs="Arial"/>
+          <w:color w:val="333333"/>
+          <w:kern w:val="0"/>
+          <w:sz w:val="20"/>
+          <w:szCs w:val="20"/>
+          <w:lang w:eastAsia="ru-RU"/>
+          <w14:ligatures w14:val="none"/>
+        </w:rPr>
+        <w:t>1 мл сиропа содержит 0,0629 мл спирта.</w:t>
+      </w:r>
+    </w:p>
+    <w:p>
+      <w:pPr>
+        <w:spacing w:before="75" w:after="75"/>
+        <w:rPr>
+          <w:rFonts w:ascii="Arial" w:eastAsia="Times New Roman" w:hAnsi="Arial" w:cs="Arial"/>
+          <w:color w:val="333333"/>
+          <w:kern w:val="0"/>
+          <w:sz w:val="20"/>
+          <w:szCs w:val="20"/>
+          <w:lang w:eastAsia="ru-RU"/>
+          <w14:ligatures w14:val="none"/>
+        </w:rPr>
+      </w:pPr>
+      <w:r>
+        <w:rPr>
+          <w:rFonts w:ascii="Arial" w:eastAsia="Times New Roman" w:hAnsi="Arial" w:cs="Arial"/>
+          <w:i/>
+          <w:iCs/>
+          <w:color w:val="333333"/>
+          <w:kern w:val="0"/>
+          <w:sz w:val="20"/>
+          <w:szCs w:val="20"/>
+          <w:lang w:eastAsia="ru-RU"/>
+          <w14:ligatures w14:val="none"/>
+        </w:rPr>
+        <w:t>Больные сахарным диабетом</w:t>
+      </w:r>
+    </w:p>
+    <w:p>
+      <w:pPr>
+        <w:spacing w:before="75" w:after="75"/>
+        <w:rPr>
+          <w:rFonts w:ascii="Arial" w:eastAsia="Times New Roman" w:hAnsi="Arial" w:cs="Arial"/>
+          <w:color w:val="333333"/>
+          <w:kern w:val="0"/>
+          <w:sz w:val="20"/>
+          <w:szCs w:val="20"/>
+          <w:lang w:eastAsia="ru-RU"/>
+          <w14:ligatures w14:val="none"/>
+        </w:rPr>
+      </w:pPr>
+      <w:r>
+        <w:rPr>
+          <w:rFonts w:ascii="Arial" w:eastAsia="Times New Roman" w:hAnsi="Arial" w:cs="Arial"/>
+          <w:color w:val="333333"/>
+          <w:kern w:val="0"/>
+          <w:sz w:val="20"/>
+          <w:szCs w:val="20"/>
+          <w:lang w:eastAsia="ru-RU"/>
+          <w14:ligatures w14:val="none"/>
+        </w:rPr>
+        <w:t>Данный препарат содержит раствор мальтита. Если вам известно, что вы страдаете непереносимостью определенных видов сахаров, проконсультируйтесь с врачом перед приемом препарата.</w:t>
+      </w:r>
+    </w:p>
+    <w:p>
+      <w:pPr>
+        <w:spacing w:before="75" w:after="75"/>
+        <w:rPr>
+          <w:rFonts w:ascii="Arial" w:eastAsia="Times New Roman" w:hAnsi="Arial" w:cs="Arial"/>
+          <w:color w:val="333333"/>
+          <w:kern w:val="0"/>
+          <w:sz w:val="20"/>
+          <w:szCs w:val="20"/>
+          <w:lang w:eastAsia="ru-RU"/>
+          <w14:ligatures w14:val="none"/>
+        </w:rPr>
+      </w:pPr>
+      <w:r>
+        <w:rPr>
+          <w:rFonts w:ascii="Arial" w:eastAsia="Times New Roman" w:hAnsi="Arial" w:cs="Arial"/>
+          <w:color w:val="333333"/>
+          <w:kern w:val="0"/>
+          <w:sz w:val="20"/>
+          <w:szCs w:val="20"/>
+          <w:lang w:eastAsia="ru-RU"/>
+          <w14:ligatures w14:val="none"/>
+        </w:rPr>
+        <w:t>7,0 мл сиропа содержат 5,5 г. раствора мальтита, что соответствует приблизительно 0,35 хлебным единицам (ХЕ). Энергетическая ценность составляет 2,3 ккал/г. Мальтит может вызывать легкое слабительное действие.</w:t>
       </w:r>
     </w:p>
     <w:p>
@@ -3351,443 +3856,7 @@
         </w:rPr>
         <w:t>Особые указания</w:t>
       </w:r>
-    </w:p>
-    <w:p>
-      <w:pPr>
-        <w:spacing w:before="75" w:after="75"/>
-        <w:rPr>
-          <w:rFonts w:ascii="Arial" w:eastAsia="Times New Roman" w:hAnsi="Arial" w:cs="Arial"/>
-          <w:color w:val="333333"/>
-          <w:kern w:val="0"/>
-          <w:sz w:val="20"/>
-          <w:szCs w:val="20"/>
-          <w:lang w:eastAsia="ru-RU"/>
-          <w14:ligatures w14:val="none"/>
-        </w:rPr>
-      </w:pPr>
-      <w:r>
-        <w:rPr>
-          <w:rFonts w:ascii="Arial" w:eastAsia="Times New Roman" w:hAnsi="Arial" w:cs="Arial"/>
-          <w:color w:val="333333"/>
-          <w:kern w:val="0"/>
-          <w:sz w:val="20"/>
-          <w:szCs w:val="20"/>
-          <w:lang w:eastAsia="ru-RU"/>
-          <w14:ligatures w14:val="none"/>
-        </w:rPr>
-        <w:t>Необходимо проинформировать пациента о том, что, если через 7-14 дней лечения улучшения не наступает или симптомы усугубляются, или появляются новые симптомы, необходимо проконсультироваться с врачом.</w:t>
-      </w:r>
-    </w:p>
-    <w:p>
-      <w:pPr>
-        <w:spacing w:before="75" w:after="75"/>
-        <w:rPr>
-          <w:rFonts w:ascii="Arial" w:eastAsia="Times New Roman" w:hAnsi="Arial" w:cs="Arial"/>
-          <w:color w:val="333333"/>
-          <w:kern w:val="0"/>
-          <w:sz w:val="20"/>
-          <w:szCs w:val="20"/>
-          <w:lang w:eastAsia="ru-RU"/>
-          <w14:ligatures w14:val="none"/>
-        </w:rPr>
-      </w:pPr>
-      <w:r>
-        <w:rPr>
-          <w:rFonts w:ascii="Arial" w:eastAsia="Times New Roman" w:hAnsi="Arial" w:cs="Arial"/>
-          <w:color w:val="333333"/>
-          <w:kern w:val="0"/>
-          <w:sz w:val="20"/>
-          <w:szCs w:val="20"/>
-          <w:lang w:eastAsia="ru-RU"/>
-          <w14:ligatures w14:val="none"/>
-        </w:rPr>
-        <w:t>В случае, если у пациента появились носовые кровотечения, лихорадка, сильные головные или лицевые боли, гнойные выделения из носа, нарушение зрения, асимметрия средней части лица или глаз или онемение лица, необходимо обратиться за консультацией к врачу, поскольку перечисленные симптомы считаются серьезными для всех форм риносинуситов, что требует проведения обследования и срочного лечения.</w:t>
-      </w:r>
-    </w:p>
-    <w:p>
-      <w:pPr>
-        <w:spacing w:before="75" w:after="75"/>
-        <w:rPr>
-          <w:rFonts w:ascii="Arial" w:eastAsia="Times New Roman" w:hAnsi="Arial" w:cs="Arial"/>
-          <w:color w:val="333333"/>
-          <w:kern w:val="0"/>
-          <w:sz w:val="20"/>
-          <w:szCs w:val="20"/>
-          <w:lang w:eastAsia="ru-RU"/>
-          <w14:ligatures w14:val="none"/>
-        </w:rPr>
-      </w:pPr>
-      <w:r>
-        <w:rPr>
-          <w:rFonts w:ascii="Arial" w:eastAsia="Times New Roman" w:hAnsi="Arial" w:cs="Arial"/>
-          <w:color w:val="333333"/>
-          <w:kern w:val="0"/>
-          <w:sz w:val="20"/>
-          <w:szCs w:val="20"/>
-          <w:lang w:eastAsia="ru-RU"/>
-          <w14:ligatures w14:val="none"/>
-        </w:rPr>
-        <w:t xml:space="preserve">Пациентам с гастритом и другими заболеваниями желудочно-кишечного тракта в фазе обострения и пациентам с чувствительным желудком рекомендуется принимать препарат </w:t>
-      </w:r>
-      <w:proofErr w:type="spellStart"/>
-      <w:r>
-        <w:rPr>
-          <w:rFonts w:ascii="Arial" w:eastAsia="Times New Roman" w:hAnsi="Arial" w:cs="Arial"/>
-          <w:color w:val="333333"/>
-          <w:kern w:val="0"/>
-          <w:sz w:val="20"/>
-          <w:szCs w:val="20"/>
-          <w:lang w:eastAsia="ru-RU"/>
-          <w14:ligatures w14:val="none"/>
-        </w:rPr>
-        <w:t>Проецин</w:t>
-      </w:r>
-      <w:proofErr w:type="spellEnd"/>
-      <w:r>
-        <w:rPr>
-          <w:rFonts w:ascii="Arial" w:eastAsia="Times New Roman" w:hAnsi="Arial" w:cs="Arial"/>
-          <w:color w:val="333333"/>
-          <w:kern w:val="0"/>
-          <w:sz w:val="20"/>
-          <w:szCs w:val="20"/>
-          <w:vertAlign w:val="superscript"/>
-          <w:lang w:eastAsia="ru-RU"/>
-          <w14:ligatures w14:val="none"/>
-        </w:rPr>
-        <w:t>®</w:t>
-      </w:r>
-      <w:r>
-        <w:rPr>
-          <w:rFonts w:ascii="Arial" w:eastAsia="Times New Roman" w:hAnsi="Arial" w:cs="Arial"/>
-          <w:color w:val="333333"/>
-          <w:kern w:val="0"/>
-          <w:sz w:val="20"/>
-          <w:szCs w:val="20"/>
-          <w:lang w:eastAsia="ru-RU"/>
-          <w14:ligatures w14:val="none"/>
-        </w:rPr>
-        <w:t> с осторожностью, желательно после еды, запивая стаканом воды.</w:t>
-      </w:r>
-    </w:p>
-    <w:p>
-      <w:pPr>
-        <w:spacing w:before="75" w:after="75"/>
-        <w:rPr>
-          <w:rFonts w:ascii="Arial" w:eastAsia="Times New Roman" w:hAnsi="Arial" w:cs="Arial"/>
-          <w:color w:val="333333"/>
-          <w:kern w:val="0"/>
-          <w:sz w:val="20"/>
-          <w:szCs w:val="20"/>
-          <w:lang w:eastAsia="ru-RU"/>
-          <w14:ligatures w14:val="none"/>
-        </w:rPr>
-      </w:pPr>
-      <w:r>
-        <w:rPr>
-          <w:rFonts w:ascii="Arial" w:eastAsia="Times New Roman" w:hAnsi="Arial" w:cs="Arial"/>
-          <w:i/>
-          <w:iCs/>
-          <w:color w:val="333333"/>
-          <w:kern w:val="0"/>
-          <w:sz w:val="20"/>
-          <w:szCs w:val="20"/>
-          <w:lang w:eastAsia="ru-RU"/>
-          <w14:ligatures w14:val="none"/>
-        </w:rPr>
-        <w:t>Вспомогательные вещества</w:t>
-      </w:r>
-    </w:p>
-    <w:p>
-      <w:pPr>
-        <w:spacing w:before="75" w:after="75"/>
-        <w:rPr>
-          <w:rFonts w:ascii="Arial" w:eastAsia="Times New Roman" w:hAnsi="Arial" w:cs="Arial"/>
-          <w:color w:val="333333"/>
-          <w:kern w:val="0"/>
-          <w:sz w:val="20"/>
-          <w:szCs w:val="20"/>
-          <w:lang w:eastAsia="ru-RU"/>
-          <w14:ligatures w14:val="none"/>
-        </w:rPr>
-      </w:pPr>
-      <w:r>
-        <w:rPr>
-          <w:rFonts w:ascii="Arial" w:eastAsia="Times New Roman" w:hAnsi="Arial" w:cs="Arial"/>
-          <w:color w:val="333333"/>
-          <w:kern w:val="0"/>
-          <w:sz w:val="20"/>
-          <w:szCs w:val="20"/>
-          <w:lang w:eastAsia="ru-RU"/>
-          <w14:ligatures w14:val="none"/>
-        </w:rPr>
-        <w:t>Пациентам с редкой наследственной непереносимостью фруктозы, непереносимостью галактозы, дефицитом лактазы, глюкозо-</w:t>
-      </w:r>
-      <w:proofErr w:type="spellStart"/>
-      <w:r>
-        <w:rPr>
-          <w:rFonts w:ascii="Arial" w:eastAsia="Times New Roman" w:hAnsi="Arial" w:cs="Arial"/>
-          <w:color w:val="333333"/>
-          <w:kern w:val="0"/>
-          <w:sz w:val="20"/>
-          <w:szCs w:val="20"/>
-          <w:lang w:eastAsia="ru-RU"/>
-          <w14:ligatures w14:val="none"/>
-        </w:rPr>
-        <w:t>галактозной</w:t>
-      </w:r>
-      <w:proofErr w:type="spellEnd"/>
-      <w:r>
-        <w:rPr>
-          <w:rFonts w:ascii="Arial" w:eastAsia="Times New Roman" w:hAnsi="Arial" w:cs="Arial"/>
-          <w:color w:val="333333"/>
-          <w:kern w:val="0"/>
-          <w:sz w:val="20"/>
-          <w:szCs w:val="20"/>
-          <w:lang w:eastAsia="ru-RU"/>
-          <w14:ligatures w14:val="none"/>
-        </w:rPr>
-        <w:t xml:space="preserve"> </w:t>
-      </w:r>
-      <w:proofErr w:type="spellStart"/>
-      <w:r>
-        <w:rPr>
-          <w:rFonts w:ascii="Arial" w:eastAsia="Times New Roman" w:hAnsi="Arial" w:cs="Arial"/>
-          <w:color w:val="333333"/>
-          <w:kern w:val="0"/>
-          <w:sz w:val="20"/>
-          <w:szCs w:val="20"/>
-          <w:lang w:eastAsia="ru-RU"/>
-          <w14:ligatures w14:val="none"/>
-        </w:rPr>
-        <w:t>мальабсорбцией</w:t>
-      </w:r>
-      <w:proofErr w:type="spellEnd"/>
-      <w:r>
-        <w:rPr>
-          <w:rFonts w:ascii="Arial" w:eastAsia="Times New Roman" w:hAnsi="Arial" w:cs="Arial"/>
-          <w:color w:val="333333"/>
-          <w:kern w:val="0"/>
-          <w:sz w:val="20"/>
-          <w:szCs w:val="20"/>
-          <w:lang w:eastAsia="ru-RU"/>
-          <w14:ligatures w14:val="none"/>
-        </w:rPr>
-        <w:t xml:space="preserve"> или </w:t>
-      </w:r>
-      <w:proofErr w:type="spellStart"/>
-      <w:r>
-        <w:rPr>
-          <w:rFonts w:ascii="Arial" w:eastAsia="Times New Roman" w:hAnsi="Arial" w:cs="Arial"/>
-          <w:color w:val="333333"/>
-          <w:kern w:val="0"/>
-          <w:sz w:val="20"/>
-          <w:szCs w:val="20"/>
-          <w:lang w:eastAsia="ru-RU"/>
-          <w14:ligatures w14:val="none"/>
-        </w:rPr>
-        <w:t>сахаразо-изомальтазной</w:t>
-      </w:r>
-      <w:proofErr w:type="spellEnd"/>
-      <w:r>
-        <w:rPr>
-          <w:rFonts w:ascii="Arial" w:eastAsia="Times New Roman" w:hAnsi="Arial" w:cs="Arial"/>
-          <w:color w:val="333333"/>
-          <w:kern w:val="0"/>
-          <w:sz w:val="20"/>
-          <w:szCs w:val="20"/>
-          <w:lang w:eastAsia="ru-RU"/>
-          <w14:ligatures w14:val="none"/>
-        </w:rPr>
-        <w:t xml:space="preserve"> недостаточностью не следует принимать препарат, таблетки, покрытые оболочкой. Возможен прием препарата в лекарственных формах капли для приема внутрь или сироп, которые не содержат вышеуказанные сахара.</w:t>
-      </w:r>
-    </w:p>
-    <w:p>
-      <w:pPr>
-        <w:spacing w:before="75" w:after="75"/>
-        <w:rPr>
-          <w:rFonts w:ascii="Arial" w:eastAsia="Times New Roman" w:hAnsi="Arial" w:cs="Arial"/>
-          <w:color w:val="333333"/>
-          <w:kern w:val="0"/>
-          <w:sz w:val="20"/>
-          <w:szCs w:val="20"/>
-          <w:lang w:eastAsia="ru-RU"/>
-          <w14:ligatures w14:val="none"/>
-        </w:rPr>
-      </w:pPr>
-      <w:r>
-        <w:rPr>
-          <w:rFonts w:ascii="Arial" w:eastAsia="Times New Roman" w:hAnsi="Arial" w:cs="Arial"/>
-          <w:color w:val="333333"/>
-          <w:kern w:val="0"/>
-          <w:sz w:val="20"/>
-          <w:szCs w:val="20"/>
-          <w:lang w:eastAsia="ru-RU"/>
-          <w14:ligatures w14:val="none"/>
-        </w:rPr>
-        <w:t>Информация для </w:t>
-      </w:r>
-      <w:r>
-        <w:rPr>
-          <w:rFonts w:ascii="Arial" w:eastAsia="Times New Roman" w:hAnsi="Arial" w:cs="Arial"/>
-          <w:i/>
-          <w:iCs/>
-          <w:color w:val="333333"/>
-          <w:kern w:val="0"/>
-          <w:sz w:val="20"/>
-          <w:szCs w:val="20"/>
-          <w:lang w:eastAsia="ru-RU"/>
-          <w14:ligatures w14:val="none"/>
-        </w:rPr>
-        <w:t>пациентов с сахарным диабетом:</w:t>
-      </w:r>
-      <w:r>
-        <w:rPr>
-          <w:rFonts w:ascii="Arial" w:eastAsia="Times New Roman" w:hAnsi="Arial" w:cs="Arial"/>
-          <w:color w:val="333333"/>
-          <w:kern w:val="0"/>
-          <w:sz w:val="20"/>
-          <w:szCs w:val="20"/>
-          <w:lang w:eastAsia="ru-RU"/>
-          <w14:ligatures w14:val="none"/>
-        </w:rPr>
-        <w:t> одна таблетка, покрытая оболочкой, содержит 0.01 ХЕ.</w:t>
-      </w:r>
-    </w:p>
-    <w:p>
-      <w:pPr>
-        <w:spacing w:before="75" w:after="75"/>
-        <w:rPr>
-          <w:rFonts w:ascii="Arial" w:eastAsia="Times New Roman" w:hAnsi="Arial" w:cs="Arial"/>
-          <w:color w:val="333333"/>
-          <w:kern w:val="0"/>
-          <w:sz w:val="20"/>
-          <w:szCs w:val="20"/>
-          <w:lang w:eastAsia="ru-RU"/>
-          <w14:ligatures w14:val="none"/>
-        </w:rPr>
-      </w:pPr>
-      <w:r>
-        <w:rPr>
-          <w:rFonts w:ascii="Arial" w:eastAsia="Times New Roman" w:hAnsi="Arial" w:cs="Arial"/>
-          <w:i/>
-          <w:iCs/>
-          <w:color w:val="333333"/>
-          <w:kern w:val="0"/>
-          <w:sz w:val="20"/>
-          <w:szCs w:val="20"/>
-          <w:lang w:eastAsia="ru-RU"/>
-          <w14:ligatures w14:val="none"/>
-        </w:rPr>
-        <w:t>Влияние на способность к управлению транспортными средствами и механизмами</w:t>
-      </w:r>
-    </w:p>
-    <w:p>
-      <w:pPr>
-        <w:spacing w:before="75" w:after="75"/>
-        <w:rPr>
-          <w:rFonts w:ascii="Arial" w:eastAsia="Times New Roman" w:hAnsi="Arial" w:cs="Arial"/>
-          <w:color w:val="333333"/>
-          <w:kern w:val="0"/>
-          <w:sz w:val="20"/>
-          <w:szCs w:val="20"/>
-          <w:lang w:eastAsia="ru-RU"/>
-          <w14:ligatures w14:val="none"/>
-        </w:rPr>
-      </w:pPr>
-      <w:r>
-        <w:rPr>
-          <w:rFonts w:ascii="Arial" w:eastAsia="Times New Roman" w:hAnsi="Arial" w:cs="Arial"/>
-          <w:color w:val="333333"/>
-          <w:kern w:val="0"/>
-          <w:sz w:val="20"/>
-          <w:szCs w:val="20"/>
-          <w:lang w:eastAsia="ru-RU"/>
-          <w14:ligatures w14:val="none"/>
-        </w:rPr>
-        <w:t xml:space="preserve">При применении в рекомендуемых дозах препарат </w:t>
-      </w:r>
-      <w:proofErr w:type="spellStart"/>
-      <w:r>
-        <w:rPr>
-          <w:rFonts w:ascii="Arial" w:eastAsia="Times New Roman" w:hAnsi="Arial" w:cs="Arial"/>
-          <w:color w:val="333333"/>
-          <w:kern w:val="0"/>
-          <w:sz w:val="20"/>
-          <w:szCs w:val="20"/>
-          <w:lang w:eastAsia="ru-RU"/>
-          <w14:ligatures w14:val="none"/>
-        </w:rPr>
-        <w:t>Пр</w:t>
-      </w:r>
-      <w:r>
-        <w:rPr>
-          <w:rFonts w:ascii="Arial" w:eastAsia="Times New Roman" w:hAnsi="Arial" w:cs="Arial"/>
-          <w:color w:val="333333"/>
-          <w:kern w:val="0"/>
-          <w:sz w:val="20"/>
-          <w:szCs w:val="20"/>
-          <w:lang w:eastAsia="ru-RU"/>
-          <w14:ligatures w14:val="none"/>
-        </w:rPr>
-        <w:t>о</w:t>
-      </w:r>
-      <w:r>
-        <w:rPr>
-          <w:rFonts w:ascii="Arial" w:eastAsia="Times New Roman" w:hAnsi="Arial" w:cs="Arial"/>
-          <w:color w:val="333333"/>
-          <w:kern w:val="0"/>
-          <w:sz w:val="20"/>
-          <w:szCs w:val="20"/>
-          <w:lang w:eastAsia="ru-RU"/>
-          <w14:ligatures w14:val="none"/>
-        </w:rPr>
-        <w:t>ецин</w:t>
-      </w:r>
-      <w:proofErr w:type="spellEnd"/>
-      <w:r>
-        <w:rPr>
-          <w:rFonts w:ascii="Arial" w:eastAsia="Times New Roman" w:hAnsi="Arial" w:cs="Arial"/>
-          <w:color w:val="333333"/>
-          <w:kern w:val="0"/>
-          <w:sz w:val="20"/>
-          <w:szCs w:val="20"/>
-          <w:vertAlign w:val="superscript"/>
-          <w:lang w:eastAsia="ru-RU"/>
-          <w14:ligatures w14:val="none"/>
-        </w:rPr>
-        <w:t>®</w:t>
-      </w:r>
-      <w:r>
-        <w:rPr>
-          <w:rFonts w:ascii="Arial" w:eastAsia="Times New Roman" w:hAnsi="Arial" w:cs="Arial"/>
-          <w:color w:val="333333"/>
-          <w:kern w:val="0"/>
-          <w:sz w:val="20"/>
-          <w:szCs w:val="20"/>
-          <w:lang w:eastAsia="ru-RU"/>
-          <w14:ligatures w14:val="none"/>
-        </w:rPr>
-        <w:t> не оказывает влияния на способность к выполнению потенциально опасных видов деятельности, требующих повышенной концентрации внимания и быстроты психомоторных реакций (управление транспортными средствами, работа с движущимися механизмами, работа диспетчера и оператора).</w:t>
-      </w:r>
-    </w:p>
-    <w:p>
-      <w:pPr>
-        <w:spacing w:before="75" w:after="75"/>
-        <w:rPr>
-          <w:rFonts w:ascii="Arial" w:eastAsia="Times New Roman" w:hAnsi="Arial" w:cs="Arial"/>
-          <w:color w:val="333333"/>
-          <w:kern w:val="0"/>
-          <w:sz w:val="20"/>
-          <w:szCs w:val="20"/>
-          <w:lang w:eastAsia="ru-RU"/>
-          <w14:ligatures w14:val="none"/>
-        </w:rPr>
-      </w:pPr>
-    </w:p>
-    <w:p>
-      <w:pPr>
-        <w:spacing w:before="30" w:after="45"/>
-        <w:outlineLvl w:val="1"/>
+      <w:r>
         <w:rPr>
           <w:rFonts w:ascii="Arial" w:eastAsia="Times New Roman" w:hAnsi="Arial" w:cs="Arial"/>
           <w:b/>
@@ -3799,8 +3868,236 @@
           <w:lang w:eastAsia="ru-RU"/>
           <w14:ligatures w14:val="none"/>
         </w:rPr>
-      </w:pPr>
-      <w:r>
+        <w:t>.</w:t>
+      </w:r>
+    </w:p>
+    <w:p>
+      <w:pPr>
+        <w:spacing w:before="75" w:after="75"/>
+        <w:rPr>
+          <w:rFonts w:ascii="Arial" w:eastAsia="Times New Roman" w:hAnsi="Arial" w:cs="Arial"/>
+          <w:color w:val="333333"/>
+          <w:kern w:val="0"/>
+          <w:sz w:val="20"/>
+          <w:szCs w:val="20"/>
+          <w:lang w:eastAsia="ru-RU"/>
+          <w14:ligatures w14:val="none"/>
+        </w:rPr>
+      </w:pPr>
+      <w:r>
+        <w:rPr>
+          <w:rFonts w:ascii="Arial" w:eastAsia="Times New Roman" w:hAnsi="Arial" w:cs="Arial"/>
+          <w:color w:val="333333"/>
+          <w:kern w:val="0"/>
+          <w:sz w:val="20"/>
+          <w:szCs w:val="20"/>
+          <w:lang w:eastAsia="ru-RU"/>
+          <w14:ligatures w14:val="none"/>
+        </w:rPr>
+        <w:t>В составе препарата содержится 16,0 – 19,0 % этанола (в объемном отношении).</w:t>
+      </w:r>
+    </w:p>
+    <w:p>
+      <w:pPr>
+        <w:spacing w:before="75" w:after="75"/>
+        <w:rPr>
+          <w:rFonts w:ascii="Arial" w:eastAsia="Times New Roman" w:hAnsi="Arial" w:cs="Arial"/>
+          <w:color w:val="333333"/>
+          <w:kern w:val="0"/>
+          <w:sz w:val="20"/>
+          <w:szCs w:val="20"/>
+          <w:lang w:eastAsia="ru-RU"/>
+          <w14:ligatures w14:val="none"/>
+        </w:rPr>
+      </w:pPr>
+      <w:r>
+        <w:rPr>
+          <w:rFonts w:ascii="Arial" w:eastAsia="Times New Roman" w:hAnsi="Arial" w:cs="Arial"/>
+          <w:color w:val="333333"/>
+          <w:kern w:val="0"/>
+          <w:sz w:val="20"/>
+          <w:szCs w:val="20"/>
+          <w:lang w:eastAsia="ru-RU"/>
+          <w14:ligatures w14:val="none"/>
+        </w:rPr>
+        <w:t>При использовании флакон следует держать в вертикальном положении.</w:t>
+      </w:r>
+    </w:p>
+    <w:p>
+      <w:pPr>
+        <w:spacing w:before="75" w:after="75"/>
+        <w:rPr>
+          <w:rFonts w:ascii="Arial" w:eastAsia="Times New Roman" w:hAnsi="Arial" w:cs="Arial"/>
+          <w:color w:val="333333"/>
+          <w:kern w:val="0"/>
+          <w:sz w:val="20"/>
+          <w:szCs w:val="20"/>
+          <w:lang w:eastAsia="ru-RU"/>
+          <w14:ligatures w14:val="none"/>
+        </w:rPr>
+      </w:pPr>
+      <w:r>
+        <w:rPr>
+          <w:rFonts w:ascii="Arial" w:eastAsia="Times New Roman" w:hAnsi="Arial" w:cs="Arial"/>
+          <w:color w:val="333333"/>
+          <w:kern w:val="0"/>
+          <w:sz w:val="20"/>
+          <w:szCs w:val="20"/>
+          <w:lang w:eastAsia="ru-RU"/>
+          <w14:ligatures w14:val="none"/>
+        </w:rPr>
+        <w:t xml:space="preserve">В процессе хранения капель </w:t>
+      </w:r>
+      <w:r>
+        <w:rPr>
+          <w:rFonts w:ascii="Arial" w:eastAsia="Times New Roman" w:hAnsi="Arial" w:cs="Arial"/>
+          <w:color w:val="333333"/>
+          <w:kern w:val="0"/>
+          <w:sz w:val="20"/>
+          <w:szCs w:val="20"/>
+          <w:lang w:eastAsia="ru-RU"/>
+          <w14:ligatures w14:val="none"/>
+        </w:rPr>
+        <w:t>Проецин</w:t>
+      </w:r>
+      <w:r>
+        <w:rPr>
+          <w:rFonts w:ascii="Arial" w:eastAsia="Times New Roman" w:hAnsi="Arial" w:cs="Arial"/>
+          <w:color w:val="333333"/>
+          <w:kern w:val="0"/>
+          <w:sz w:val="20"/>
+          <w:szCs w:val="20"/>
+          <w:vertAlign w:val="superscript"/>
+          <w:lang w:eastAsia="ru-RU"/>
+          <w14:ligatures w14:val="none"/>
+        </w:rPr>
+        <w:t>®</w:t>
+      </w:r>
+      <w:r>
+        <w:rPr>
+          <w:rFonts w:ascii="Arial" w:eastAsia="Times New Roman" w:hAnsi="Arial" w:cs="Arial"/>
+          <w:color w:val="333333"/>
+          <w:kern w:val="0"/>
+          <w:sz w:val="20"/>
+          <w:szCs w:val="20"/>
+          <w:lang w:eastAsia="ru-RU"/>
+          <w14:ligatures w14:val="none"/>
+        </w:rPr>
+        <w:t> возможно легкое помутнение или выпадение незначительного осадка, что не влияет на эффективность препарата.</w:t>
+      </w:r>
+    </w:p>
+    <w:p>
+      <w:pPr>
+        <w:spacing w:before="75" w:after="75"/>
+        <w:rPr>
+          <w:rFonts w:ascii="Arial" w:eastAsia="Times New Roman" w:hAnsi="Arial" w:cs="Arial"/>
+          <w:color w:val="333333"/>
+          <w:kern w:val="0"/>
+          <w:sz w:val="20"/>
+          <w:szCs w:val="20"/>
+          <w:lang w:eastAsia="ru-RU"/>
+          <w14:ligatures w14:val="none"/>
+        </w:rPr>
+      </w:pPr>
+      <w:r>
+        <w:rPr>
+          <w:rFonts w:ascii="Arial" w:eastAsia="Times New Roman" w:hAnsi="Arial" w:cs="Arial"/>
+          <w:color w:val="333333"/>
+          <w:kern w:val="0"/>
+          <w:sz w:val="20"/>
+          <w:szCs w:val="20"/>
+          <w:lang w:eastAsia="ru-RU"/>
+          <w14:ligatures w14:val="none"/>
+        </w:rPr>
+        <w:t>При применении в рекомендуемых дозах препарат не оказывает влияния на способность к управлению автотранспортом и работе с механизмами, требующими повышенного внимания.</w:t>
+      </w:r>
+    </w:p>
+    <w:p>
+      <w:pPr>
+        <w:spacing w:before="75" w:after="75"/>
+        <w:rPr>
+          <w:rFonts w:ascii="Arial" w:eastAsia="Times New Roman" w:hAnsi="Arial" w:cs="Arial"/>
+          <w:color w:val="333333"/>
+          <w:kern w:val="0"/>
+          <w:sz w:val="20"/>
+          <w:szCs w:val="20"/>
+          <w:lang w:eastAsia="ru-RU"/>
+          <w14:ligatures w14:val="none"/>
+        </w:rPr>
+      </w:pPr>
+      <w:r>
+        <w:rPr>
+          <w:rFonts w:ascii="Arial" w:eastAsia="Times New Roman" w:hAnsi="Arial" w:cs="Arial"/>
+          <w:color w:val="333333"/>
+          <w:kern w:val="0"/>
+          <w:sz w:val="20"/>
+          <w:szCs w:val="20"/>
+          <w:lang w:eastAsia="ru-RU"/>
+          <w14:ligatures w14:val="none"/>
+        </w:rPr>
+        <w:t>Перед употреблением взбалтывать!</w:t>
+      </w:r>
+    </w:p>
+    <w:p>
+      <w:pPr>
+        <w:spacing w:before="75" w:after="75"/>
+        <w:rPr>
+          <w:rFonts w:ascii="Arial" w:eastAsia="Times New Roman" w:hAnsi="Arial" w:cs="Arial"/>
+          <w:b/>
+          <w:bCs/>
+          <w:color w:val="333333"/>
+          <w:kern w:val="0"/>
+          <w:sz w:val="20"/>
+          <w:szCs w:val="20"/>
+          <w:lang w:eastAsia="ru-RU"/>
+          <w14:ligatures w14:val="none"/>
+        </w:rPr>
+      </w:pPr>
+      <w:r>
+        <w:rPr>
+          <w:rFonts w:ascii="Arial" w:eastAsia="Times New Roman" w:hAnsi="Arial" w:cs="Arial"/>
+          <w:b/>
+          <w:bCs/>
+          <w:color w:val="333333"/>
+          <w:kern w:val="0"/>
+          <w:sz w:val="20"/>
+          <w:szCs w:val="20"/>
+          <w:lang w:eastAsia="ru-RU"/>
+          <w14:ligatures w14:val="none"/>
+        </w:rPr>
+        <w:t>Влияние на способность управлять транспортными средствами, механизмами</w:t>
+      </w:r>
+    </w:p>
+    <w:p>
+      <w:pPr>
+        <w:spacing w:before="75" w:after="75"/>
+        <w:rPr>
+          <w:rFonts w:ascii="Arial" w:eastAsia="Times New Roman" w:hAnsi="Arial" w:cs="Arial"/>
+          <w:color w:val="333333"/>
+          <w:kern w:val="0"/>
+          <w:sz w:val="20"/>
+          <w:szCs w:val="20"/>
+          <w:lang w:eastAsia="ru-RU"/>
+          <w14:ligatures w14:val="none"/>
+        </w:rPr>
+      </w:pPr>
+      <w:r>
+        <w:rPr>
+          <w:rFonts w:ascii="Arial" w:eastAsia="Times New Roman" w:hAnsi="Arial" w:cs="Arial"/>
+          <w:color w:val="333333"/>
+          <w:kern w:val="0"/>
+          <w:sz w:val="20"/>
+          <w:szCs w:val="20"/>
+          <w:lang w:eastAsia="ru-RU"/>
+          <w14:ligatures w14:val="none"/>
+        </w:rPr>
+        <w:t>При применении в рекомендуемых дозах препарат не оказывает влияния на способность к выполнению потенциально опасных видов деятельности, требующих повышенной концентрации внимания и быстроты психомоторных реакций (в том числе, управление транспортными средствами, работа с движущимися механизмами).</w:t>
+      </w:r>
+    </w:p>
+    <w:p>
+      <w:pPr>
+        <w:spacing w:before="30" w:after="45"/>
+        <w:outlineLvl w:val="1"/>
         <w:rPr>
           <w:rFonts w:ascii="Arial" w:eastAsia="Times New Roman" w:hAnsi="Arial" w:cs="Arial"/>
           <w:b/>
@@ -3812,8 +4109,7 @@
           <w:lang w:eastAsia="ru-RU"/>
           <w14:ligatures w14:val="none"/>
         </w:rPr>
-        <w:t>Передозировка</w:t>
-      </w:r>
+      </w:pPr>
       <w:r>
         <w:rPr>
           <w:rFonts w:ascii="Arial" w:eastAsia="Times New Roman" w:hAnsi="Arial" w:cs="Arial"/>
@@ -3826,133 +4122,9 @@
           <w:lang w:eastAsia="ru-RU"/>
           <w14:ligatures w14:val="none"/>
         </w:rPr>
-        <w:t>.</w:t>
-      </w:r>
-    </w:p>
-    <w:p>
-      <w:pPr>
-        <w:spacing w:before="75" w:after="75"/>
-        <w:rPr>
-          <w:rFonts w:ascii="Arial" w:eastAsia="Times New Roman" w:hAnsi="Arial" w:cs="Arial"/>
-          <w:color w:val="333333"/>
-          <w:kern w:val="0"/>
-          <w:sz w:val="20"/>
-          <w:szCs w:val="20"/>
-          <w:lang w:eastAsia="ru-RU"/>
-          <w14:ligatures w14:val="none"/>
-        </w:rPr>
-      </w:pPr>
-      <w:r>
-        <w:rPr>
-          <w:rFonts w:ascii="Arial" w:eastAsia="Times New Roman" w:hAnsi="Arial" w:cs="Arial"/>
-          <w:color w:val="333333"/>
-          <w:kern w:val="0"/>
-          <w:sz w:val="20"/>
-          <w:szCs w:val="20"/>
-          <w:lang w:eastAsia="ru-RU"/>
-          <w14:ligatures w14:val="none"/>
-        </w:rPr>
-        <w:t>До настоящего времени случаи передозировки при применении препарата не зарегистрированы.</w:t>
-      </w:r>
-    </w:p>
-    <w:p>
-      <w:pPr>
-        <w:spacing w:before="75" w:after="75"/>
-        <w:rPr>
-          <w:rFonts w:ascii="Arial" w:eastAsia="Times New Roman" w:hAnsi="Arial" w:cs="Arial"/>
-          <w:color w:val="333333"/>
-          <w:kern w:val="0"/>
-          <w:sz w:val="20"/>
-          <w:szCs w:val="20"/>
-          <w:lang w:eastAsia="ru-RU"/>
-          <w14:ligatures w14:val="none"/>
-        </w:rPr>
-      </w:pPr>
-      <w:r>
-        <w:rPr>
-          <w:rFonts w:ascii="Arial" w:eastAsia="Times New Roman" w:hAnsi="Arial" w:cs="Arial"/>
-          <w:i/>
-          <w:iCs/>
-          <w:color w:val="333333"/>
-          <w:kern w:val="0"/>
-          <w:sz w:val="20"/>
-          <w:szCs w:val="20"/>
-          <w:lang w:eastAsia="ru-RU"/>
-          <w14:ligatures w14:val="none"/>
-        </w:rPr>
-        <w:t>Симптомы:</w:t>
-      </w:r>
-      <w:r>
-        <w:rPr>
-          <w:rFonts w:ascii="Arial" w:eastAsia="Times New Roman" w:hAnsi="Arial" w:cs="Arial"/>
-          <w:color w:val="333333"/>
-          <w:kern w:val="0"/>
-          <w:sz w:val="20"/>
-          <w:szCs w:val="20"/>
-          <w:lang w:eastAsia="ru-RU"/>
-          <w14:ligatures w14:val="none"/>
-        </w:rPr>
-        <w:t> возможно усиление выраженности дозозависимых побочных эффектов.</w:t>
-      </w:r>
-    </w:p>
-    <w:p>
-      <w:pPr>
-        <w:spacing w:before="75" w:after="75"/>
-        <w:rPr>
-          <w:rFonts w:ascii="Arial" w:eastAsia="Times New Roman" w:hAnsi="Arial" w:cs="Arial"/>
-          <w:color w:val="333333"/>
-          <w:kern w:val="0"/>
-          <w:sz w:val="20"/>
-          <w:szCs w:val="20"/>
-          <w:lang w:eastAsia="ru-RU"/>
-          <w14:ligatures w14:val="none"/>
-        </w:rPr>
-      </w:pPr>
-      <w:r>
-        <w:rPr>
-          <w:rFonts w:ascii="Arial" w:eastAsia="Times New Roman" w:hAnsi="Arial" w:cs="Arial"/>
-          <w:i/>
-          <w:iCs/>
-          <w:color w:val="333333"/>
-          <w:kern w:val="0"/>
-          <w:sz w:val="20"/>
-          <w:szCs w:val="20"/>
-          <w:lang w:eastAsia="ru-RU"/>
-          <w14:ligatures w14:val="none"/>
-        </w:rPr>
-        <w:t>Лечение:</w:t>
-      </w:r>
-      <w:r>
-        <w:rPr>
-          <w:rFonts w:ascii="Arial" w:eastAsia="Times New Roman" w:hAnsi="Arial" w:cs="Arial"/>
-          <w:color w:val="333333"/>
-          <w:kern w:val="0"/>
-          <w:sz w:val="20"/>
-          <w:szCs w:val="20"/>
-          <w:lang w:eastAsia="ru-RU"/>
-          <w14:ligatures w14:val="none"/>
-        </w:rPr>
-        <w:t> проведение симптоматической терапии.</w:t>
-      </w:r>
-    </w:p>
-    <w:p>
-      <w:pPr>
-        <w:spacing w:before="75" w:after="75"/>
-        <w:rPr>
-          <w:rFonts w:ascii="Arial" w:eastAsia="Times New Roman" w:hAnsi="Arial" w:cs="Arial"/>
-          <w:color w:val="333333"/>
-          <w:kern w:val="0"/>
-          <w:sz w:val="20"/>
-          <w:szCs w:val="20"/>
-          <w:lang w:eastAsia="ru-RU"/>
-          <w14:ligatures w14:val="none"/>
-        </w:rPr>
-      </w:pPr>
-    </w:p>
-    <w:p>
-      <w:pPr>
-        <w:spacing w:before="30" w:after="45"/>
-        <w:outlineLvl w:val="1"/>
+        <w:t>Передозировка</w:t>
+      </w:r>
+      <w:r>
         <w:rPr>
           <w:rFonts w:ascii="Arial" w:eastAsia="Times New Roman" w:hAnsi="Arial" w:cs="Arial"/>
           <w:b/>
@@ -3964,8 +4136,39 @@
           <w:lang w:eastAsia="ru-RU"/>
           <w14:ligatures w14:val="none"/>
         </w:rPr>
-      </w:pPr>
-      <w:r>
+        <w:t>.</w:t>
+      </w:r>
+    </w:p>
+    <w:p>
+      <w:pPr>
+        <w:spacing w:before="75" w:after="75"/>
+        <w:rPr>
+          <w:rFonts w:ascii="Arial" w:eastAsia="Times New Roman" w:hAnsi="Arial" w:cs="Arial"/>
+          <w:color w:val="333333"/>
+          <w:kern w:val="0"/>
+          <w:sz w:val="20"/>
+          <w:szCs w:val="20"/>
+          <w:lang w:eastAsia="ru-RU"/>
+          <w14:ligatures w14:val="none"/>
+        </w:rPr>
+      </w:pPr>
+      <w:r>
+        <w:rPr>
+          <w:rFonts w:ascii="Arial" w:eastAsia="Times New Roman" w:hAnsi="Arial" w:cs="Arial"/>
+          <w:color w:val="333333"/>
+          <w:kern w:val="0"/>
+          <w:sz w:val="20"/>
+          <w:szCs w:val="20"/>
+          <w:lang w:eastAsia="ru-RU"/>
+          <w14:ligatures w14:val="none"/>
+        </w:rPr>
+        <w:t>В случае передозировки возможно усиление выраженности дозозависимых побочных эффектов. Лечение – симптоматическое.</w:t>
+      </w:r>
+    </w:p>
+    <w:p>
+      <w:pPr>
+        <w:spacing w:before="30" w:after="45"/>
+        <w:outlineLvl w:val="1"/>
         <w:rPr>
           <w:rFonts w:ascii="Arial" w:eastAsia="Times New Roman" w:hAnsi="Arial" w:cs="Arial"/>
           <w:b/>
@@ -3977,8 +4180,7 @@
           <w:lang w:eastAsia="ru-RU"/>
           <w14:ligatures w14:val="none"/>
         </w:rPr>
-        <w:t>Лекарственное взаимодействие</w:t>
-      </w:r>
+      </w:pPr>
       <w:r>
         <w:rPr>
           <w:rFonts w:ascii="Arial" w:eastAsia="Times New Roman" w:hAnsi="Arial" w:cs="Arial"/>
@@ -3991,90 +4193,8 @@
           <w:lang w:eastAsia="ru-RU"/>
           <w14:ligatures w14:val="none"/>
         </w:rPr>
-        <w:t>.</w:t>
-      </w:r>
-    </w:p>
-    <w:p>
-      <w:pPr>
-        <w:spacing w:before="75" w:after="75"/>
-        <w:rPr>
-          <w:rFonts w:ascii="Arial" w:eastAsia="Times New Roman" w:hAnsi="Arial" w:cs="Arial"/>
-          <w:color w:val="333333"/>
-          <w:kern w:val="0"/>
-          <w:sz w:val="20"/>
-          <w:szCs w:val="20"/>
-          <w:lang w:eastAsia="ru-RU"/>
-          <w14:ligatures w14:val="none"/>
-        </w:rPr>
-      </w:pPr>
-      <w:r>
-        <w:rPr>
-          <w:rFonts w:ascii="Arial" w:eastAsia="Times New Roman" w:hAnsi="Arial" w:cs="Arial"/>
-          <w:color w:val="333333"/>
-          <w:kern w:val="0"/>
-          <w:sz w:val="20"/>
-          <w:szCs w:val="20"/>
-          <w:lang w:eastAsia="ru-RU"/>
-          <w14:ligatures w14:val="none"/>
-        </w:rPr>
-        <w:t>Комбинация с антибактериальными лекарственными средствами возможна и целесообразна.</w:t>
-      </w:r>
-    </w:p>
-    <w:p>
-      <w:pPr>
-        <w:spacing w:before="75" w:after="75"/>
-        <w:rPr>
-          <w:rFonts w:ascii="Arial" w:eastAsia="Times New Roman" w:hAnsi="Arial" w:cs="Arial"/>
-          <w:color w:val="333333"/>
-          <w:kern w:val="0"/>
-          <w:sz w:val="20"/>
-          <w:szCs w:val="20"/>
-          <w:lang w:eastAsia="ru-RU"/>
-          <w14:ligatures w14:val="none"/>
-        </w:rPr>
-      </w:pPr>
-      <w:r>
-        <w:rPr>
-          <w:rFonts w:ascii="Arial" w:eastAsia="Times New Roman" w:hAnsi="Arial" w:cs="Arial"/>
-          <w:color w:val="333333"/>
-          <w:kern w:val="0"/>
-          <w:sz w:val="20"/>
-          <w:szCs w:val="20"/>
-          <w:lang w:eastAsia="ru-RU"/>
-          <w14:ligatures w14:val="none"/>
-        </w:rPr>
-        <w:t>Взаимодействие с другими лекарственными средствами до настоящего времени неизвестно.</w:t>
-      </w:r>
-    </w:p>
-    <w:p>
-      <w:pPr>
-        <w:spacing w:before="75" w:after="75"/>
-        <w:rPr>
-          <w:rFonts w:ascii="Arial" w:eastAsia="Times New Roman" w:hAnsi="Arial" w:cs="Arial"/>
-          <w:color w:val="333333"/>
-          <w:kern w:val="0"/>
-          <w:sz w:val="20"/>
-          <w:szCs w:val="20"/>
-          <w:lang w:eastAsia="ru-RU"/>
-          <w14:ligatures w14:val="none"/>
-        </w:rPr>
-      </w:pPr>
-    </w:p>
-    <w:p>
-      <w:pPr>
-        <w:spacing w:before="30" w:after="45"/>
-        <w:outlineLvl w:val="1"/>
-        <w:rPr>
-          <w:rFonts w:ascii="Arial" w:eastAsia="Times New Roman" w:hAnsi="Arial" w:cs="Arial"/>
-          <w:color w:val="1F3864" w:themeColor="accent5" w:themeShade="80"/>
-          <w:kern w:val="0"/>
-          <w:sz w:val="20"/>
-          <w:szCs w:val="20"/>
-          <w:vertAlign w:val="superscript"/>
-          <w:lang w:eastAsia="ru-RU"/>
-          <w14:ligatures w14:val="none"/>
-        </w:rPr>
-      </w:pPr>
+        <w:t>Лекарственное взаимодействие</w:t>
+      </w:r>
       <w:r>
         <w:rPr>
           <w:rFonts w:ascii="Arial" w:eastAsia="Times New Roman" w:hAnsi="Arial" w:cs="Arial"/>
@@ -4087,9 +4207,90 @@
           <w:lang w:eastAsia="ru-RU"/>
           <w14:ligatures w14:val="none"/>
         </w:rPr>
-        <w:t xml:space="preserve">Условия хранения </w:t>
-      </w:r>
-      <w:proofErr w:type="gramStart"/>
+        <w:t>.</w:t>
+      </w:r>
+    </w:p>
+    <w:p>
+      <w:pPr>
+        <w:spacing w:before="75" w:after="75"/>
+        <w:rPr>
+          <w:rFonts w:ascii="Arial" w:eastAsia="Times New Roman" w:hAnsi="Arial" w:cs="Arial"/>
+          <w:color w:val="333333"/>
+          <w:kern w:val="0"/>
+          <w:sz w:val="20"/>
+          <w:szCs w:val="20"/>
+          <w:lang w:eastAsia="ru-RU"/>
+          <w14:ligatures w14:val="none"/>
+        </w:rPr>
+      </w:pPr>
+      <w:r>
+        <w:rPr>
+          <w:rFonts w:ascii="Arial" w:eastAsia="Times New Roman" w:hAnsi="Arial" w:cs="Arial"/>
+          <w:color w:val="333333"/>
+          <w:kern w:val="0"/>
+          <w:sz w:val="20"/>
+          <w:szCs w:val="20"/>
+          <w:lang w:eastAsia="ru-RU"/>
+          <w14:ligatures w14:val="none"/>
+        </w:rPr>
+        <w:t>Комбинация с антибактериальными лекарственными средствами возможна и целесообразна.</w:t>
+      </w:r>
+    </w:p>
+    <w:p>
+      <w:pPr>
+        <w:spacing w:before="75" w:after="75"/>
+        <w:rPr>
+          <w:rFonts w:ascii="Arial" w:eastAsia="Times New Roman" w:hAnsi="Arial" w:cs="Arial"/>
+          <w:color w:val="333333"/>
+          <w:kern w:val="0"/>
+          <w:sz w:val="20"/>
+          <w:szCs w:val="20"/>
+          <w:lang w:eastAsia="ru-RU"/>
+          <w14:ligatures w14:val="none"/>
+        </w:rPr>
+      </w:pPr>
+      <w:r>
+        <w:rPr>
+          <w:rFonts w:ascii="Arial" w:eastAsia="Times New Roman" w:hAnsi="Arial" w:cs="Arial"/>
+          <w:color w:val="333333"/>
+          <w:kern w:val="0"/>
+          <w:sz w:val="20"/>
+          <w:szCs w:val="20"/>
+          <w:lang w:eastAsia="ru-RU"/>
+          <w14:ligatures w14:val="none"/>
+        </w:rPr>
+        <w:t>Взаимодействие с другими лекарственными средствами до настоящего времени неизвестно.</w:t>
+      </w:r>
+    </w:p>
+    <w:p>
+      <w:pPr>
+        <w:spacing w:before="75" w:after="75"/>
+        <w:rPr>
+          <w:rFonts w:ascii="Arial" w:eastAsia="Times New Roman" w:hAnsi="Arial" w:cs="Arial"/>
+          <w:color w:val="333333"/>
+          <w:kern w:val="0"/>
+          <w:sz w:val="20"/>
+          <w:szCs w:val="20"/>
+          <w:lang w:eastAsia="ru-RU"/>
+          <w14:ligatures w14:val="none"/>
+        </w:rPr>
+      </w:pPr>
+    </w:p>
+    <w:p>
+      <w:pPr>
+        <w:spacing w:before="30" w:after="45"/>
+        <w:outlineLvl w:val="1"/>
+        <w:rPr>
+          <w:rFonts w:ascii="Arial" w:eastAsia="Times New Roman" w:hAnsi="Arial" w:cs="Arial"/>
+          <w:color w:val="1F3864" w:themeColor="accent5" w:themeShade="80"/>
+          <w:kern w:val="0"/>
+          <w:sz w:val="20"/>
+          <w:szCs w:val="20"/>
+          <w:vertAlign w:val="superscript"/>
+          <w:lang w:eastAsia="ru-RU"/>
+          <w14:ligatures w14:val="none"/>
+        </w:rPr>
+      </w:pPr>
       <w:r>
         <w:rPr>
           <w:rFonts w:ascii="Arial" w:eastAsia="Times New Roman" w:hAnsi="Arial" w:cs="Arial"/>
@@ -4102,7 +4303,7 @@
           <w:lang w:eastAsia="ru-RU"/>
           <w14:ligatures w14:val="none"/>
         </w:rPr>
-        <w:t xml:space="preserve">препарата </w:t>
+        <w:t xml:space="preserve">Условия хранения препарата </w:t>
       </w:r>
       <w:r>
         <w:rPr>
@@ -4118,7 +4319,6 @@
         </w:rPr>
         <w:t>.</w:t>
       </w:r>
-      <w:proofErr w:type="gramEnd"/>
     </w:p>
     <w:p>
       <w:pPr>
@@ -4144,31 +4344,7 @@
           <w:lang w:eastAsia="ru-RU"/>
           <w14:ligatures w14:val="none"/>
         </w:rPr>
-        <w:t xml:space="preserve">Препарат следует хранить в недоступном для детей месте при температуре не выше </w:t>
-      </w:r>
-      <w:r>
-        <w:rPr>
-          <w:rFonts w:ascii="Arial" w:eastAsia="Times New Roman" w:hAnsi="Arial" w:cs="Arial"/>
-          <w:color w:val="333333"/>
-          <w:kern w:val="0"/>
-          <w:sz w:val="20"/>
-          <w:szCs w:val="20"/>
-          <w:lang w:eastAsia="ru-RU"/>
-          <w14:ligatures w14:val="none"/>
-        </w:rPr>
-        <w:t>25</w:t>
-      </w:r>
-      <w:r>
-        <w:rPr>
-          <w:rFonts w:ascii="Arial" w:eastAsia="Times New Roman" w:hAnsi="Arial" w:cs="Arial"/>
-          <w:color w:val="333333"/>
-          <w:kern w:val="0"/>
-          <w:sz w:val="20"/>
-          <w:szCs w:val="20"/>
-          <w:lang w:eastAsia="ru-RU"/>
-          <w14:ligatures w14:val="none"/>
-        </w:rPr>
-        <w:t>°C.</w:t>
+        <w:t>В сухом, защищённом от света месте, при температуре не выше 25°С.</w:t>
       </w:r>
     </w:p>
     <w:p>
@@ -4185,6 +4361,18 @@
           <w14:ligatures w14:val="none"/>
         </w:rPr>
       </w:pPr>
+      <w:r>
+        <w:rPr>
+          <w:rFonts w:ascii="Arial" w:eastAsia="Times New Roman" w:hAnsi="Arial" w:cs="Arial"/>
+          <w:color w:val="333333"/>
+          <w:kern w:val="0"/>
+          <w:sz w:val="20"/>
+          <w:szCs w:val="20"/>
+          <w:lang w:eastAsia="ru-RU"/>
+          <w14:ligatures w14:val="none"/>
+        </w:rPr>
+        <w:t>Хранить в недоступном для детей месте.</w:t>
+      </w:r>
     </w:p>
     <w:p>
       <w:pPr>
@@ -4214,9 +4402,8 @@
           <w:lang w:eastAsia="ru-RU"/>
           <w14:ligatures w14:val="none"/>
         </w:rPr>
-        <w:t xml:space="preserve">Срок годности </w:t>
-      </w:r>
-      <w:proofErr w:type="gramStart"/>
+        <w:t>Срок годности препарата</w:t>
+      </w:r>
       <w:r>
         <w:rPr>
           <w:rFonts w:ascii="Arial" w:eastAsia="Times New Roman" w:hAnsi="Arial" w:cs="Arial"/>
@@ -4229,7 +4416,7 @@
           <w:lang w:eastAsia="ru-RU"/>
           <w14:ligatures w14:val="none"/>
         </w:rPr>
-        <w:t xml:space="preserve">препарата </w:t>
+        <w:t>.</w:t>
       </w:r>
       <w:r>
         <w:rPr>
@@ -4243,9 +4430,8 @@
           <w:lang w:eastAsia="ru-RU"/>
           <w14:ligatures w14:val="none"/>
         </w:rPr>
-        <w:t>.</w:t>
-      </w:r>
-      <w:proofErr w:type="gramEnd"/>
+        <w:t xml:space="preserve"> </w:t>
+      </w:r>
     </w:p>
     <w:p>
       <w:pPr>
@@ -4322,6 +4508,32 @@
           <w14:ligatures w14:val="none"/>
         </w:rPr>
         <w:t>Не применять по истечении срока годности.</w:t>
+      </w:r>
+    </w:p>
+    <w:p>
+      <w:pPr>
+        <w:spacing w:after="0"/>
+        <w:rPr>
+          <w:rFonts w:ascii="Arial" w:eastAsia="Times New Roman" w:hAnsi="Arial" w:cs="Arial"/>
+          <w:color w:val="333333"/>
+          <w:kern w:val="0"/>
+          <w:sz w:val="20"/>
+          <w:szCs w:val="20"/>
+          <w:lang w:eastAsia="ru-RU"/>
+          <w14:ligatures w14:val="none"/>
+        </w:rPr>
+      </w:pPr>
+      <w:r>
+        <w:rPr>
+          <w:rFonts w:ascii="Arial" w:eastAsia="Times New Roman" w:hAnsi="Arial" w:cs="Arial"/>
+          <w:color w:val="333333"/>
+          <w:kern w:val="0"/>
+          <w:sz w:val="20"/>
+          <w:szCs w:val="20"/>
+          <w:lang w:eastAsia="ru-RU"/>
+          <w14:ligatures w14:val="none"/>
+        </w:rPr>
+        <w:t>Открытые флаконы можно использовать в течение 6 месяцев.</w:t>
       </w:r>
     </w:p>
     <w:p>
@@ -4367,6 +4579,20 @@
           <w14:ligatures w14:val="none"/>
         </w:rPr>
         <w:t>Условия реализации</w:t>
+      </w:r>
+      <w:r>
+        <w:rPr>
+          <w:rFonts w:ascii="Arial" w:eastAsia="Times New Roman" w:hAnsi="Arial" w:cs="Arial"/>
+          <w:b/>
+          <w:bCs/>
+          <w:color w:val="1F3864" w:themeColor="accent5" w:themeShade="80"/>
+          <w:kern w:val="0"/>
+          <w:sz w:val="23"/>
+          <w:szCs w:val="23"/>
+          <w:lang w:eastAsia="ru-RU"/>
+          <w14:ligatures w14:val="none"/>
+        </w:rPr>
+        <w:t>.</w:t>
       </w:r>
     </w:p>
     <w:p>
@@ -4502,103 +4728,39 @@
           <w:szCs w:val="20"/>
         </w:rPr>
       </w:pPr>
-      <w:proofErr w:type="gramStart"/>
       <w:r>
         <w:rPr>
           <w:rFonts w:ascii="Arial" w:hAnsi="Arial" w:cs="Arial"/>
           <w:sz w:val="20"/>
           <w:szCs w:val="20"/>
         </w:rPr>
-        <w:t>Республика  Узбекистан</w:t>
-      </w:r>
-      <w:proofErr w:type="gramEnd"/>
-      <w:r>
+        <w:t xml:space="preserve">Республика  Узбекистан , Наманганская область, Касансайский район, Кукимбой, Навбахор МСГ, улица Булак, дом 129.  </w:t>
+      </w:r>
+    </w:p>
+    <w:p>
+      <w:pPr>
+        <w:spacing w:after="0"/>
         <w:rPr>
           <w:rFonts w:ascii="Arial" w:hAnsi="Arial" w:cs="Arial"/>
           <w:sz w:val="20"/>
           <w:szCs w:val="20"/>
         </w:rPr>
-        <w:t xml:space="preserve"> , Наманганская область, </w:t>
-      </w:r>
-      <w:proofErr w:type="spellStart"/>
+      </w:pPr>
       <w:r>
         <w:rPr>
           <w:rFonts w:ascii="Arial" w:hAnsi="Arial" w:cs="Arial"/>
           <w:sz w:val="20"/>
           <w:szCs w:val="20"/>
         </w:rPr>
-        <w:t>Касансайский</w:t>
-      </w:r>
-      <w:proofErr w:type="spellEnd"/>
+        <w:t>Тел. : +998996942363</w:t>
+      </w:r>
       <w:r>
         <w:rPr>
           <w:rFonts w:ascii="Arial" w:hAnsi="Arial" w:cs="Arial"/>
           <w:sz w:val="20"/>
           <w:szCs w:val="20"/>
         </w:rPr>
-        <w:t xml:space="preserve"> район, </w:t>
-      </w:r>
-      <w:proofErr w:type="spellStart"/>
-      <w:r>
-        <w:rPr>
-          <w:rFonts w:ascii="Arial" w:hAnsi="Arial" w:cs="Arial"/>
-          <w:sz w:val="20"/>
-          <w:szCs w:val="20"/>
-        </w:rPr>
-        <w:t>Кукимбой</w:t>
-      </w:r>
-      <w:proofErr w:type="spellEnd"/>
-      <w:r>
-        <w:rPr>
-          <w:rFonts w:ascii="Arial" w:hAnsi="Arial" w:cs="Arial"/>
-          <w:sz w:val="20"/>
-          <w:szCs w:val="20"/>
-        </w:rPr>
-        <w:t xml:space="preserve">, </w:t>
-      </w:r>
-      <w:proofErr w:type="spellStart"/>
-      <w:r>
-        <w:rPr>
-          <w:rFonts w:ascii="Arial" w:hAnsi="Arial" w:cs="Arial"/>
-          <w:sz w:val="20"/>
-          <w:szCs w:val="20"/>
-        </w:rPr>
-        <w:t>Навбахор</w:t>
-      </w:r>
-      <w:proofErr w:type="spellEnd"/>
-      <w:r>
-        <w:rPr>
-          <w:rFonts w:ascii="Arial" w:hAnsi="Arial" w:cs="Arial"/>
-          <w:sz w:val="20"/>
-          <w:szCs w:val="20"/>
-        </w:rPr>
-        <w:t xml:space="preserve"> МСГ, улица Булак, дом 129.  </w:t>
-      </w:r>
-      <w:r>
-        <w:rPr>
-          <w:rFonts w:ascii="Arial" w:hAnsi="Arial" w:cs="Arial"/>
-          <w:sz w:val="20"/>
-          <w:szCs w:val="20"/>
-        </w:rPr>
-        <w:t xml:space="preserve"> </w:t>
-      </w:r>
-      <w:proofErr w:type="gramStart"/>
-      <w:r>
-        <w:rPr>
-          <w:rFonts w:ascii="Arial" w:hAnsi="Arial" w:cs="Arial"/>
-          <w:sz w:val="20"/>
-          <w:szCs w:val="20"/>
-        </w:rPr>
-        <w:t>Тел. :</w:t>
-      </w:r>
-      <w:proofErr w:type="gramEnd"/>
-      <w:r>
-        <w:rPr>
-          <w:rFonts w:ascii="Arial" w:hAnsi="Arial" w:cs="Arial"/>
-          <w:sz w:val="20"/>
-          <w:szCs w:val="20"/>
-        </w:rPr>
-        <w:t xml:space="preserve"> +998996942363</w:t>
+        <w:t>.</w:t>
       </w:r>
     </w:p>
     <w:p>
@@ -4624,13 +4786,6 @@
           <w:lang w:eastAsia="ru-RU"/>
           <w14:ligatures w14:val="none"/>
         </w:rPr>
-      </w:pPr>
-    </w:p>
-    <w:p>
-      <w:pPr>
-        <w:spacing w:after="0"/>
-        <w:ind w:firstLine="709"/>
-        <w:jc w:val="both"/>
       </w:pPr>
     </w:p>
     <w:p>
@@ -4653,9 +4808,9 @@
 <file path=word/numbering.xml><?xml version="1.0" encoding="utf-8"?>
 <w:numbering xmlns:wpc="http://schemas.microsoft.com/office/word/2010/wordprocessingCanvas" xmlns:cx="http://schemas.microsoft.com/office/drawing/2014/chartex" xmlns:cx1="http://schemas.microsoft.com/office/drawing/2015/9/8/chartex" xmlns:cx2="http://schemas.microsoft.com/office/drawing/2015/10/21/chartex" xmlns:cx3="http://schemas.microsoft.com/office/drawing/2016/5/9/chartex" xmlns:cx4="http://schemas.microsoft.com/office/drawing/2016/5/10/chartex" xmlns:cx5="http://schemas.microsoft.com/office/drawing/2016/5/11/chartex" xmlns:cx6="http://schemas.microsoft.com/office/drawing/2016/5/12/chartex" xmlns:cx7="http://schemas.microsoft.com/office/drawing/2016/5/13/chartex" xmlns:cx8="http://schemas.microsoft.com/office/drawing/2016/5/14/chartex" xmlns:mc="http://schemas.openxmlformats.org/markup-compatibility/2006" xmlns:aink="http://schemas.microsoft.com/office/drawing/2016/ink" xmlns:am3d="http://schemas.microsoft.com/office/drawing/2017/model3d" xmlns:o="urn:schemas-microsoft-com:office:office" xmlns:oel="http://schemas.microsoft.com/office/2019/extlst" xmlns:r="http://schemas.openxmlformats.org/officeDocument/2006/relationships" xmlns:m="http://schemas.openxmlformats.org/officeDocument/2006/math" xmlns:v="urn:schemas-microsoft-com:vml" xmlns:wp14="http://schemas.microsoft.com/office/word/2010/wordprocessingDrawing" xmlns:wp="http://schemas.openxmlformats.org/drawingml/2006/wordprocessingDrawing" xmlns:w10="urn:schemas-microsoft-com:office:word" xmlns:w="http://schemas.openxmlformats.org/wordprocessingml/2006/main" xmlns:w14="http://schemas.microsoft.com/office/word/2010/wordml" xmlns:w15="http://schemas.microsoft.com/office/word/2012/wordml" xmlns:w16cex="http://schemas.microsoft.com/office/word/2018/wordml/cex" xmlns:w16cid="http://schemas.microsoft.com/office/word/2016/wordml/cid" xmlns:w16="http://schemas.microsoft.com/office/word/2018/wordml" xmlns:w16du="http://schemas.microsoft.com/office/word/2023/wordml/word16du" xmlns:w16sdtdh="http://schemas.microsoft.com/office/word/2020/wordml/sdtdatahash" xmlns:w16sdtfl="http://schemas.microsoft.com/office/word/2024/wordml/sdtformatlock" xmlns:w16se="http://schemas.microsoft.com/office/word/2015/wordml/symex" xmlns:wpg="http://schemas.microsoft.com/office/word/2010/wordprocessingGroup" xmlns:wpi="http://schemas.microsoft.com/office/word/2010/wordprocessingInk" xmlns:wne="http://schemas.microsoft.com/office/word/2006/wordml" xmlns:wps="http://schemas.microsoft.com/office/word/2010/wordprocessingShape" mc:Ignorable="w14 w15 w16se w16cid w16 w16cex w16sdtdh w16sdtfl w16du wp14">
   <w:abstractNum w:abstractNumId="0" w15:restartNumberingAfterBreak="0">
-    <w:nsid w:val="14A64DC7"/>
+    <w:nsid w:val="0CEE4949"/>
     <w:multiLevelType w:val="multilevel"/>
-    <w:tmpl w:val="450E9C0E"/>
+    <w:tmpl w:val="832EF0F2"/>
     <w:lvl w:ilvl="0">
       <w:start w:val="1"/>
       <w:numFmt w:val="bullet"/>
@@ -4802,9 +4957,9 @@
     </w:lvl>
   </w:abstractNum>
   <w:abstractNum w:abstractNumId="1" w15:restartNumberingAfterBreak="0">
-    <w:nsid w:val="3F8B6C9E"/>
+    <w:nsid w:val="14A64DC7"/>
     <w:multiLevelType w:val="multilevel"/>
-    <w:tmpl w:val="686C7402"/>
+    <w:tmpl w:val="450E9C0E"/>
     <w:lvl w:ilvl="0">
       <w:start w:val="1"/>
       <w:numFmt w:val="bullet"/>
@@ -4950,10 +5105,162 @@
       </w:rPr>
     </w:lvl>
   </w:abstractNum>
+  <w:abstractNum w:abstractNumId="2" w15:restartNumberingAfterBreak="0">
+    <w:nsid w:val="3F8B6C9E"/>
+    <w:multiLevelType w:val="multilevel"/>
+    <w:tmpl w:val="686C7402"/>
+    <w:lvl w:ilvl="0">
+      <w:start w:val="1"/>
+      <w:numFmt w:val="bullet"/>
+      <w:lvlText w:val=""/>
+      <w:lvlJc w:val="left"/>
+      <w:pPr>
+        <w:tabs>
+          <w:tab w:val="num" w:pos="720"/>
+        </w:tabs>
+        <w:ind w:left="720" w:hanging="360"/>
+      </w:pPr>
+      <w:rPr>
+        <w:rFonts w:ascii="Symbol" w:hAnsi="Symbol" w:hint="default"/>
+        <w:sz w:val="20"/>
+      </w:rPr>
+    </w:lvl>
+    <w:lvl w:ilvl="1" w:tentative="1">
+      <w:start w:val="1"/>
+      <w:numFmt w:val="bullet"/>
+      <w:lvlText w:val="o"/>
+      <w:lvlJc w:val="left"/>
+      <w:pPr>
+        <w:tabs>
+          <w:tab w:val="num" w:pos="1440"/>
+        </w:tabs>
+        <w:ind w:left="1440" w:hanging="360"/>
+      </w:pPr>
+      <w:rPr>
+        <w:rFonts w:ascii="Courier New" w:hAnsi="Courier New" w:hint="default"/>
+        <w:sz w:val="20"/>
+      </w:rPr>
+    </w:lvl>
+    <w:lvl w:ilvl="2" w:tentative="1">
+      <w:start w:val="1"/>
+      <w:numFmt w:val="bullet"/>
+      <w:lvlText w:val=""/>
+      <w:lvlJc w:val="left"/>
+      <w:pPr>
+        <w:tabs>
+          <w:tab w:val="num" w:pos="2160"/>
+        </w:tabs>
+        <w:ind w:left="2160" w:hanging="360"/>
+      </w:pPr>
+      <w:rPr>
+        <w:rFonts w:ascii="Wingdings" w:hAnsi="Wingdings" w:hint="default"/>
+        <w:sz w:val="20"/>
+      </w:rPr>
+    </w:lvl>
+    <w:lvl w:ilvl="3" w:tentative="1">
+      <w:start w:val="1"/>
+      <w:numFmt w:val="bullet"/>
+      <w:lvlText w:val=""/>
+      <w:lvlJc w:val="left"/>
+      <w:pPr>
+        <w:tabs>
+          <w:tab w:val="num" w:pos="2880"/>
+        </w:tabs>
+        <w:ind w:left="2880" w:hanging="360"/>
+      </w:pPr>
+      <w:rPr>
+        <w:rFonts w:ascii="Wingdings" w:hAnsi="Wingdings" w:hint="default"/>
+        <w:sz w:val="20"/>
+      </w:rPr>
+    </w:lvl>
+    <w:lvl w:ilvl="4" w:tentative="1">
+      <w:start w:val="1"/>
+      <w:numFmt w:val="bullet"/>
+      <w:lvlText w:val=""/>
+      <w:lvlJc w:val="left"/>
+      <w:pPr>
+        <w:tabs>
+          <w:tab w:val="num" w:pos="3600"/>
+        </w:tabs>
+        <w:ind w:left="3600" w:hanging="360"/>
+      </w:pPr>
+      <w:rPr>
+        <w:rFonts w:ascii="Wingdings" w:hAnsi="Wingdings" w:hint="default"/>
+        <w:sz w:val="20"/>
+      </w:rPr>
+    </w:lvl>
+    <w:lvl w:ilvl="5" w:tentative="1">
+      <w:start w:val="1"/>
+      <w:numFmt w:val="bullet"/>
+      <w:lvlText w:val=""/>
+      <w:lvlJc w:val="left"/>
+      <w:pPr>
+        <w:tabs>
+          <w:tab w:val="num" w:pos="4320"/>
+        </w:tabs>
+        <w:ind w:left="4320" w:hanging="360"/>
+      </w:pPr>
+      <w:rPr>
+        <w:rFonts w:ascii="Wingdings" w:hAnsi="Wingdings" w:hint="default"/>
+        <w:sz w:val="20"/>
+      </w:rPr>
+    </w:lvl>
+    <w:lvl w:ilvl="6" w:tentative="1">
+      <w:start w:val="1"/>
+      <w:numFmt w:val="bullet"/>
+      <w:lvlText w:val=""/>
+      <w:lvlJc w:val="left"/>
+      <w:pPr>
+        <w:tabs>
+          <w:tab w:val="num" w:pos="5040"/>
+        </w:tabs>
+        <w:ind w:left="5040" w:hanging="360"/>
+      </w:pPr>
+      <w:rPr>
+        <w:rFonts w:ascii="Wingdings" w:hAnsi="Wingdings" w:hint="default"/>
+        <w:sz w:val="20"/>
+      </w:rPr>
+    </w:lvl>
+    <w:lvl w:ilvl="7" w:tentative="1">
+      <w:start w:val="1"/>
+      <w:numFmt w:val="bullet"/>
+      <w:lvlText w:val=""/>
+      <w:lvlJc w:val="left"/>
+      <w:pPr>
+        <w:tabs>
+          <w:tab w:val="num" w:pos="5760"/>
+        </w:tabs>
+        <w:ind w:left="5760" w:hanging="360"/>
+      </w:pPr>
+      <w:rPr>
+        <w:rFonts w:ascii="Wingdings" w:hAnsi="Wingdings" w:hint="default"/>
+        <w:sz w:val="20"/>
+      </w:rPr>
+    </w:lvl>
+    <w:lvl w:ilvl="8" w:tentative="1">
+      <w:start w:val="1"/>
+      <w:numFmt w:val="bullet"/>
+      <w:lvlText w:val=""/>
+      <w:lvlJc w:val="left"/>
+      <w:pPr>
+        <w:tabs>
+          <w:tab w:val="num" w:pos="6480"/>
+        </w:tabs>
+        <w:ind w:left="6480" w:hanging="360"/>
+      </w:pPr>
+      <w:rPr>
+        <w:rFonts w:ascii="Wingdings" w:hAnsi="Wingdings" w:hint="default"/>
+        <w:sz w:val="20"/>
+      </w:rPr>
+    </w:lvl>
+  </w:abstractNum>
   <w:num w:numId="1" w16cid:durableId="1819808062">
+    <w:abstractNumId w:val="2"/>
+  </w:num>
+  <w:num w:numId="2" w16cid:durableId="430205915">
     <w:abstractNumId w:val="1"/>
   </w:num>
-  <w:num w:numId="2" w16cid:durableId="430205915">
+  <w:num w:numId="3" w16cid:durableId="438573026">
     <w:abstractNumId w:val="0"/>
   </w:num>
 </w:numbering>
@@ -5359,7 +5666,7 @@
   <w:style w:type="paragraph" w:default="1" w:styleId="a">
     <w:name w:val="Normal"/>
     <w:qFormat/>
-    <w:rsid w:val="00B915B7"/>
+    <w:rsid w:val="006200A7"/>
     <w:pPr>
       <w:spacing w:line="240" w:lineRule="auto"/>
     </w:pPr>
@@ -5375,7 +5682,7 @@
     <w:link w:val="10"/>
     <w:uiPriority w:val="9"/>
     <w:qFormat/>
-    <w:rsid w:val="005C2C7A"/>
+    <w:rsid w:val="0097686F"/>
     <w:pPr>
       <w:keepNext/>
       <w:keepLines/>
@@ -5398,7 +5705,7 @@
     <w:semiHidden/>
     <w:unhideWhenUsed/>
     <w:qFormat/>
-    <w:rsid w:val="005C2C7A"/>
+    <w:rsid w:val="0097686F"/>
     <w:pPr>
       <w:keepNext/>
       <w:keepLines/>
@@ -5421,7 +5728,7 @@
     <w:semiHidden/>
     <w:unhideWhenUsed/>
     <w:qFormat/>
-    <w:rsid w:val="005C2C7A"/>
+    <w:rsid w:val="0097686F"/>
     <w:pPr>
       <w:keepNext/>
       <w:keepLines/>
@@ -5443,7 +5750,7 @@
     <w:semiHidden/>
     <w:unhideWhenUsed/>
     <w:qFormat/>
-    <w:rsid w:val="005C2C7A"/>
+    <w:rsid w:val="0097686F"/>
     <w:pPr>
       <w:keepNext/>
       <w:keepLines/>
@@ -5466,7 +5773,7 @@
     <w:semiHidden/>
     <w:unhideWhenUsed/>
     <w:qFormat/>
-    <w:rsid w:val="005C2C7A"/>
+    <w:rsid w:val="0097686F"/>
     <w:pPr>
       <w:keepNext/>
       <w:keepLines/>
@@ -5487,7 +5794,7 @@
     <w:semiHidden/>
     <w:unhideWhenUsed/>
     <w:qFormat/>
-    <w:rsid w:val="005C2C7A"/>
+    <w:rsid w:val="0097686F"/>
     <w:pPr>
       <w:keepNext/>
       <w:keepLines/>
@@ -5510,7 +5817,7 @@
     <w:semiHidden/>
     <w:unhideWhenUsed/>
     <w:qFormat/>
-    <w:rsid w:val="005C2C7A"/>
+    <w:rsid w:val="0097686F"/>
     <w:pPr>
       <w:keepNext/>
       <w:keepLines/>
@@ -5531,7 +5838,7 @@
     <w:semiHidden/>
     <w:unhideWhenUsed/>
     <w:qFormat/>
-    <w:rsid w:val="005C2C7A"/>
+    <w:rsid w:val="0097686F"/>
     <w:pPr>
       <w:keepNext/>
       <w:keepLines/>
@@ -5554,7 +5861,7 @@
     <w:semiHidden/>
     <w:unhideWhenUsed/>
     <w:qFormat/>
-    <w:rsid w:val="005C2C7A"/>
+    <w:rsid w:val="0097686F"/>
     <w:pPr>
       <w:keepNext/>
       <w:keepLines/>
@@ -5598,7 +5905,7 @@
     <w:basedOn w:val="a0"/>
     <w:link w:val="1"/>
     <w:uiPriority w:val="9"/>
-    <w:rsid w:val="005C2C7A"/>
+    <w:rsid w:val="0097686F"/>
     <w:rPr>
       <w:rFonts w:asciiTheme="majorHAnsi" w:eastAsiaTheme="majorEastAsia" w:hAnsiTheme="majorHAnsi" w:cstheme="majorBidi"/>
       <w:color w:val="2E74B5" w:themeColor="accent1" w:themeShade="BF"/>
@@ -5612,7 +5919,7 @@
     <w:link w:val="2"/>
     <w:uiPriority w:val="9"/>
     <w:semiHidden/>
-    <w:rsid w:val="005C2C7A"/>
+    <w:rsid w:val="0097686F"/>
     <w:rPr>
       <w:rFonts w:asciiTheme="majorHAnsi" w:eastAsiaTheme="majorEastAsia" w:hAnsiTheme="majorHAnsi" w:cstheme="majorBidi"/>
       <w:color w:val="2E74B5" w:themeColor="accent1" w:themeShade="BF"/>
@@ -5626,7 +5933,7 @@
     <w:link w:val="3"/>
     <w:uiPriority w:val="9"/>
     <w:semiHidden/>
-    <w:rsid w:val="005C2C7A"/>
+    <w:rsid w:val="0097686F"/>
     <w:rPr>
       <w:rFonts w:eastAsiaTheme="majorEastAsia" w:cstheme="majorBidi"/>
       <w:color w:val="2E74B5" w:themeColor="accent1" w:themeShade="BF"/>
@@ -5640,7 +5947,7 @@
     <w:link w:val="4"/>
     <w:uiPriority w:val="9"/>
     <w:semiHidden/>
-    <w:rsid w:val="005C2C7A"/>
+    <w:rsid w:val="0097686F"/>
     <w:rPr>
       <w:rFonts w:eastAsiaTheme="majorEastAsia" w:cstheme="majorBidi"/>
       <w:i/>
@@ -5655,7 +5962,7 @@
     <w:link w:val="5"/>
     <w:uiPriority w:val="9"/>
     <w:semiHidden/>
-    <w:rsid w:val="005C2C7A"/>
+    <w:rsid w:val="0097686F"/>
     <w:rPr>
       <w:rFonts w:eastAsiaTheme="majorEastAsia" w:cstheme="majorBidi"/>
       <w:color w:val="2E74B5" w:themeColor="accent1" w:themeShade="BF"/>
@@ -5668,7 +5975,7 @@
     <w:link w:val="6"/>
     <w:uiPriority w:val="9"/>
     <w:semiHidden/>
-    <w:rsid w:val="005C2C7A"/>
+    <w:rsid w:val="0097686F"/>
     <w:rPr>
       <w:rFonts w:eastAsiaTheme="majorEastAsia" w:cstheme="majorBidi"/>
       <w:i/>
@@ -5683,7 +5990,7 @@
     <w:link w:val="7"/>
     <w:uiPriority w:val="9"/>
     <w:semiHidden/>
-    <w:rsid w:val="005C2C7A"/>
+    <w:rsid w:val="0097686F"/>
     <w:rPr>
       <w:rFonts w:eastAsiaTheme="majorEastAsia" w:cstheme="majorBidi"/>
       <w:color w:val="595959" w:themeColor="text1" w:themeTint="A6"/>
@@ -5696,7 +6003,7 @@
     <w:link w:val="8"/>
     <w:uiPriority w:val="9"/>
     <w:semiHidden/>
-    <w:rsid w:val="005C2C7A"/>
+    <w:rsid w:val="0097686F"/>
     <w:rPr>
       <w:rFonts w:eastAsiaTheme="majorEastAsia" w:cstheme="majorBidi"/>
       <w:i/>
@@ -5711,7 +6018,7 @@
     <w:link w:val="9"/>
     <w:uiPriority w:val="9"/>
     <w:semiHidden/>
-    <w:rsid w:val="005C2C7A"/>
+    <w:rsid w:val="0097686F"/>
     <w:rPr>
       <w:rFonts w:eastAsiaTheme="majorEastAsia" w:cstheme="majorBidi"/>
       <w:color w:val="272727" w:themeColor="text1" w:themeTint="D8"/>
@@ -5725,7 +6032,7 @@
     <w:link w:val="a4"/>
     <w:uiPriority w:val="10"/>
     <w:qFormat/>
-    <w:rsid w:val="005C2C7A"/>
+    <w:rsid w:val="0097686F"/>
     <w:pPr>
       <w:spacing w:after="80"/>
       <w:contextualSpacing/>
@@ -5743,7 +6050,7 @@
     <w:basedOn w:val="a0"/>
     <w:link w:val="a3"/>
     <w:uiPriority w:val="10"/>
-    <w:rsid w:val="005C2C7A"/>
+    <w:rsid w:val="0097686F"/>
     <w:rPr>
       <w:rFonts w:asciiTheme="majorHAnsi" w:eastAsiaTheme="majorEastAsia" w:hAnsiTheme="majorHAnsi" w:cstheme="majorBidi"/>
       <w:spacing w:val="-10"/>
@@ -5759,7 +6066,7 @@
     <w:link w:val="a6"/>
     <w:uiPriority w:val="11"/>
     <w:qFormat/>
-    <w:rsid w:val="005C2C7A"/>
+    <w:rsid w:val="0097686F"/>
     <w:pPr>
       <w:numPr>
         <w:ilvl w:val="1"/>
@@ -5777,7 +6084,7 @@
     <w:basedOn w:val="a0"/>
     <w:link w:val="a5"/>
     <w:uiPriority w:val="11"/>
-    <w:rsid w:val="005C2C7A"/>
+    <w:rsid w:val="0097686F"/>
     <w:rPr>
       <w:rFonts w:eastAsiaTheme="majorEastAsia" w:cstheme="majorBidi"/>
       <w:color w:val="595959" w:themeColor="text1" w:themeTint="A6"/>
@@ -5793,7 +6100,7 @@
     <w:link w:val="22"/>
     <w:uiPriority w:val="29"/>
     <w:qFormat/>
-    <w:rsid w:val="005C2C7A"/>
+    <w:rsid w:val="0097686F"/>
     <w:pPr>
       <w:spacing w:before="160"/>
       <w:jc w:val="center"/>
@@ -5809,7 +6116,7 @@
     <w:basedOn w:val="a0"/>
     <w:link w:val="21"/>
     <w:uiPriority w:val="29"/>
-    <w:rsid w:val="005C2C7A"/>
+    <w:rsid w:val="0097686F"/>
     <w:rPr>
       <w:rFonts w:ascii="Times New Roman" w:hAnsi="Times New Roman"/>
       <w:i/>
@@ -5823,7 +6130,7 @@
     <w:basedOn w:val="a"/>
     <w:uiPriority w:val="34"/>
     <w:qFormat/>
-    <w:rsid w:val="005C2C7A"/>
+    <w:rsid w:val="0097686F"/>
     <w:pPr>
       <w:ind w:left="720"/>
       <w:contextualSpacing/>
@@ -5834,7 +6141,7 @@
     <w:basedOn w:val="a0"/>
     <w:uiPriority w:val="21"/>
     <w:qFormat/>
-    <w:rsid w:val="005C2C7A"/>
+    <w:rsid w:val="0097686F"/>
     <w:rPr>
       <w:i/>
       <w:iCs/>
@@ -5848,7 +6155,7 @@
     <w:link w:val="aa"/>
     <w:uiPriority w:val="30"/>
     <w:qFormat/>
-    <w:rsid w:val="005C2C7A"/>
+    <w:rsid w:val="0097686F"/>
     <w:pPr>
       <w:pBdr>
         <w:top w:val="single" w:sz="4" w:space="10" w:color="2E74B5" w:themeColor="accent1" w:themeShade="BF"/>
@@ -5869,7 +6176,7 @@
     <w:basedOn w:val="a0"/>
     <w:link w:val="a9"/>
     <w:uiPriority w:val="30"/>
-    <w:rsid w:val="005C2C7A"/>
+    <w:rsid w:val="0097686F"/>
     <w:rPr>
       <w:rFonts w:ascii="Times New Roman" w:hAnsi="Times New Roman"/>
       <w:i/>
@@ -5883,13 +6190,26 @@
     <w:basedOn w:val="a0"/>
     <w:uiPriority w:val="32"/>
     <w:qFormat/>
-    <w:rsid w:val="005C2C7A"/>
+    <w:rsid w:val="0097686F"/>
     <w:rPr>
       <w:b/>
       <w:bCs/>
       <w:smallCaps/>
       <w:color w:val="2E74B5" w:themeColor="accent1" w:themeShade="BF"/>
       <w:spacing w:val="5"/>
+    </w:rPr>
+  </w:style>
+  <w:style w:type="paragraph" w:styleId="ac">
+    <w:name w:val="Normal (Web)"/>
+    <w:basedOn w:val="a"/>
+    <w:uiPriority w:val="99"/>
+    <w:semiHidden/>
+    <w:unhideWhenUsed/>
+    <w:rsid w:val="000B65A2"/>
+    <w:rPr>
+      <w:rFonts w:cs="Times New Roman"/>
+      <w:sz w:val="24"/>
+      <w:szCs w:val="24"/>
     </w:rPr>
   </w:style>
 </w:styles>

</xml_diff>